<commit_message>
Added citation to publication
</commit_message>
<xml_diff>
--- a/Documentation/Program_Details_and_Examples.docx
+++ b/Documentation/Program_Details_and_Examples.docx
@@ -31235,6 +31235,25 @@
         <w:t>), and the DTRA (US) (HDTRA1-14-C-0013).</w:t>
       </w:r>
     </w:p>
+    <w:p>
+      <w:pPr>
+        <w:pStyle w:val="Heading1"/>
+      </w:pPr>
+      <w:r>
+        <w:t>ACKNOWLEDGEMENTS</w:t>
+      </w:r>
+    </w:p>
+    <w:p>
+      <w:r>
+        <w:t>Citations of the use of this package should use reference.</w:t>
+      </w:r>
+      <w:r>
+        <w:rPr>
+          <w:vertAlign w:val="superscript"/>
+        </w:rPr>
+        <w:t>50</w:t>
+      </w:r>
+    </w:p>
     <w:p/>
     <w:p>
       <w:pPr>
@@ -31475,6 +31494,7 @@
     </w:p>
     <w:p>
       <w:r>
+        <w:lastRenderedPageBreak/>
         <w:t>[6</w:t>
       </w:r>
       <w:r>
@@ -31529,7 +31549,6 @@
     </w:p>
     <w:p>
       <w:r>
-        <w:lastRenderedPageBreak/>
         <w:t>[</w:t>
       </w:r>
       <w:r>
@@ -32186,6 +32205,7 @@
     </w:p>
     <w:p>
       <w:r>
+        <w:lastRenderedPageBreak/>
         <w:t>[</w:t>
       </w:r>
       <w:r>
@@ -32347,7 +32367,6 @@
     </w:p>
     <w:p>
       <w:r>
-        <w:lastRenderedPageBreak/>
         <w:t>[</w:t>
       </w:r>
       <w:r>
@@ -32975,9 +32994,34 @@
         <w:t>. University of Leeds</w:t>
       </w:r>
       <w:r>
-        <w:t>. http://doi.org/10.5518/21</w:t>
-      </w:r>
+        <w:t xml:space="preserve">. </w:t>
+      </w:r>
+      <w:hyperlink r:id="rId21" w:history="1">
+        <w:r>
+          <w:rPr>
+            <w:rStyle w:val="Hyperlink"/>
+          </w:rPr>
+          <w:t>http://doi.org/10.5518/21</w:t>
+        </w:r>
+      </w:hyperlink>
     </w:p>
+    <w:p>
+      <w:r>
+        <w:t xml:space="preserve">[50] </w:t>
+      </w:r>
+      <w:r>
+        <w:t xml:space="preserve">J. Kendrick, A. Burnett. J. </w:t>
+      </w:r>
+      <w:proofErr w:type="spellStart"/>
+      <w:r>
+        <w:t>Comput</w:t>
+      </w:r>
+      <w:proofErr w:type="spellEnd"/>
+      <w:r>
+        <w:t>. Chem. 2016, 37, 1491–1504. DOI: 10.1002/jcc.24344</w:t>
+      </w:r>
+    </w:p>
+    <w:p/>
     <w:sectPr>
       <w:pgSz w:w="11906" w:h="16838" w:code="9"/>
       <w:pgMar w:top="1440" w:right="1440" w:bottom="1440" w:left="1440" w:header="709" w:footer="709" w:gutter="0"/>
@@ -34873,7 +34917,7 @@
 </file>
 
 <file path=customXml/itemProps1.xml><?xml version="1.0" encoding="utf-8"?>
-<ds:datastoreItem xmlns:ds="http://schemas.openxmlformats.org/officeDocument/2006/customXml" ds:itemID="{B65E6DD2-DFAD-41AF-B985-082D673A56D1}">
+<ds:datastoreItem xmlns:ds="http://schemas.openxmlformats.org/officeDocument/2006/customXml" ds:itemID="{8182008D-BF72-4857-825F-AC0EE16C2309}">
   <ds:schemaRefs>
     <ds:schemaRef ds:uri="http://schemas.openxmlformats.org/officeDocument/2006/bibliography"/>
   </ds:schemaRefs>

</xml_diff>

<commit_message>
Further changes to the documentation reflecting the -mass and -masses directives
</commit_message>
<xml_diff>
--- a/Documentation/Program_Details_and_Examples.docx
+++ b/Documentation/Program_Details_and_Examples.docx
@@ -172,15 +172,7 @@
         <w:t xml:space="preserve"> post processes solid state quantum mechanical and molecular mechanical calculations of the phonons and dielectric response of the crystalline material.  </w:t>
       </w:r>
       <w:r>
-        <w:t xml:space="preserve">Packages supported are; </w:t>
-      </w:r>
-      <w:proofErr w:type="spellStart"/>
-      <w:r>
-        <w:t>Abinit</w:t>
-      </w:r>
-      <w:proofErr w:type="spellEnd"/>
-      <w:r>
-        <w:t xml:space="preserve">, </w:t>
+        <w:t xml:space="preserve">Packages supported are; Abinit, </w:t>
       </w:r>
       <w:proofErr w:type="spellStart"/>
       <w:r>
@@ -419,14 +411,9 @@
       <w:r>
         <w:t xml:space="preserve"> the constant permittivity of the supporting </w:t>
       </w:r>
-      <w:proofErr w:type="gramStart"/>
       <w:r>
         <w:lastRenderedPageBreak/>
-        <w:t>medium</w:t>
-      </w:r>
-      <w:proofErr w:type="gramEnd"/>
-      <w:r>
-        <w:t xml:space="preserve"> and the</w:t>
+        <w:t>medium and the</w:t>
       </w:r>
       <w:r>
         <w:t xml:space="preserve"> particle shape</w:t>
@@ -1974,8 +1961,16 @@
         <w:rPr>
           <w:rFonts w:cs="Times New Roman"/>
         </w:rPr>
-        <w:t xml:space="preserve"> mode at wavenumber</w:t>
-      </w:r>
+        <w:t xml:space="preserve"> mode at </w:t>
+      </w:r>
+      <w:proofErr w:type="spellStart"/>
+      <w:r>
+        <w:rPr>
+          <w:rFonts w:cs="Times New Roman"/>
+        </w:rPr>
+        <w:t>wavenumber</w:t>
+      </w:r>
+      <w:proofErr w:type="spellEnd"/>
       <w:proofErr w:type="gramStart"/>
       <w:r>
         <w:rPr>
@@ -5191,15 +5186,7 @@
         <w:t xml:space="preserve">unit is that </w:t>
       </w:r>
       <w:r>
-        <w:t xml:space="preserve">the number of molecules in a unit cell can change depending on whether a </w:t>
-      </w:r>
-      <w:proofErr w:type="spellStart"/>
-      <w:r>
-        <w:t>supercell</w:t>
-      </w:r>
-      <w:proofErr w:type="spellEnd"/>
-      <w:r>
-        <w:t>, primitive or non primitive unit cell is being used.</w:t>
+        <w:t>the number of molecules in a unit cell can change depending on whether a supercell, primitive or non primitive unit cell is being used.</w:t>
       </w:r>
       <w:r>
         <w:t xml:space="preserve">  A more natural unit would be to use a mole of formula units, or a mole of molecules.</w:t>
@@ -6613,9 +6600,12 @@
         </m:sSub>
       </m:oMath>
       <w:r>
-        <w:t xml:space="preserve"> is the dipole oscillator strength tensor for the k</w:t>
+        <w:t xml:space="preserve"> is the dipole oscillator strength tensor for the </w:t>
       </w:r>
       <w:proofErr w:type="spellStart"/>
+      <w:r>
+        <w:t>k</w:t>
+      </w:r>
       <w:r>
         <w:rPr>
           <w:vertAlign w:val="superscript"/>
@@ -16624,13 +16614,8 @@
       <w:r>
         <w:t>.  S</w:t>
       </w:r>
-      <w:proofErr w:type="spellStart"/>
-      <w:r>
-        <w:t>ince</w:t>
-      </w:r>
-      <w:proofErr w:type="spellEnd"/>
-      <w:r>
-        <w:t xml:space="preserve"> the systems considered here are isotropic with random inclusions</w:t>
+      <w:r>
+        <w:t>ince the systems considered here are isotropic with random inclusions</w:t>
       </w:r>
       <w:r>
         <w:t>,</w:t>
@@ -18645,9 +18630,11 @@
       <w:r>
         <w:t xml:space="preserve"> </w:t>
       </w:r>
+      <w:proofErr w:type="spellStart"/>
       <w:r>
         <w:t>seedname</w:t>
       </w:r>
+      <w:proofErr w:type="spellEnd"/>
       <w:r>
         <w:br/>
       </w:r>
@@ -18852,15 +18839,7 @@
       </w:r>
       <w:proofErr w:type="gramStart"/>
       <w:r>
-        <w:t xml:space="preserve">One to calculate the </w:t>
-      </w:r>
-      <w:proofErr w:type="spellStart"/>
-      <w:r>
-        <w:t>wavefunction</w:t>
-      </w:r>
-      <w:proofErr w:type="spellEnd"/>
-      <w:r>
-        <w:t xml:space="preserve"> at the optimized geometry, one to calculate the field perturbations and one to calculate the second derivatives.</w:t>
+        <w:t>One to calculate the wavefunction at the optimized geometry, one to calculate the field perturbations and one to calculate the second derivatives.</w:t>
       </w:r>
       <w:proofErr w:type="gramEnd"/>
       <w:r>
@@ -19325,7 +19304,23 @@
               <w:t xml:space="preserve">’, </w:t>
             </w:r>
             <w:r>
-              <w:t>‘maxwell’ or ‘bruggeman’.</w:t>
+              <w:t>‘</w:t>
+            </w:r>
+            <w:proofErr w:type="spellStart"/>
+            <w:r>
+              <w:t>maxwell</w:t>
+            </w:r>
+            <w:proofErr w:type="spellEnd"/>
+            <w:r>
+              <w:t>’ or ‘</w:t>
+            </w:r>
+            <w:proofErr w:type="spellStart"/>
+            <w:r>
+              <w:t>bruggeman</w:t>
+            </w:r>
+            <w:proofErr w:type="spellEnd"/>
+            <w:r>
+              <w:t>’.</w:t>
             </w:r>
             <w:r>
               <w:t xml:space="preserve"> </w:t>
@@ -21595,6 +21590,143 @@
           </w:p>
         </w:tc>
       </w:tr>
+      <w:tr>
+        <w:tc>
+          <w:tcPr>
+            <w:tcW w:w="1844" w:type="dxa"/>
+          </w:tcPr>
+          <w:p>
+            <w:pPr>
+              <w:pStyle w:val="NoSpacing"/>
+              <w:keepNext/>
+              <w:keepLines/>
+            </w:pPr>
+            <w:r>
+              <w:t>-masses s</w:t>
+            </w:r>
+          </w:p>
+        </w:tc>
+        <w:tc>
+          <w:tcPr>
+            <w:tcW w:w="992" w:type="dxa"/>
+          </w:tcPr>
+          <w:p>
+            <w:pPr>
+              <w:pStyle w:val="NoSpacing"/>
+              <w:keepNext/>
+              <w:keepLines/>
+            </w:pPr>
+          </w:p>
+        </w:tc>
+        <w:tc>
+          <w:tcPr>
+            <w:tcW w:w="6237" w:type="dxa"/>
+          </w:tcPr>
+          <w:p>
+            <w:pPr>
+              <w:pStyle w:val="NoSpacing"/>
+              <w:keepNext/>
+              <w:keepLines/>
+            </w:pPr>
+            <w:proofErr w:type="gramStart"/>
+            <w:r>
+              <w:t>s</w:t>
+            </w:r>
+            <w:proofErr w:type="gramEnd"/>
+            <w:r>
+              <w:t xml:space="preserve"> can be either “program”, “average” or “isotopic”, meaning that the masses used in the calculation of the frequencies are either taken from the QM program or are the average of the isotope abundances or are the most abundant isotope mass.</w:t>
+            </w:r>
+          </w:p>
+        </w:tc>
+        <w:tc>
+          <w:tcPr>
+            <w:tcW w:w="425" w:type="dxa"/>
+          </w:tcPr>
+          <w:p>
+            <w:pPr>
+              <w:pStyle w:val="NoSpacing"/>
+              <w:keepNext/>
+              <w:keepLines/>
+              <w:rPr>
+                <w:rFonts w:ascii="Wingdings" w:hAnsi="Wingdings"/>
+              </w:rPr>
+            </w:pPr>
+          </w:p>
+        </w:tc>
+      </w:tr>
+      <w:tr>
+        <w:tc>
+          <w:tcPr>
+            <w:tcW w:w="1844" w:type="dxa"/>
+          </w:tcPr>
+          <w:p>
+            <w:pPr>
+              <w:pStyle w:val="NoSpacing"/>
+              <w:keepNext/>
+              <w:keepLines/>
+            </w:pPr>
+            <w:r>
+              <w:t>-mass s z</w:t>
+            </w:r>
+          </w:p>
+        </w:tc>
+        <w:tc>
+          <w:tcPr>
+            <w:tcW w:w="992" w:type="dxa"/>
+          </w:tcPr>
+          <w:p>
+            <w:pPr>
+              <w:pStyle w:val="NoSpacing"/>
+              <w:keepNext/>
+              <w:keepLines/>
+            </w:pPr>
+          </w:p>
+        </w:tc>
+        <w:tc>
+          <w:tcPr>
+            <w:tcW w:w="6237" w:type="dxa"/>
+          </w:tcPr>
+          <w:p>
+            <w:pPr>
+              <w:pStyle w:val="NoSpacing"/>
+              <w:keepNext/>
+              <w:keepLines/>
+            </w:pPr>
+            <w:r>
+              <w:t xml:space="preserve">The atomic mass </w:t>
+            </w:r>
+            <w:proofErr w:type="gramStart"/>
+            <w:r>
+              <w:t>of ‘s’</w:t>
+            </w:r>
+            <w:proofErr w:type="gramEnd"/>
+            <w:r>
+              <w:t xml:space="preserve"> is set to z.  This can be used to explore the effect of isotope substitution on the calculated frequencies.</w:t>
+            </w:r>
+          </w:p>
+        </w:tc>
+        <w:tc>
+          <w:tcPr>
+            <w:tcW w:w="425" w:type="dxa"/>
+          </w:tcPr>
+          <w:p>
+            <w:pPr>
+              <w:pStyle w:val="NoSpacing"/>
+              <w:keepNext/>
+              <w:keepLines/>
+              <w:rPr>
+                <w:rFonts w:ascii="Wingdings" w:hAnsi="Wingdings"/>
+              </w:rPr>
+            </w:pPr>
+            <w:r>
+              <w:rPr>
+                <w:rFonts w:ascii="Wingdings" w:hAnsi="Wingdings"/>
+              </w:rPr>
+              <w:sym w:font="Wingdings" w:char="F0FC"/>
+            </w:r>
+          </w:p>
+        </w:tc>
+      </w:tr>
     </w:tbl>
     <w:p>
       <w:pPr>
@@ -21619,6 +21751,7 @@
         <w:t xml:space="preserve"> column indicates if a command line option can be used more than once.</w:t>
       </w:r>
     </w:p>
+    <w:p/>
     <w:p>
       <w:r>
         <w:t>The shape options;</w:t>
@@ -24086,6 +24219,7 @@
     </w:p>
     <w:p>
       <w:r>
+        <w:lastRenderedPageBreak/>
         <w:t>From an experimental point of view it is often convenient to use a mass fraction rather than a volume fraction</w:t>
       </w:r>
       <w:r>
@@ -24107,11 +24241,7 @@
         <w:t>below</w:t>
       </w:r>
       <w:r>
-        <w:t xml:space="preserve">.  These can be specified through the -matrix option.  In </w:t>
-      </w:r>
-      <w:r>
-        <w:lastRenderedPageBreak/>
-        <w:t>the case that the properties of the support material are different the properties can be defined instead with the -dielectric and -density options.</w:t>
+        <w:t>.  These can be specified through the -matrix option.  In the case that the properties of the support material are different the properties can be defined instead with the -dielectric and -density options.</w:t>
       </w:r>
     </w:p>
     <w:p>
@@ -25172,6 +25302,7 @@
     </w:p>
     <w:p>
       <w:r>
+        <w:lastRenderedPageBreak/>
         <w:t xml:space="preserve">This </w:t>
       </w:r>
       <w:r>
@@ -25248,7 +25379,6 @@
     </w:p>
     <w:p>
       <w:r>
-        <w:lastRenderedPageBreak/>
         <w:t>If visual inspection of the results is required then</w:t>
       </w:r>
     </w:p>
@@ -25563,7 +25693,25 @@
           <w:sz w:val="18"/>
           <w:szCs w:val="18"/>
         </w:rPr>
-        <w:t xml:space="preserve"> -method maxwell -sphere -plate -1 -1 -2 \</w:t>
+        <w:t xml:space="preserve"> -method </w:t>
+      </w:r>
+      <w:proofErr w:type="spellStart"/>
+      <w:r>
+        <w:rPr>
+          <w:rFonts w:ascii="Courier New" w:hAnsi="Courier New" w:cs="Courier New"/>
+          <w:sz w:val="18"/>
+          <w:szCs w:val="18"/>
+        </w:rPr>
+        <w:t>maxwell</w:t>
+      </w:r>
+      <w:proofErr w:type="spellEnd"/>
+      <w:r>
+        <w:rPr>
+          <w:rFonts w:ascii="Courier New" w:hAnsi="Courier New" w:cs="Courier New"/>
+          <w:sz w:val="18"/>
+          <w:szCs w:val="18"/>
+        </w:rPr>
+        <w:t xml:space="preserve"> -sphere -plate -1 -1 -2 \</w:t>
       </w:r>
       <w:r>
         <w:rPr>
@@ -26073,7 +26221,11 @@
       </w:r>
       <w:proofErr w:type="spellEnd"/>
       <w:r>
-        <w:t xml:space="preserve"> lattice parameter was found to be 2.1234 Å, compared with the experimental value of 2.107 Å.  Only 3 degenerate modes contribute to the permittivity</w:t>
+        <w:t xml:space="preserve"> lattice parameter was found </w:t>
+      </w:r>
+      <w:r>
+        <w:lastRenderedPageBreak/>
+        <w:t>to be 2.1234 Å, compared with the experimental value of 2.107 Å.  Only 3 degenerate modes contribute to the permittivity</w:t>
       </w:r>
       <w:r>
         <w:t>.  A summary of the</w:t>
@@ -26182,7 +26334,6 @@
               </w:rPr>
             </w:pPr>
             <w:r>
-              <w:lastRenderedPageBreak/>
               <w:t xml:space="preserve">Unit cell </w:t>
             </w:r>
             <w:proofErr w:type="spellStart"/>
@@ -26644,6 +26795,7 @@
           <w:noProof/>
           <w:lang w:val="en-GB" w:eastAsia="en-GB" w:bidi="ar-SA"/>
         </w:rPr>
+        <w:lastRenderedPageBreak/>
         <w:drawing>
           <wp:inline distT="0" distB="0" distL="0" distR="0">
             <wp:extent cx="4750308" cy="3721608"/>
@@ -26703,7 +26855,6 @@
           <w:noProof/>
           <w:lang w:val="en-GB" w:eastAsia="en-GB" w:bidi="ar-SA"/>
         </w:rPr>
-        <w:lastRenderedPageBreak/>
         <w:drawing>
           <wp:inline distT="0" distB="0" distL="0" distR="0">
             <wp:extent cx="4736592" cy="3721608"/>
@@ -26802,6 +26953,7 @@
     <w:p/>
     <w:p>
       <w:r>
+        <w:lastRenderedPageBreak/>
         <w:t xml:space="preserve">Using the </w:t>
       </w:r>
       <w:r>
@@ -26924,7 +27076,6 @@
           <w:noProof/>
           <w:lang w:val="en-GB" w:eastAsia="en-GB" w:bidi="ar-SA"/>
         </w:rPr>
-        <w:lastRenderedPageBreak/>
         <w:drawing>
           <wp:inline distT="0" distB="0" distL="0" distR="0">
             <wp:extent cx="4788408" cy="3721608"/>
@@ -27019,7 +27170,11 @@
         <w:t>5</w:t>
       </w:r>
       <w:r>
-        <w:t xml:space="preserve">  At 10% loading the Bruggeman predicted absorption is broad with the peak shifted to lower wavenumber.  This broadening increases with </w:t>
+        <w:t xml:space="preserve">  At 10% loading the Bruggeman predicted absorption is broad with the peak </w:t>
+      </w:r>
+      <w:r>
+        <w:lastRenderedPageBreak/>
+        <w:t xml:space="preserve">shifted to lower wavenumber.  This broadening increases with </w:t>
       </w:r>
       <w:r>
         <w:t xml:space="preserve">increased </w:t>
@@ -27052,7 +27207,6 @@
           <w:noProof/>
           <w:lang w:val="en-GB" w:eastAsia="en-GB" w:bidi="ar-SA"/>
         </w:rPr>
-        <w:lastRenderedPageBreak/>
         <w:drawing>
           <wp:inline distT="0" distB="0" distL="0" distR="0">
             <wp:extent cx="4788408" cy="3721608"/>
@@ -27115,6 +27269,7 @@
           <w:noProof/>
           <w:lang w:val="en-GB" w:eastAsia="en-GB" w:bidi="ar-SA"/>
         </w:rPr>
+        <w:lastRenderedPageBreak/>
         <w:drawing>
           <wp:inline distT="0" distB="0" distL="0" distR="0">
             <wp:extent cx="4788408" cy="3721608"/>
@@ -27180,7 +27335,6 @@
     <w:p/>
     <w:p>
       <w:r>
-        <w:lastRenderedPageBreak/>
         <w:t>Figure 6 shows the effect of varying the permittivity of the supporting medium.  The calculations were performed</w:t>
       </w:r>
       <w:r>
@@ -27211,6 +27365,7 @@
           <w:noProof/>
           <w:lang w:val="en-GB" w:eastAsia="en-GB" w:bidi="ar-SA"/>
         </w:rPr>
+        <w:lastRenderedPageBreak/>
         <w:drawing>
           <wp:inline distT="0" distB="0" distL="0" distR="0">
             <wp:extent cx="4788408" cy="3721608"/>
@@ -27579,11 +27734,7 @@
         <w:t>(001) surface dominant</w:t>
       </w:r>
       <w:r>
-        <w:t xml:space="preserve">.  Calculations of the molar absorption were performed for a sphere, </w:t>
-      </w:r>
-      <w:r>
-        <w:lastRenderedPageBreak/>
-        <w:t xml:space="preserve">plate and needle like shapes with the unique directions of the plate and the needle </w:t>
+        <w:t xml:space="preserve">.  Calculations of the molar absorption were performed for a sphere, plate and needle like shapes with the unique directions of the plate and the needle </w:t>
       </w:r>
       <w:r>
         <w:t>being normal to the (001) surface</w:t>
@@ -27617,6 +27768,7 @@
         <w:keepLines/>
       </w:pPr>
       <w:r>
+        <w:lastRenderedPageBreak/>
         <w:t xml:space="preserve">Table </w:t>
       </w:r>
       <w:r>
@@ -28313,58 +28465,58 @@
         <w:t>-1</w:t>
       </w:r>
       <w:r>
-        <w:t xml:space="preserve">.  The plate morphology </w:t>
+        <w:t>.  The plate morphology results in one of the peaks moving to higher wavenumber by about 130 cm</w:t>
+      </w:r>
+      <w:r>
+        <w:rPr>
+          <w:vertAlign w:val="superscript"/>
+        </w:rPr>
+        <w:t>-1</w:t>
+      </w:r>
+      <w:r>
+        <w:t xml:space="preserve">, whilst the other remains at the TO position.   </w:t>
+      </w:r>
+      <w:r>
+        <w:t xml:space="preserve">The Maxwell-Garnett results are in close accord with some experimental results by Yamamoto </w:t>
+      </w:r>
+      <w:proofErr w:type="gramStart"/>
+      <w:r>
+        <w:t>et</w:t>
+      </w:r>
+      <w:proofErr w:type="gramEnd"/>
+      <w:r>
+        <w:t xml:space="preserve"> al</w:t>
+      </w:r>
+      <w:r>
+        <w:t>.</w:t>
+      </w:r>
+      <w:r>
+        <w:rPr>
+          <w:vertAlign w:val="superscript"/>
+        </w:rPr>
+        <w:t>3</w:t>
+      </w:r>
+      <w:r>
+        <w:rPr>
+          <w:vertAlign w:val="superscript"/>
+        </w:rPr>
+        <w:t>8</w:t>
+      </w:r>
+      <w:r>
+        <w:t xml:space="preserve"> </w:t>
+      </w:r>
+      <w:r>
+        <w:t>who measure</w:t>
+      </w:r>
+      <w:r>
+        <w:t>d</w:t>
+      </w:r>
+      <w:r>
+        <w:t xml:space="preserve"> the infrared spectrum of ZnO smoke </w:t>
       </w:r>
       <w:r>
         <w:lastRenderedPageBreak/>
-        <w:t>results in one of the peaks moving to higher wavenumber by about 130 cm</w:t>
-      </w:r>
-      <w:r>
-        <w:rPr>
-          <w:vertAlign w:val="superscript"/>
-        </w:rPr>
-        <w:t>-1</w:t>
-      </w:r>
-      <w:r>
-        <w:t xml:space="preserve">, whilst the other remains at the TO position.   </w:t>
-      </w:r>
-      <w:r>
-        <w:t xml:space="preserve">The Maxwell-Garnett results are in close accord with some experimental results by Yamamoto </w:t>
-      </w:r>
-      <w:proofErr w:type="gramStart"/>
-      <w:r>
-        <w:t>et</w:t>
-      </w:r>
-      <w:proofErr w:type="gramEnd"/>
-      <w:r>
-        <w:t xml:space="preserve"> al</w:t>
-      </w:r>
-      <w:r>
-        <w:t>.</w:t>
-      </w:r>
-      <w:r>
-        <w:rPr>
-          <w:vertAlign w:val="superscript"/>
-        </w:rPr>
-        <w:t>3</w:t>
-      </w:r>
-      <w:r>
-        <w:rPr>
-          <w:vertAlign w:val="superscript"/>
-        </w:rPr>
-        <w:t>8</w:t>
-      </w:r>
-      <w:r>
-        <w:t xml:space="preserve"> </w:t>
-      </w:r>
-      <w:r>
-        <w:t>who measure</w:t>
-      </w:r>
-      <w:r>
-        <w:t>d</w:t>
-      </w:r>
-      <w:r>
-        <w:t xml:space="preserve"> the infrared spectrum of ZnO smoke particles and observed peaks in the absorption at 380, 530 and 550 cm</w:t>
+        <w:t>particles and observed peaks in the absorption at 380, 530 and 550 cm</w:t>
       </w:r>
       <w:r>
         <w:rPr>
@@ -29252,47 +29404,50 @@
     <w:p/>
     <w:p>
       <w:r>
+        <w:t xml:space="preserve">Figure 9 shows the results of analysis of the results using PDielec.  The </w:t>
+      </w:r>
+      <w:r>
+        <w:t>damping</w:t>
+      </w:r>
+      <w:r>
+        <w:t xml:space="preserve"> parameter used in the calculation was a </w:t>
+      </w:r>
+      <w:r>
+        <w:t>value</w:t>
+      </w:r>
+      <w:r>
+        <w:t xml:space="preserve"> of 5 cm</w:t>
+      </w:r>
+      <w:r>
+        <w:rPr>
+          <w:vertAlign w:val="superscript"/>
+        </w:rPr>
+        <w:t>-1</w:t>
+      </w:r>
+      <w:r>
+        <w:t>.  A</w:t>
+      </w:r>
+      <w:r>
+        <w:t xml:space="preserve"> 1</w:t>
+      </w:r>
+      <w:r>
+        <w:t>0</w:t>
+      </w:r>
+      <w:r>
+        <w:t>%</w:t>
+      </w:r>
+      <w:r>
+        <w:t xml:space="preserve"> volume fraction </w:t>
+      </w:r>
+      <w:r>
+        <w:t>was used</w:t>
+      </w:r>
+      <w:r>
+        <w:t xml:space="preserve"> with sphere and plate </w:t>
+      </w:r>
+      <w:r>
         <w:lastRenderedPageBreak/>
-        <w:t xml:space="preserve">Figure 9 shows the results of analysis of the results using PDielec.  The </w:t>
-      </w:r>
-      <w:r>
-        <w:t>damping</w:t>
-      </w:r>
-      <w:r>
-        <w:t xml:space="preserve"> parameter used in the calculation was a </w:t>
-      </w:r>
-      <w:r>
-        <w:t>value</w:t>
-      </w:r>
-      <w:r>
-        <w:t xml:space="preserve"> of 5 cm</w:t>
-      </w:r>
-      <w:r>
-        <w:rPr>
-          <w:vertAlign w:val="superscript"/>
-        </w:rPr>
-        <w:t>-1</w:t>
-      </w:r>
-      <w:r>
-        <w:t>.  A</w:t>
-      </w:r>
-      <w:r>
-        <w:t xml:space="preserve"> 1</w:t>
-      </w:r>
-      <w:r>
-        <w:t>0</w:t>
-      </w:r>
-      <w:r>
-        <w:t>%</w:t>
-      </w:r>
-      <w:r>
-        <w:t xml:space="preserve"> volume fraction </w:t>
-      </w:r>
-      <w:r>
-        <w:t>was used</w:t>
-      </w:r>
-      <w:r>
-        <w:t xml:space="preserve"> with sphere and plate morphologies for the particles.  The unique axis for the plate was taken to be the </w:t>
+        <w:t xml:space="preserve">morphologies for the particles.  The unique axis for the plate was taken to be the </w:t>
       </w:r>
       <w:r>
         <w:t>normal to the (</w:t>
@@ -29727,40 +29882,40 @@
       </w:r>
       <w:proofErr w:type="gramEnd"/>
       <w:r>
-        <w:t xml:space="preserve"> energy cutoff of 600 eV and a k-point resolution of </w:t>
+        <w:t xml:space="preserve"> energy cutoff of 600 eV and a k-point resolution of approximately 0.1 Å</w:t>
+      </w:r>
+      <w:r>
+        <w:rPr>
+          <w:vertAlign w:val="superscript"/>
+        </w:rPr>
+        <w:t>-1</w:t>
+      </w:r>
+      <w:r>
+        <w:t xml:space="preserve">.  </w:t>
+      </w:r>
+      <w:r>
+        <w:t>Table 7</w:t>
+      </w:r>
+      <w:r>
+        <w:t xml:space="preserve"> </w:t>
+      </w:r>
+      <w:proofErr w:type="spellStart"/>
+      <w:r>
+        <w:t>summarises</w:t>
+      </w:r>
+      <w:proofErr w:type="spellEnd"/>
+      <w:r>
+        <w:t xml:space="preserve"> the results of the calculations.  Only the 3 highest frequency bands are reported and discussed.  The TO intensity</w:t>
+      </w:r>
+      <w:r>
+        <w:t xml:space="preserve"> of the highest frequency band a</w:t>
+      </w:r>
+      <w:r>
+        <w:t xml:space="preserve">t </w:t>
       </w:r>
       <w:r>
         <w:lastRenderedPageBreak/>
-        <w:t>approximately 0.1 Å</w:t>
-      </w:r>
-      <w:r>
-        <w:rPr>
-          <w:vertAlign w:val="superscript"/>
-        </w:rPr>
-        <w:t>-1</w:t>
-      </w:r>
-      <w:r>
-        <w:t xml:space="preserve">.  </w:t>
-      </w:r>
-      <w:r>
-        <w:t>Table 7</w:t>
-      </w:r>
-      <w:r>
-        <w:t xml:space="preserve"> </w:t>
-      </w:r>
-      <w:proofErr w:type="spellStart"/>
-      <w:r>
-        <w:t>summarises</w:t>
-      </w:r>
-      <w:proofErr w:type="spellEnd"/>
-      <w:r>
-        <w:t xml:space="preserve"> the results of the calculations.  Only the 3 highest frequency bands are reported and discussed.  The TO intensity</w:t>
-      </w:r>
-      <w:r>
-        <w:t xml:space="preserve"> of the highest frequency band a</w:t>
-      </w:r>
-      <w:r>
-        <w:t>t 1038 cm</w:t>
+        <w:t>1038 cm</w:t>
       </w:r>
       <w:r>
         <w:rPr>
@@ -36165,7 +36320,7 @@
 </file>
 
 <file path=customXml/itemProps1.xml><?xml version="1.0" encoding="utf-8"?>
-<ds:datastoreItem xmlns:ds="http://schemas.openxmlformats.org/officeDocument/2006/customXml" ds:itemID="{65459B81-2C70-478E-ABA4-F0373B1B7828}">
+<ds:datastoreItem xmlns:ds="http://schemas.openxmlformats.org/officeDocument/2006/customXml" ds:itemID="{6792CE2D-681F-4FC1-A620-04B634BAAD92}">
   <ds:schemaRefs>
     <ds:schemaRef ds:uri="http://schemas.openxmlformats.org/officeDocument/2006/bibliography"/>
   </ds:schemaRefs>

</xml_diff>

<commit_message>
Added the -molesof directive to allow the calculation of concentration in molecules of molecules or moles of atoms.
</commit_message>
<xml_diff>
--- a/Documentation/Program_Details_and_Examples.docx
+++ b/Documentation/Program_Details_and_Examples.docx
@@ -5070,7 +5070,13 @@
         <w:t xml:space="preserve">  A more natural unit would be to use a mole of formula units, or a mole of molecules.</w:t>
       </w:r>
       <w:r>
-        <w:t xml:space="preserve">  However for the rest of this paper Equation 9 will be used, where </w:t>
+        <w:t xml:space="preserve">  </w:t>
+      </w:r>
+      <w:r>
+        <w:t xml:space="preserve">In order to aid comparison between such calculations PDielec is able to calculate concentration in both moles of atoms and moles of molecules.  </w:t>
+      </w:r>
+      <w:r>
+        <w:t xml:space="preserve">However for the rest of this paper Equation 9 will be used, where </w:t>
       </w:r>
       <w:r>
         <w:rPr>
@@ -6802,7 +6808,13 @@
         <w:t xml:space="preserve"> </w:t>
       </w:r>
       <w:r>
-        <w:t>PDielec</w:t>
+        <w:t>P</w:t>
+      </w:r>
+      <w:r>
+        <w:t>d</w:t>
+      </w:r>
+      <w:r>
+        <w:t>ielec</w:t>
       </w:r>
       <w:r>
         <w:t xml:space="preserve"> calculate</w:t>
@@ -8397,7 +8409,13 @@
         <w:t xml:space="preserve">In the development of the theory </w:t>
       </w:r>
       <w:r>
-        <w:t xml:space="preserve">used in PDielec </w:t>
+        <w:t>used in P</w:t>
+      </w:r>
+      <w:r>
+        <w:t>d</w:t>
+      </w:r>
+      <w:r>
+        <w:t xml:space="preserve">ielec </w:t>
       </w:r>
       <w:r>
         <w:t>an important assumption is that the particle size of the crystallites in the sample is small compared with the wavelength of light.  Using this app</w:t>
@@ -8578,7 +8596,13 @@
         <w:t xml:space="preserve"> </w:t>
       </w:r>
       <w:r>
-        <w:t>adopted by PDielec is based on similar premises</w:t>
+        <w:t>adopted by P</w:t>
+      </w:r>
+      <w:r>
+        <w:t>d</w:t>
+      </w:r>
+      <w:r>
+        <w:t>ielec is based on similar premises</w:t>
       </w:r>
       <w:r>
         <w:t xml:space="preserve"> to the work described above</w:t>
@@ -8739,7 +8763,13 @@
         <w:t xml:space="preserve"> or Nujol.   </w:t>
       </w:r>
       <w:r>
-        <w:t>It should be emphasized that whilst PDielec can take account of particle shape, particle and matrix permittivity there are many additional aspects of infrared absorption which need to be considered when comparing calculated and experimental results.  Most notable of these are; the coupling between phonons and mobile electrons or holes (so called phono</w:t>
+        <w:t>It should be emphasized that whilst P</w:t>
+      </w:r>
+      <w:r>
+        <w:t>d</w:t>
+      </w:r>
+      <w:r>
+        <w:t>ielec can take account of particle shape, particle and matrix permittivity there are many additional aspects of infrared absorption which need to be considered when comparing calculated and experimental results.  Most notable of these are; the coupling between phonons and mobile electrons or holes (so called phono</w:t>
       </w:r>
       <w:r>
         <w:t>n-polariton coupling)</w:t>
@@ -8814,7 +8844,18 @@
         <w:t xml:space="preserve">Figure 1 shows a </w:t>
       </w:r>
       <w:r>
-        <w:t>schematic of the field and polarisation inside an</w:t>
+        <w:t xml:space="preserve">schematic of the field and </w:t>
+      </w:r>
+      <w:r>
+        <w:pgNum/>
+        <w:t>odeling</w:t>
+      </w:r>
+      <w:r>
+        <w:pgNum/>
+        <w:t>ati</w:t>
+      </w:r>
+      <w:r>
+        <w:t xml:space="preserve"> inside an</w:t>
       </w:r>
       <w:r>
         <w:t xml:space="preserve"> inclusion</w:t>
@@ -9009,7 +9050,18 @@
         </m:sSub>
       </m:oMath>
       <w:r>
-        <w:t xml:space="preserve"> and the induced polarisation in the inclusion is shown by </w:t>
+        <w:t xml:space="preserve"> and the induced </w:t>
+      </w:r>
+      <w:r>
+        <w:pgNum/>
+        <w:t>odeling</w:t>
+      </w:r>
+      <w:r>
+        <w:pgNum/>
+        <w:t>ati</w:t>
+      </w:r>
+      <w:r>
+        <w:t xml:space="preserve"> in the inclusion is shown by </w:t>
       </w:r>
       <m:oMath>
         <m:acc>
@@ -9102,10 +9154,18 @@
         <w:t>the field</w:t>
       </w:r>
       <w:r>
-        <w:t xml:space="preserve"> and p</w:t>
-      </w:r>
-      <w:r>
-        <w:t>olarisation inside an</w:t>
+        <w:t xml:space="preserve"> and </w:t>
+      </w:r>
+      <w:r>
+        <w:pgNum/>
+        <w:t>odeling</w:t>
+      </w:r>
+      <w:r>
+        <w:pgNum/>
+        <w:t>ati</w:t>
+      </w:r>
+      <w:r>
+        <w:t xml:space="preserve"> inside an</w:t>
       </w:r>
       <w:r>
         <w:t xml:space="preserve"> inclusion</w:t>
@@ -9312,7 +9372,18 @@
         </m:sSub>
       </m:oMath>
       <w:r>
-        <w:t xml:space="preserve"> and the induced polarisation in the inclusion is shown by </w:t>
+        <w:t xml:space="preserve"> and the induced </w:t>
+      </w:r>
+      <w:r>
+        <w:pgNum/>
+        <w:t>odeling</w:t>
+      </w:r>
+      <w:r>
+        <w:pgNum/>
+        <w:t>ati</w:t>
+      </w:r>
+      <w:r>
+        <w:t xml:space="preserve"> in the inclusion is shown by </w:t>
       </w:r>
       <m:oMath>
         <m:acc>
@@ -9356,13 +9427,32 @@
         <w:t>inclusion</w:t>
       </w:r>
       <w:r>
-        <w:t xml:space="preserve"> gives rise to a polarisation density which is no longer necessarily aligned with the field because the material is non-isotropic.  </w:t>
+        <w:t xml:space="preserve"> gives rise to a </w:t>
+      </w:r>
+      <w:r>
+        <w:pgNum/>
+        <w:t>odeling</w:t>
+      </w:r>
+      <w:r>
+        <w:pgNum/>
+        <w:t>ati</w:t>
+      </w:r>
+      <w:r>
+        <w:t xml:space="preserve"> density which is no longer necessarily aligned with the field because the material is non-isotropic.  </w:t>
       </w:r>
       <w:r>
         <w:t>T</w:t>
       </w:r>
       <w:r>
-        <w:t>he polarisation</w:t>
+        <w:t xml:space="preserve">he </w:t>
+      </w:r>
+      <w:r>
+        <w:pgNum/>
+        <w:t>odeling</w:t>
+      </w:r>
+      <w:r>
+        <w:pgNum/>
+        <w:t>ati</w:t>
       </w:r>
       <w:r>
         <w:t xml:space="preserve"> density</w:t>
@@ -9638,7 +9728,18 @@
         <w:t xml:space="preserve">, </w:t>
       </w:r>
       <w:r>
-        <w:t xml:space="preserve">the polarisation </w:t>
+        <w:t xml:space="preserve">the </w:t>
+      </w:r>
+      <w:r>
+        <w:pgNum/>
+        <w:t>odeling</w:t>
+      </w:r>
+      <w:r>
+        <w:pgNum/>
+        <w:t>ati</w:t>
+      </w:r>
+      <w:r>
+        <w:t xml:space="preserve"> </w:t>
       </w:r>
       <w:r>
         <w:t xml:space="preserve">density </w:t>
@@ -10252,13 +10353,32 @@
       </w:r>
       <w:r>
         <w:lastRenderedPageBreak/>
-        <w:t xml:space="preserve">polarisation </w:t>
+        <w:pgNum/>
+        <w:t>odeling</w:t>
+      </w:r>
+      <w:r>
+        <w:pgNum/>
+        <w:t>ati</w:t>
+      </w:r>
+      <w:r>
+        <w:t xml:space="preserve"> </w:t>
       </w:r>
       <w:r>
         <w:t xml:space="preserve">within the inclusion </w:t>
       </w:r>
       <w:r>
-        <w:t>gives rise to a depolarisation field (</w:t>
+        <w:t xml:space="preserve">gives rise to a </w:t>
+      </w:r>
+      <w:r>
+        <w:pgNum/>
+        <w:t>odeling</w:t>
+      </w:r>
+      <w:r>
+        <w:pgNum/>
+        <w:t>ation</w:t>
+      </w:r>
+      <w:r>
+        <w:t xml:space="preserve"> field (</w:t>
       </w:r>
       <m:oMath>
         <m:sSub>
@@ -10324,7 +10444,18 @@
         <w:t xml:space="preserve"> and unit trace</w:t>
       </w:r>
       <w:r>
-        <w:t xml:space="preserve"> depolarisation tensor, </w:t>
+        <w:t xml:space="preserve"> </w:t>
+      </w:r>
+      <w:r>
+        <w:pgNum/>
+        <w:t>odeling</w:t>
+      </w:r>
+      <w:r>
+        <w:pgNum/>
+        <w:t>ation</w:t>
+      </w:r>
+      <w:r>
+        <w:t xml:space="preserve"> tensor, </w:t>
       </w:r>
       <m:oMath>
         <m:acc>
@@ -10587,7 +10718,18 @@
     </w:tbl>
     <w:p>
       <w:r>
-        <w:t>The internal field is the sum of the external field and the depolarisation field.</w:t>
+        <w:t xml:space="preserve">The internal field is the sum of the external field and the </w:t>
+      </w:r>
+      <w:r>
+        <w:pgNum/>
+        <w:t>odeling</w:t>
+      </w:r>
+      <w:r>
+        <w:pgNum/>
+        <w:t>ation</w:t>
+      </w:r>
+      <w:r>
+        <w:t xml:space="preserve"> field.</w:t>
       </w:r>
     </w:p>
     <w:tbl>
@@ -10812,19 +10954,49 @@
     </w:tbl>
     <w:p>
       <w:r>
-        <w:t xml:space="preserve">The depolarisation tensor acts as a projection or screening operator describing the effect of the geometry of the </w:t>
+        <w:t xml:space="preserve">The </w:t>
+      </w:r>
+      <w:r>
+        <w:pgNum/>
+        <w:t>odeling</w:t>
+      </w:r>
+      <w:r>
+        <w:pgNum/>
+        <w:t>ation</w:t>
+      </w:r>
+      <w:r>
+        <w:t xml:space="preserve"> tensor acts as a projection or screening operator describing the effect of the geometry of the </w:t>
       </w:r>
       <w:r>
         <w:t>inclusion</w:t>
       </w:r>
       <w:r>
-        <w:t xml:space="preserve"> on the depolarisation field which results from </w:t>
+        <w:t xml:space="preserve"> on the </w:t>
+      </w:r>
+      <w:r>
+        <w:pgNum/>
+        <w:t>odeling</w:t>
+      </w:r>
+      <w:r>
+        <w:pgNum/>
+        <w:t>ation</w:t>
+      </w:r>
+      <w:r>
+        <w:t xml:space="preserve"> field which results from </w:t>
       </w:r>
       <w:r>
         <w:t>its</w:t>
       </w:r>
       <w:r>
-        <w:t xml:space="preserve"> polarisation</w:t>
+        <w:t xml:space="preserve"> </w:t>
+      </w:r>
+      <w:r>
+        <w:pgNum/>
+        <w:t>odeling</w:t>
+      </w:r>
+      <w:r>
+        <w:pgNum/>
+        <w:t>ati</w:t>
       </w:r>
       <w:r>
         <w:t>.  For instance, in the case of a needle</w:t>
@@ -10833,13 +11005,68 @@
         <w:t>,</w:t>
       </w:r>
       <w:r>
-        <w:t xml:space="preserve"> only polarisation perpendicular to the needle axis contributes to the depolarising field, whilst for a slab only polarisation perpendicular to the slab face may contribute.  Similarly for a sphere, all directions contribute and so the depolarisation matrix is diagonal with a value of 1/3 for each diagonal element</w:t>
+        <w:t xml:space="preserve"> only </w:t>
+      </w:r>
+      <w:r>
+        <w:pgNum/>
+        <w:t>odeling</w:t>
+      </w:r>
+      <w:r>
+        <w:pgNum/>
+        <w:t>ati</w:t>
+      </w:r>
+      <w:r>
+        <w:t xml:space="preserve"> perpendicular to the needle axis contributes to the </w:t>
+      </w:r>
+      <w:r>
+        <w:pgNum/>
+        <w:t>odeling</w:t>
+      </w:r>
+      <w:r>
+        <w:pgNum/>
+        <w:t>ati</w:t>
+      </w:r>
+      <w:r>
+        <w:t xml:space="preserve"> field, whilst for a slab only </w:t>
+      </w:r>
+      <w:r>
+        <w:pgNum/>
+        <w:t>odeling</w:t>
+      </w:r>
+      <w:r>
+        <w:pgNum/>
+        <w:t>ati</w:t>
+      </w:r>
+      <w:r>
+        <w:t xml:space="preserve"> perpendicular to the slab face may contribute.  Similarly for a sphere, all directions contribute and so the </w:t>
+      </w:r>
+      <w:r>
+        <w:pgNum/>
+        <w:t>odeling</w:t>
+      </w:r>
+      <w:r>
+        <w:pgNum/>
+        <w:t>ation</w:t>
+      </w:r>
+      <w:r>
+        <w:t xml:space="preserve"> matrix is diagonal with a value of 1/3 for each diagonal element</w:t>
       </w:r>
       <w:r>
         <w:t>,</w:t>
       </w:r>
       <w:r>
-        <w:t xml:space="preserve"> as the trace of the depolarisation </w:t>
+        <w:t xml:space="preserve"> as the trace of the </w:t>
+      </w:r>
+      <w:r>
+        <w:pgNum/>
+        <w:t>odeling</w:t>
+      </w:r>
+      <w:r>
+        <w:pgNum/>
+        <w:t>ation</w:t>
+      </w:r>
+      <w:r>
+        <w:t xml:space="preserve"> </w:t>
       </w:r>
       <w:r>
         <w:t>tensor</w:t>
@@ -12116,7 +12343,18 @@
         <w:t>3</w:t>
       </w:r>
       <w:r>
-        <w:t xml:space="preserve"> for the dipole moment and requiring the dipole moments calculated using the polarisation density </w:t>
+        <w:t xml:space="preserve"> for the dipole moment and requiring the dipole moments calculated using the </w:t>
+      </w:r>
+      <w:r>
+        <w:pgNum/>
+        <w:t>odeling</w:t>
+      </w:r>
+      <w:r>
+        <w:pgNum/>
+        <w:t>ati</w:t>
+      </w:r>
+      <w:r>
+        <w:t xml:space="preserve"> density </w:t>
       </w:r>
       <w:r>
         <w:t>to equal those calculated from</w:t>
@@ -12739,7 +12977,14 @@
         </m:sSub>
       </m:oMath>
       <w:r>
-        <w:t xml:space="preserve">), which describes the behaviour of an average </w:t>
+        <w:t xml:space="preserve">), which describes the </w:t>
+      </w:r>
+      <w:r>
+        <w:pgNum/>
+        <w:t>odeling</w:t>
+      </w:r>
+      <w:r>
+        <w:t xml:space="preserve"> of an average </w:t>
       </w:r>
       <w:r>
         <w:t xml:space="preserve">field, </w:t>
@@ -13113,7 +13358,15 @@
         <w:t xml:space="preserve">The averaging is necessary because the </w:t>
       </w:r>
       <w:r>
-        <w:t>polarisation with</w:t>
+        <w:pgNum/>
+        <w:t>odeling</w:t>
+      </w:r>
+      <w:r>
+        <w:pgNum/>
+        <w:t>ati</w:t>
+      </w:r>
+      <w:r>
+        <w:t xml:space="preserve"> with</w:t>
       </w:r>
       <w:r>
         <w:t>in</w:t>
@@ -13134,7 +13387,18 @@
         <w:t xml:space="preserve">.  </w:t>
       </w:r>
       <w:r>
-        <w:t>The local field in the cavity left by a single inclusion embedded in the average polarisation field is given by</w:t>
+        <w:t xml:space="preserve">The local field in the cavity left by a single inclusion embedded in the average </w:t>
+      </w:r>
+      <w:r>
+        <w:pgNum/>
+        <w:t>odeling</w:t>
+      </w:r>
+      <w:r>
+        <w:pgNum/>
+        <w:t>ati</w:t>
+      </w:r>
+      <w:r>
+        <w:t xml:space="preserve"> field is given by</w:t>
       </w:r>
       <w:r>
         <w:t>;</w:t>
@@ -13395,7 +13659,19 @@
     </w:tbl>
     <w:p>
       <w:r>
-        <w:t xml:space="preserve">The local field 'excites' the inclusion resulting in a dipole moment </w:t>
+        <w:t xml:space="preserve">The local field </w:t>
+      </w:r>
+      <w:r>
+        <w:t>‘</w:t>
+      </w:r>
+      <w:r>
+        <w:t>excites</w:t>
+      </w:r>
+      <w:r>
+        <w:t>’</w:t>
+      </w:r>
+      <w:r>
+        <w:t xml:space="preserve"> the inclusion resulting in a dipole moment </w:t>
       </w:r>
       <m:oMath>
         <m:sSub>
@@ -13461,7 +13737,18 @@
         </m:r>
       </m:oMath>
       <w:r>
-        <w:t xml:space="preserve">that is related to the polarisation through the number density of inclusions </w:t>
+        <w:t xml:space="preserve">that is related to the </w:t>
+      </w:r>
+      <w:r>
+        <w:pgNum/>
+        <w:t>odeling</w:t>
+      </w:r>
+      <w:r>
+        <w:pgNum/>
+        <w:t>ati</w:t>
+      </w:r>
+      <w:r>
+        <w:t xml:space="preserve"> through the number density of inclusions </w:t>
       </w:r>
       <w:r>
         <w:t>(</w:t>
@@ -13787,7 +14074,18 @@
     </w:tbl>
     <w:p>
       <w:r>
-        <w:t xml:space="preserve">The angle brackets around the product of the polarisability and the local field indicate that it is necessary to average the polarisation according to the distribution of alignments of inclusions.  In this work it will be assumed that the inclusions are randomly aligned.  </w:t>
+        <w:t xml:space="preserve">The angle brackets around the product of the polarisability and the local field indicate that it is necessary to average the </w:t>
+      </w:r>
+      <w:r>
+        <w:pgNum/>
+        <w:t>odeling</w:t>
+      </w:r>
+      <w:r>
+        <w:pgNum/>
+        <w:t>ati</w:t>
+      </w:r>
+      <w:r>
+        <w:t xml:space="preserve"> according to the distribution of alignments of inclusions.  In this work it will be assumed that the inclusions are randomly aligned.  </w:t>
       </w:r>
       <w:r>
         <w:t xml:space="preserve">Substituting </w:t>
@@ -14942,7 +15240,15 @@
         <w:t>s in the mixture.  Instead the Bruggeman mixing rule assumes</w:t>
       </w:r>
       <w:r>
-        <w:t xml:space="preserve"> that each species is polarized against the background of the effective medium and therefore the polarisation</w:t>
+        <w:t xml:space="preserve"> that each species is polarized against the background of the effective medium and therefore the </w:t>
+      </w:r>
+      <w:r>
+        <w:pgNum/>
+        <w:t>odeling</w:t>
+      </w:r>
+      <w:r>
+        <w:pgNum/>
+        <w:t>ati</w:t>
       </w:r>
       <w:r>
         <w:t xml:space="preserve"> </w:t>
@@ -15139,7 +15445,18 @@
         <w:t>here the components are now labeled 1 and 2 rather than external and internal.</w:t>
       </w:r>
       <w:r>
-        <w:t xml:space="preserve">  The polarisation for species 1 and 2 </w:t>
+        <w:t xml:space="preserve">  The </w:t>
+      </w:r>
+      <w:r>
+        <w:pgNum/>
+        <w:t>odeling</w:t>
+      </w:r>
+      <w:r>
+        <w:pgNum/>
+        <w:t>ati</w:t>
+      </w:r>
+      <w:r>
+        <w:t xml:space="preserve"> for species 1 and 2 </w:t>
       </w:r>
       <w:r>
         <w:t xml:space="preserve">with a number density of species represented by </w:t>
@@ -15706,7 +16023,7 @@
         <w:rPr>
           <w:i/>
         </w:rPr>
-        <w:t>i</w:t>
+        <w:t>I</w:t>
       </w:r>
       <w:r>
         <w:t xml:space="preserve">, </w:t>
@@ -15721,7 +16038,7 @@
         <w:rPr>
           <w:i/>
         </w:rPr>
-        <w:t>i</w:t>
+        <w:t>I</w:t>
       </w:r>
       <w:r>
         <w:t xml:space="preserve"> is 1 or 2</w:t>
@@ -16396,7 +16713,18 @@
         <w:t>8</w:t>
       </w:r>
       <w:r>
-        <w:t xml:space="preserve"> is that the same depolarisation matrix is being used for both species, which is clearly not always appropriate. </w:t>
+        <w:t xml:space="preserve"> is that the same </w:t>
+      </w:r>
+      <w:r>
+        <w:pgNum/>
+        <w:t>odeling</w:t>
+      </w:r>
+      <w:r>
+        <w:pgNum/>
+        <w:t>ation</w:t>
+      </w:r>
+      <w:r>
+        <w:t xml:space="preserve"> matrix is being used for both species, which is clearly not always appropriate. </w:t>
       </w:r>
       <w:r>
         <w:t xml:space="preserve"> </w:t>
@@ -16426,7 +16754,13 @@
         <w:t xml:space="preserve">or by casting the equation as a minimization problem.  The iterative approach </w:t>
       </w:r>
       <w:r>
-        <w:t xml:space="preserve">implemented in PDielec </w:t>
+        <w:t>implemented in P</w:t>
+      </w:r>
+      <w:r>
+        <w:t>d</w:t>
+      </w:r>
+      <w:r>
+        <w:t xml:space="preserve">ielec </w:t>
       </w:r>
       <w:r>
         <w:t>involves repeated application of Equation 2</w:t>
@@ -17730,7 +18064,14 @@
         <w:t xml:space="preserve">  In particular when the real </w:t>
       </w:r>
       <w:r>
-        <w:t xml:space="preserve">components of the permittivity have different signs and when the absolute values of the real components are much larger than those of the imaginary components.  Unfortunately, it may be that these conditions will apply to modelling infrared absorption. </w:t>
+        <w:t xml:space="preserve">components of the permittivity have different signs and when the absolute values of the real components are much larger than those of the imaginary components.  Unfortunately, it may be that these conditions will apply to </w:t>
+      </w:r>
+      <w:r>
+        <w:pgNum/>
+        <w:t>odeling</w:t>
+      </w:r>
+      <w:r>
+        <w:t xml:space="preserve"> infrared absorption. </w:t>
       </w:r>
       <w:r>
         <w:t xml:space="preserve"> </w:t>
@@ -18275,7 +18616,13 @@
         <w:t xml:space="preserve">  </w:t>
       </w:r>
       <w:r>
-        <w:t>The package used for the calculation is described by the –program option.  In addition a file name is given which contains the output which will be processed by PDielec.</w:t>
+        <w:t>The package used for the calculation is described by the –program option.  In addition a file name is given which contains the output which will be processed by P</w:t>
+      </w:r>
+      <w:r>
+        <w:t>d</w:t>
+      </w:r>
+      <w:r>
+        <w:t>ielec.</w:t>
       </w:r>
     </w:p>
     <w:p>
@@ -18304,7 +18651,13 @@
         <w:t xml:space="preserve">ovided on the command line is </w:t>
       </w:r>
       <w:r>
-        <w:t xml:space="preserve">an OUTCAR file.  The OUTCAR is read by PDielec to determine the </w:t>
+        <w:t>an OUTCAR file.  The OUTCAR is read by P</w:t>
+      </w:r>
+      <w:r>
+        <w:t>d</w:t>
+      </w:r>
+      <w:r>
+        <w:t xml:space="preserve">ielec to determine the </w:t>
       </w:r>
       <w:r>
         <w:t xml:space="preserve">unit cell, atomic masses, </w:t>
@@ -18410,7 +18763,13 @@
         <w:t xml:space="preserve">in the directory where </w:t>
       </w:r>
       <w:r>
-        <w:t xml:space="preserve">PDielec </w:t>
+        <w:t>P</w:t>
+      </w:r>
+      <w:r>
+        <w:t>d</w:t>
+      </w:r>
+      <w:r>
+        <w:t xml:space="preserve">ielec </w:t>
       </w:r>
       <w:r>
         <w:t xml:space="preserve">is run from , it </w:t>
@@ -18431,13 +18790,31 @@
         <w:t xml:space="preserve"> for the frequency calculation</w:t>
       </w:r>
       <w:r>
-        <w:t>, the optical permittivity is calculated and PDielec will automatically read it from the output file.  By default CRYSTAL projects out the pure translational modes of the system before calcu</w:t>
+        <w:t>, the optical permittivity is calculated and P</w:t>
+      </w:r>
+      <w:r>
+        <w:t>d</w:t>
+      </w:r>
+      <w:r>
+        <w:t>ielec will automatically read it from the output file.  By default CRYSTAL projects out the pure translational modes of the system before calcu</w:t>
       </w:r>
       <w:r>
         <w:t xml:space="preserve">lating the frequencies, this can </w:t>
       </w:r>
       <w:r>
-        <w:t>also done by the PDielec package.  Small differences in the calculated frequencies between the CRYSTAL program and PDielec have been observed.  These have been found to be due to a slightly different method for symmetrising the 2</w:t>
+        <w:t>also done by the P</w:t>
+      </w:r>
+      <w:r>
+        <w:t>d</w:t>
+      </w:r>
+      <w:r>
+        <w:t>ielec package.  Small differences in the calculated frequencies between the CRYSTAL program and P</w:t>
+      </w:r>
+      <w:r>
+        <w:t>d</w:t>
+      </w:r>
+      <w:r>
+        <w:t>ielec have been observed.  These have been found to be due to a slightly different method for symmetrising the 2</w:t>
       </w:r>
       <w:r>
         <w:rPr>
@@ -18446,7 +18823,13 @@
         <w:t>nd</w:t>
       </w:r>
       <w:r>
-        <w:t xml:space="preserve"> derivative matrix, because of this an optional directive “-hessian crystal” can be used to indicate that PDielec should use the same symmetrisation as Crystal14.</w:t>
+        <w:t xml:space="preserve"> derivative matrix, because of this an optional directive “-hessian crystal” can be used to indicate that P</w:t>
+      </w:r>
+      <w:r>
+        <w:t>d</w:t>
+      </w:r>
+      <w:r>
+        <w:t>ielec should use the same symmetrisation as Crystal14.</w:t>
       </w:r>
     </w:p>
     <w:p>
@@ -18485,7 +18868,13 @@
       </w:r>
       <w:r>
         <w:br/>
-        <w:t>The output file is the dynamical matrix file, specified by “filedyn” in a run of the quantum espresso phonon package.  Examples of input and output files are given in the PDielec distribution</w:t>
+        <w:t>The output file is the dynamical matrix file, specified by “filedyn” in a run of the quantum espresso phonon package.  Examples of input and output files are given in the P</w:t>
+      </w:r>
+      <w:r>
+        <w:t>d</w:t>
+      </w:r>
+      <w:r>
+        <w:t>ielec distribution</w:t>
       </w:r>
     </w:p>
     <w:p>
@@ -18515,7 +18904,13 @@
       </w:r>
       <w:r>
         <w:br/>
-        <w:t>Phonopy calculates the dynamical matrix through numerical differentiation. It has interfaces to several programs, although PDielec has only used the VASP interface.  In principle other interfaces could be used.  The second parameter for the –program directive is the PHONOPY interface that was used to calculate the forces.  Typically these would be generated by performing;</w:t>
+        <w:t>Phonopy calculates the dynamical matrix through numerical differentiation. It has interfaces to several programs, although P</w:t>
+      </w:r>
+      <w:r>
+        <w:t>d</w:t>
+      </w:r>
+      <w:r>
+        <w:t>ielec has only used the VASP interface.  In principle other interfaces could be used.  The second parameter for the –program directive is the PHONOPY interface that was used to calculate the forces.  Typically these would be generated by performing;</w:t>
       </w:r>
       <w:r>
         <w:br/>
@@ -18528,7 +18923,28 @@
         <w:tab/>
       </w:r>
       <w:r>
-        <w:t>phonopy -d --dim="1 1 1"</w:t>
+        <w:t xml:space="preserve">phonopy </w:t>
+      </w:r>
+      <w:r>
+        <w:t>–</w:t>
+      </w:r>
+      <w:r>
+        <w:t xml:space="preserve">d </w:t>
+      </w:r>
+      <w:r>
+        <w:t>–</w:t>
+      </w:r>
+      <w:r>
+        <w:t>dim=</w:t>
+      </w:r>
+      <w:r>
+        <w:t>”</w:t>
+      </w:r>
+      <w:r>
+        <w:t>1 1 1</w:t>
+      </w:r>
+      <w:r>
+        <w:t>”</w:t>
       </w:r>
       <w:r>
         <w:br/>
@@ -18568,7 +18984,13 @@
         <w:t xml:space="preserve">    </w:t>
       </w:r>
       <w:r>
-        <w:t>phonopy -f DISP-*/vasprun.xml</w:t>
+        <w:t xml:space="preserve">phonopy </w:t>
+      </w:r>
+      <w:r>
+        <w:t>–</w:t>
+      </w:r>
+      <w:r>
+        <w:t>f DISP-*/vasprun.xml</w:t>
       </w:r>
       <w:r>
         <w:br/>
@@ -18584,17 +19006,59 @@
         <w:tab/>
       </w:r>
       <w:r>
-        <w:t xml:space="preserve">phonopy --dim="1 1 1" --qpoints="0 0 0" </w:t>
+        <w:t xml:space="preserve">phonopy </w:t>
       </w:r>
       <w:r>
         <w:t>–</w:t>
       </w:r>
       <w:r>
+        <w:t>dim=</w:t>
+      </w:r>
+      <w:r>
+        <w:t>”</w:t>
+      </w:r>
+      <w:r>
+        <w:t>1 1 1</w:t>
+      </w:r>
+      <w:r>
+        <w:t>”</w:t>
+      </w:r>
+      <w:r>
+        <w:t xml:space="preserve"> </w:t>
+      </w:r>
+      <w:r>
+        <w:t>–</w:t>
+      </w:r>
+      <w:r>
+        <w:t>qpoints=</w:t>
+      </w:r>
+      <w:r>
+        <w:t>”</w:t>
+      </w:r>
+      <w:r>
+        <w:t>0 0 0</w:t>
+      </w:r>
+      <w:r>
+        <w:t>”</w:t>
+      </w:r>
+      <w:r>
+        <w:t xml:space="preserve"> </w:t>
+      </w:r>
+      <w:r>
+        <w:t>–</w:t>
+      </w:r>
+      <w:r>
         <w:t>writedm</w:t>
       </w:r>
       <w:r>
         <w:br/>
-        <w:t xml:space="preserve">To calculate the infrared spectrum PDielec needs the Born charges for the atoms in the unit cell and these can be calculated using VASP and the optimized geometry of the unit cell.  The OUTCAR file from this calculation can be copied to the current directory and is </w:t>
+        <w:t>To calculate the infrared spectrum P</w:t>
+      </w:r>
+      <w:r>
+        <w:t>d</w:t>
+      </w:r>
+      <w:r>
+        <w:t xml:space="preserve">ielec needs the Born charges for the atoms in the unit cell and these can be calculated using VASP and the optimized geometry of the unit cell.  The OUTCAR file from this calculation can be copied to the current directory and is </w:t>
       </w:r>
       <w:r>
         <w:pgNum/>
@@ -21143,6 +21607,65 @@
             </w:pPr>
             <w:r>
               <w:t>The number of processors to be used in the calculation can be defined.  By default all available processors are used.</w:t>
+            </w:r>
+          </w:p>
+        </w:tc>
+        <w:tc>
+          <w:tcPr>
+            <w:tcW w:w="425" w:type="dxa"/>
+          </w:tcPr>
+          <w:p>
+            <w:pPr>
+              <w:pStyle w:val="NoSpacing"/>
+              <w:keepNext/>
+              <w:keepLines/>
+              <w:rPr>
+                <w:rFonts w:ascii="Wingdings" w:hAnsi="Wingdings"/>
+              </w:rPr>
+            </w:pPr>
+          </w:p>
+        </w:tc>
+      </w:tr>
+      <w:tr>
+        <w:tc>
+          <w:tcPr>
+            <w:tcW w:w="1844" w:type="dxa"/>
+          </w:tcPr>
+          <w:p>
+            <w:pPr>
+              <w:pStyle w:val="NoSpacing"/>
+              <w:keepNext/>
+              <w:keepLines/>
+            </w:pPr>
+            <w:r>
+              <w:t>-molesof s [z]</w:t>
+            </w:r>
+          </w:p>
+        </w:tc>
+        <w:tc>
+          <w:tcPr>
+            <w:tcW w:w="992" w:type="dxa"/>
+          </w:tcPr>
+          <w:p>
+            <w:pPr>
+              <w:pStyle w:val="NoSpacing"/>
+              <w:keepNext/>
+              <w:keepLines/>
+            </w:pPr>
+          </w:p>
+        </w:tc>
+        <w:tc>
+          <w:tcPr>
+            <w:tcW w:w="6237" w:type="dxa"/>
+          </w:tcPr>
+          <w:p>
+            <w:pPr>
+              <w:pStyle w:val="NoSpacing"/>
+              <w:keepNext/>
+              <w:keepLines/>
+            </w:pPr>
+            <w:r>
+              <w:t>By default s is “cells”.  Other options are “atoms” or “molecules”.  If ‘molecules’ us specified then the number of atoms in a molecules must be provided</w:t>
             </w:r>
           </w:p>
         </w:tc>
@@ -22829,7 +23352,11 @@
         <w:t xml:space="preserve">an </w:t>
       </w:r>
       <w:r>
-        <w:t xml:space="preserve">ellipsoid, the parameters </w:t>
+        <w:t xml:space="preserve">ellipsoid, </w:t>
+      </w:r>
+      <w:r>
+        <w:lastRenderedPageBreak/>
+        <w:t xml:space="preserve">the parameters </w:t>
       </w:r>
       <w:r>
         <w:rPr>
@@ -22899,7 +23426,6 @@
         </w:rPr>
       </w:pPr>
       <w:r>
-        <w:lastRenderedPageBreak/>
         <w:t>For z &gt; 1 the ellipsoid is prolate</w:t>
       </w:r>
       <w:r>
@@ -24335,11 +24861,11 @@
         <w:t xml:space="preserve">To explore the BLAS version compiled with your version of NUMPY please use the test_numpy_1, test_numpy_2 and test_numpy_3 scripts included in the Python/ subdirectory.  If you are using MKL or OPENBLAS, the number of threads being used needs to be set with the </w:t>
       </w:r>
       <w:r>
-        <w:t xml:space="preserve">MKL_NUM_THREADS or OPENBLAS_NUM_THREADS environment variable (sometimes OMP_NUM_THREADS is also used).  Use the test routines to determine the optimum for your system.  Experience indicates that no performance benefit is </w:t>
+        <w:t xml:space="preserve">MKL_NUM_THREADS or OPENBLAS_NUM_THREADS </w:t>
       </w:r>
       <w:r>
         <w:lastRenderedPageBreak/>
-        <w:t>obtained with more than two threads.  In the case of Phonopy the dynamical matrix is read from a yaml file.  This has been found to be very slow unless the C parser is used.  If the C parser is not available a warning is issued and the program reverts back to the Python parser.</w:t>
+        <w:t>environment variable (sometimes OMP_NUM_THREADS is also used).  Use the test routines to determine the optimum for your system.  Experience indicates that no performance benefit is obtained with more than two threads.  In the case of Phonopy the dynamical matrix is read from a yaml file.  This has been found to be very slow unless the C parser is used.  If the C parser is not available a warning is issued and the program reverts back to the Python parser.</w:t>
       </w:r>
     </w:p>
     <w:p>
@@ -24798,7 +25324,11 @@
         <w:t>ting from a GULP calculation.  The supporting matrix density and permittivity are those of high density polyethylene, t</w:t>
       </w:r>
       <w:r>
-        <w:t>he frequency range is 0 to 2000 cm</w:t>
+        <w:t xml:space="preserve">he frequency </w:t>
+      </w:r>
+      <w:r>
+        <w:lastRenderedPageBreak/>
+        <w:t>range is 0 to 2000 cm</w:t>
       </w:r>
       <w:r>
         <w:rPr>
@@ -24922,7 +25452,6 @@
         <w:pStyle w:val="Heading2"/>
       </w:pPr>
       <w:r>
-        <w:lastRenderedPageBreak/>
         <w:t>Contents of the csv output file</w:t>
       </w:r>
     </w:p>
@@ -25284,7 +25813,11 @@
         <w:t>s</w:t>
       </w:r>
       <w:r>
-        <w:t>ed lattice parameter was found to be 2.1234 Å, compared with the experimental value of 2.107 Å.  Only 3 degenerate modes contribute to the permittivity</w:t>
+        <w:t xml:space="preserve">ed lattice parameter was found </w:t>
+      </w:r>
+      <w:r>
+        <w:lastRenderedPageBreak/>
+        <w:t>to be 2.1234 Å, compared with the experimental value of 2.107 Å.  Only 3 degenerate modes contribute to the permittivity</w:t>
       </w:r>
       <w:r>
         <w:t>.  A summary of the</w:t>
@@ -25303,7 +25836,6 @@
         </w:rPr>
       </w:pPr>
       <w:r>
-        <w:lastRenderedPageBreak/>
         <w:t xml:space="preserve">Table </w:t>
       </w:r>
       <w:r>
@@ -25836,6 +26368,7 @@
           <w:noProof/>
           <w:lang w:val="en-GB" w:eastAsia="en-GB" w:bidi="ar-SA"/>
         </w:rPr>
+        <w:lastRenderedPageBreak/>
         <w:drawing>
           <wp:inline distT="0" distB="0" distL="0" distR="0">
             <wp:extent cx="4750308" cy="3721608"/>
@@ -25875,7 +26408,6 @@
     </w:p>
     <w:p>
       <w:r>
-        <w:lastRenderedPageBreak/>
         <w:t xml:space="preserve">Figure </w:t>
       </w:r>
       <w:fldSimple w:instr=" SEQ Figure \* ARABIC ">
@@ -25994,6 +26526,7 @@
     <w:p/>
     <w:p>
       <w:r>
+        <w:lastRenderedPageBreak/>
         <w:t xml:space="preserve">Using the </w:t>
       </w:r>
       <w:r>
@@ -26125,7 +26658,6 @@
           <w:noProof/>
           <w:lang w:val="en-GB" w:eastAsia="en-GB" w:bidi="ar-SA"/>
         </w:rPr>
-        <w:lastRenderedPageBreak/>
         <w:drawing>
           <wp:inline distT="0" distB="0" distL="0" distR="0">
             <wp:extent cx="4788408" cy="3721608"/>
@@ -26226,7 +26758,11 @@
         <w:t>5</w:t>
       </w:r>
       <w:r>
-        <w:t xml:space="preserve">  At 10% loading the Bruggeman predicted absorption is broad with the peak shifted to lower wavenumber.  This broadening increases with </w:t>
+        <w:t xml:space="preserve">  At 10% loading the Bruggeman predicted absorption is broad with the peak </w:t>
+      </w:r>
+      <w:r>
+        <w:lastRenderedPageBreak/>
+        <w:t xml:space="preserve">shifted to lower wavenumber.  This broadening increases with </w:t>
       </w:r>
       <w:r>
         <w:t xml:space="preserve">increased </w:t>
@@ -26259,7 +26795,6 @@
           <w:noProof/>
           <w:lang w:val="en-GB" w:eastAsia="en-GB" w:bidi="ar-SA"/>
         </w:rPr>
-        <w:lastRenderedPageBreak/>
         <w:drawing>
           <wp:inline distT="0" distB="0" distL="0" distR="0">
             <wp:extent cx="4788408" cy="3721608"/>
@@ -26322,6 +26857,7 @@
           <w:noProof/>
           <w:lang w:val="en-GB" w:eastAsia="en-GB" w:bidi="ar-SA"/>
         </w:rPr>
+        <w:lastRenderedPageBreak/>
         <w:drawing>
           <wp:inline distT="0" distB="0" distL="0" distR="0">
             <wp:extent cx="4788408" cy="3721608"/>
@@ -26387,7 +26923,6 @@
     <w:p/>
     <w:p>
       <w:r>
-        <w:lastRenderedPageBreak/>
         <w:t>Figure 7</w:t>
       </w:r>
       <w:r>
@@ -26424,6 +26959,7 @@
           <w:noProof/>
           <w:lang w:val="en-GB" w:eastAsia="en-GB" w:bidi="ar-SA"/>
         </w:rPr>
+        <w:lastRenderedPageBreak/>
         <w:drawing>
           <wp:inline distT="0" distB="0" distL="0" distR="0">
             <wp:extent cx="4788408" cy="3721608"/>
@@ -26782,11 +27318,7 @@
         <w:t>(001) surface dominant</w:t>
       </w:r>
       <w:r>
-        <w:t xml:space="preserve">.  Calculations of the molar absorption were performed for a sphere, </w:t>
-      </w:r>
-      <w:r>
-        <w:lastRenderedPageBreak/>
-        <w:t xml:space="preserve">plate and needle like shapes with the unique directions of the plate and the needle </w:t>
+        <w:t xml:space="preserve">.  Calculations of the molar absorption were performed for a sphere, plate and needle like shapes with the unique directions of the plate and the needle </w:t>
       </w:r>
       <w:r>
         <w:t>being normal to the (001) surface</w:t>
@@ -26826,6 +27358,7 @@
         <w:keepLines/>
       </w:pPr>
       <w:r>
+        <w:lastRenderedPageBreak/>
         <w:t xml:space="preserve">Table </w:t>
       </w:r>
       <w:r>
@@ -27472,50 +28005,50 @@
         <w:t>-1</w:t>
       </w:r>
       <w:r>
-        <w:t xml:space="preserve">.  The plate morphology </w:t>
+        <w:t>.  The plate morphology results in one of the peaks moving to higher wavenumber by about 130 cm</w:t>
+      </w:r>
+      <w:r>
+        <w:rPr>
+          <w:vertAlign w:val="superscript"/>
+        </w:rPr>
+        <w:t>-1</w:t>
+      </w:r>
+      <w:r>
+        <w:t xml:space="preserve">, whilst the other remains at the TO position.   </w:t>
+      </w:r>
+      <w:r>
+        <w:t>The Maxwell-Garnett results are in close accord with some experimental results by Yamamoto et al</w:t>
+      </w:r>
+      <w:r>
+        <w:t>.</w:t>
+      </w:r>
+      <w:r>
+        <w:rPr>
+          <w:vertAlign w:val="superscript"/>
+        </w:rPr>
+        <w:t>3</w:t>
+      </w:r>
+      <w:r>
+        <w:rPr>
+          <w:vertAlign w:val="superscript"/>
+        </w:rPr>
+        <w:t>9</w:t>
+      </w:r>
+      <w:r>
+        <w:t xml:space="preserve"> </w:t>
+      </w:r>
+      <w:r>
+        <w:t>who measure</w:t>
+      </w:r>
+      <w:r>
+        <w:t>d</w:t>
+      </w:r>
+      <w:r>
+        <w:t xml:space="preserve"> the infrared spectrum of ZnO smoke </w:t>
       </w:r>
       <w:r>
         <w:lastRenderedPageBreak/>
-        <w:t>results in one of the peaks moving to higher wavenumber by about 130 cm</w:t>
-      </w:r>
-      <w:r>
-        <w:rPr>
-          <w:vertAlign w:val="superscript"/>
-        </w:rPr>
-        <w:t>-1</w:t>
-      </w:r>
-      <w:r>
-        <w:t xml:space="preserve">, whilst the other remains at the TO position.   </w:t>
-      </w:r>
-      <w:r>
-        <w:t>The Maxwell-Garnett results are in close accord with some experimental results by Yamamoto et al</w:t>
-      </w:r>
-      <w:r>
-        <w:t>.</w:t>
-      </w:r>
-      <w:r>
-        <w:rPr>
-          <w:vertAlign w:val="superscript"/>
-        </w:rPr>
-        <w:t>3</w:t>
-      </w:r>
-      <w:r>
-        <w:rPr>
-          <w:vertAlign w:val="superscript"/>
-        </w:rPr>
-        <w:t>9</w:t>
-      </w:r>
-      <w:r>
-        <w:t xml:space="preserve"> </w:t>
-      </w:r>
-      <w:r>
-        <w:t>who measure</w:t>
-      </w:r>
-      <w:r>
-        <w:t>d</w:t>
-      </w:r>
-      <w:r>
-        <w:t xml:space="preserve"> the infrared spectrum of ZnO smoke particles and observed peaks in the absorption at 380, 530 and 550 cm</w:t>
+        <w:t>particles and observed peaks in the absorption at 380, 530 and 550 cm</w:t>
       </w:r>
       <w:r>
         <w:rPr>
@@ -28340,53 +28873,56 @@
     <w:p/>
     <w:p>
       <w:r>
+        <w:t xml:space="preserve">Figure </w:t>
+      </w:r>
+      <w:r>
+        <w:t>10</w:t>
+      </w:r>
+      <w:r>
+        <w:t xml:space="preserve"> shows the results of analysis of the results using PDielec.  The </w:t>
+      </w:r>
+      <w:r>
+        <w:t>damping</w:t>
+      </w:r>
+      <w:r>
+        <w:t xml:space="preserve"> parameter used in the calculation was a </w:t>
+      </w:r>
+      <w:r>
+        <w:t>value</w:t>
+      </w:r>
+      <w:r>
+        <w:t xml:space="preserve"> of 5 cm</w:t>
+      </w:r>
+      <w:r>
+        <w:rPr>
+          <w:vertAlign w:val="superscript"/>
+        </w:rPr>
+        <w:t>-1</w:t>
+      </w:r>
+      <w:r>
+        <w:t>.  A</w:t>
+      </w:r>
+      <w:r>
+        <w:t xml:space="preserve"> 1</w:t>
+      </w:r>
+      <w:r>
+        <w:t>0</w:t>
+      </w:r>
+      <w:r>
+        <w:t>%</w:t>
+      </w:r>
+      <w:r>
+        <w:t xml:space="preserve"> volume fraction </w:t>
+      </w:r>
+      <w:r>
+        <w:t>was used</w:t>
+      </w:r>
+      <w:r>
+        <w:t xml:space="preserve"> with sphere and plate </w:t>
+      </w:r>
+      <w:r>
         <w:lastRenderedPageBreak/>
-        <w:t xml:space="preserve">Figure </w:t>
-      </w:r>
-      <w:r>
-        <w:t>10</w:t>
-      </w:r>
-      <w:r>
-        <w:t xml:space="preserve"> shows the results of analysis of the results using PDielec.  The </w:t>
-      </w:r>
-      <w:r>
-        <w:t>damping</w:t>
-      </w:r>
-      <w:r>
-        <w:t xml:space="preserve"> parameter used in the calculation was a </w:t>
-      </w:r>
-      <w:r>
-        <w:t>value</w:t>
-      </w:r>
-      <w:r>
-        <w:t xml:space="preserve"> of 5 cm</w:t>
-      </w:r>
-      <w:r>
-        <w:rPr>
-          <w:vertAlign w:val="superscript"/>
-        </w:rPr>
-        <w:t>-1</w:t>
-      </w:r>
-      <w:r>
-        <w:t>.  A</w:t>
-      </w:r>
-      <w:r>
-        <w:t xml:space="preserve"> 1</w:t>
-      </w:r>
-      <w:r>
-        <w:t>0</w:t>
-      </w:r>
-      <w:r>
-        <w:t>%</w:t>
-      </w:r>
-      <w:r>
-        <w:t xml:space="preserve"> volume fraction </w:t>
-      </w:r>
-      <w:r>
-        <w:t>was used</w:t>
-      </w:r>
-      <w:r>
-        <w:t xml:space="preserve"> with sphere and plate morphologies for the particles.  The unique axis for the plate was taken to be the </w:t>
+        <w:t xml:space="preserve">morphologies for the particles.  The unique axis for the plate was taken to be the </w:t>
       </w:r>
       <w:r>
         <w:t>normal to the (</w:t>
@@ -28738,71 +29274,74 @@
         <w:keepNext/>
       </w:pPr>
       <w:r>
+        <w:t>All calculations were performed by VASP</w:t>
+      </w:r>
+      <w:r>
+        <w:rPr>
+          <w:vertAlign w:val="superscript"/>
+        </w:rPr>
+        <w:t>1</w:t>
+      </w:r>
+      <w:r>
+        <w:t xml:space="preserve"> using projector augmented-wave PAW</w:t>
+      </w:r>
+      <w:r>
+        <w:rPr>
+          <w:vertAlign w:val="superscript"/>
+        </w:rPr>
+        <w:t>3</w:t>
+      </w:r>
+      <w:r>
+        <w:rPr>
+          <w:vertAlign w:val="superscript"/>
+        </w:rPr>
+        <w:t>6</w:t>
+      </w:r>
+      <w:r>
+        <w:t xml:space="preserve"> </w:t>
+      </w:r>
+      <w:r>
+        <w:t>pseudo-</w:t>
+      </w:r>
+      <w:r>
+        <w:t>potentials, the PBE</w:t>
+      </w:r>
+      <w:r>
+        <w:rPr>
+          <w:vertAlign w:val="superscript"/>
+        </w:rPr>
+        <w:t>3</w:t>
+      </w:r>
+      <w:r>
+        <w:rPr>
+          <w:vertAlign w:val="superscript"/>
+        </w:rPr>
+        <w:t>5</w:t>
+      </w:r>
+      <w:r>
+        <w:t xml:space="preserve"> density functional, </w:t>
+      </w:r>
+      <w:r>
+        <w:t>an energy cutoff of 600 eV and a k-point resolution of approximately 0.1 Å</w:t>
+      </w:r>
+      <w:r>
+        <w:rPr>
+          <w:vertAlign w:val="superscript"/>
+        </w:rPr>
+        <w:t>-1</w:t>
+      </w:r>
+      <w:r>
+        <w:t xml:space="preserve">.  </w:t>
+      </w:r>
+      <w:r>
+        <w:t>Table 7</w:t>
+      </w:r>
+      <w:r>
+        <w:t xml:space="preserve"> summarises the results of the calculations.  Only the 3 highest </w:t>
+      </w:r>
+      <w:r>
         <w:lastRenderedPageBreak/>
-        <w:t>All calculations were performed by VASP</w:t>
-      </w:r>
-      <w:r>
-        <w:rPr>
-          <w:vertAlign w:val="superscript"/>
-        </w:rPr>
-        <w:t>1</w:t>
-      </w:r>
-      <w:r>
-        <w:t xml:space="preserve"> using projector augmented-wave PAW</w:t>
-      </w:r>
-      <w:r>
-        <w:rPr>
-          <w:vertAlign w:val="superscript"/>
-        </w:rPr>
-        <w:t>3</w:t>
-      </w:r>
-      <w:r>
-        <w:rPr>
-          <w:vertAlign w:val="superscript"/>
-        </w:rPr>
-        <w:t>6</w:t>
-      </w:r>
-      <w:r>
-        <w:t xml:space="preserve"> </w:t>
-      </w:r>
-      <w:r>
-        <w:t>pseudo-</w:t>
-      </w:r>
-      <w:r>
-        <w:t>potentials, the PBE</w:t>
-      </w:r>
-      <w:r>
-        <w:rPr>
-          <w:vertAlign w:val="superscript"/>
-        </w:rPr>
-        <w:t>3</w:t>
-      </w:r>
-      <w:r>
-        <w:rPr>
-          <w:vertAlign w:val="superscript"/>
-        </w:rPr>
-        <w:t>5</w:t>
-      </w:r>
-      <w:r>
-        <w:t xml:space="preserve"> density functional, </w:t>
-      </w:r>
-      <w:r>
-        <w:t>an energy cutoff of 600 eV and a k-point resolution of approximately 0.1 Å</w:t>
-      </w:r>
-      <w:r>
-        <w:rPr>
-          <w:vertAlign w:val="superscript"/>
-        </w:rPr>
-        <w:t>-1</w:t>
-      </w:r>
-      <w:r>
-        <w:t xml:space="preserve">.  </w:t>
-      </w:r>
-      <w:r>
-        <w:t>Table 7</w:t>
-      </w:r>
-      <w:r>
-        <w:t xml:space="preserve"> summarises the results of the calculations.  Only the 3 highest frequency bands are reported and discussed.  The TO intensity</w:t>
+        <w:t>frequency bands are reported and discussed.  The TO intensity</w:t>
       </w:r>
       <w:r>
         <w:t xml:space="preserve"> of the highest frequency band a</w:t>
@@ -33893,7 +34432,7 @@
 </file>
 
 <file path=customXml/itemProps1.xml><?xml version="1.0" encoding="utf-8"?>
-<ds:datastoreItem xmlns:ds="http://schemas.openxmlformats.org/officeDocument/2006/customXml" ds:itemID="{4161D8BE-766E-4587-BC72-FACF139E1FF6}">
+<ds:datastoreItem xmlns:ds="http://schemas.openxmlformats.org/officeDocument/2006/customXml" ds:itemID="{02639DFE-63D5-49F9-BF69-7EA7E48BD2CC}">
   <ds:schemaRefs>
     <ds:schemaRef ds:uri="http://schemas.openxmlformats.org/officeDocument/2006/bibliography"/>
   </ds:schemaRefs>

</xml_diff>

<commit_message>
Updated theory section with size effects described
</commit_message>
<xml_diff>
--- a/Documentation/Program_Details_and_Examples.docx
+++ b/Documentation/Program_Details_and_Examples.docx
@@ -172,7 +172,15 @@
         <w:t xml:space="preserve"> post processes solid state quantum mechanical and molecular mechanical calculations of the phonons and dielectric response of the crystalline material.  </w:t>
       </w:r>
       <w:r>
-        <w:t xml:space="preserve">Packages supported are; Abinit, Castep, Crystal14, Gulp, </w:t>
+        <w:t xml:space="preserve">Packages supported are; Abinit, </w:t>
+      </w:r>
+      <w:proofErr w:type="spellStart"/>
+      <w:r>
+        <w:t>Castep</w:t>
+      </w:r>
+      <w:proofErr w:type="spellEnd"/>
+      <w:r>
+        <w:t xml:space="preserve">, Crystal14, Gulp, </w:t>
       </w:r>
       <w:proofErr w:type="spellStart"/>
       <w:r>
@@ -18614,6 +18622,2379 @@
     </w:p>
     <w:p>
       <w:pPr>
+        <w:pStyle w:val="Heading2"/>
+      </w:pPr>
+      <w:r>
+        <w:t>Particle Size Effects</w:t>
+      </w:r>
+    </w:p>
+    <w:p>
+      <w:r>
+        <w:t>Meier and Wokaun</w:t>
+      </w:r>
+      <w:r>
+        <w:rPr>
+          <w:vertAlign w:val="superscript"/>
+        </w:rPr>
+        <w:t>31</w:t>
+      </w:r>
+      <w:r>
+        <w:t xml:space="preserve"> outlined an approach to treating large (metal) spherical particles, where particle size is incorporating terms up to 3</w:t>
+      </w:r>
+      <w:r>
+        <w:rPr>
+          <w:vertAlign w:val="superscript"/>
+        </w:rPr>
+        <w:t>rd</w:t>
+      </w:r>
+      <w:r>
+        <w:t xml:space="preserve"> order in the wave vector </w:t>
+      </w:r>
+      <w:r>
+        <w:rPr>
+          <w:i/>
+        </w:rPr>
+        <w:t>k</w:t>
+      </w:r>
+      <w:r>
+        <w:t xml:space="preserve">.  </w:t>
+      </w:r>
+      <w:proofErr w:type="gramStart"/>
+      <w:r>
+        <w:t>Using</w:t>
+      </w:r>
+      <w:proofErr w:type="gramEnd"/>
+      <w:r>
+        <w:t xml:space="preserve"> equations 12 and 16 we can write </w:t>
+      </w:r>
+    </w:p>
+    <w:tbl>
+      <w:tblPr>
+        <w:tblStyle w:val="TableGrid"/>
+        <w:tblW w:w="0" w:type="auto"/>
+        <w:tblBorders>
+          <w:top w:val="none" w:sz="0" w:space="0" w:color="auto"/>
+          <w:left w:val="none" w:sz="0" w:space="0" w:color="auto"/>
+          <w:bottom w:val="none" w:sz="0" w:space="0" w:color="auto"/>
+          <w:right w:val="none" w:sz="0" w:space="0" w:color="auto"/>
+          <w:insideH w:val="none" w:sz="0" w:space="0" w:color="auto"/>
+          <w:insideV w:val="none" w:sz="0" w:space="0" w:color="auto"/>
+        </w:tblBorders>
+        <w:tblLook w:val="04A0"/>
+      </w:tblPr>
+      <w:tblGrid>
+        <w:gridCol w:w="7763"/>
+        <w:gridCol w:w="1479"/>
+      </w:tblGrid>
+      <w:tr>
+        <w:tc>
+          <w:tcPr>
+            <w:tcW w:w="7763" w:type="dxa"/>
+            <w:vAlign w:val="center"/>
+          </w:tcPr>
+          <w:p>
+            <m:oMathPara>
+              <m:oMathParaPr>
+                <m:jc m:val="left"/>
+              </m:oMathParaPr>
+              <m:oMath>
+                <m:acc>
+                  <m:accPr>
+                    <m:chr m:val="̅"/>
+                    <m:ctrlPr>
+                      <w:rPr>
+                        <w:rFonts w:ascii="Cambria Math" w:hAnsi="Cambria Math"/>
+                      </w:rPr>
+                    </m:ctrlPr>
+                  </m:accPr>
+                  <m:e>
+                    <m:r>
+                      <m:rPr>
+                        <m:sty m:val="b"/>
+                      </m:rPr>
+                      <w:rPr>
+                        <w:rFonts w:ascii="Cambria Math" w:hAnsi="Cambria Math"/>
+                      </w:rPr>
+                      <m:t>P</m:t>
+                    </m:r>
+                  </m:e>
+                </m:acc>
+                <m:r>
+                  <m:rPr>
+                    <m:sty m:val="p"/>
+                  </m:rPr>
+                  <w:rPr>
+                    <w:rFonts w:ascii="Cambria Math" w:hAnsi="Cambria Math"/>
+                  </w:rPr>
+                  <m:t>=</m:t>
+                </m:r>
+                <m:d>
+                  <m:dPr>
+                    <m:ctrlPr>
+                      <w:rPr>
+                        <w:rFonts w:ascii="Cambria Math" w:hAnsi="Cambria Math"/>
+                      </w:rPr>
+                    </m:ctrlPr>
+                  </m:dPr>
+                  <m:e>
+                    <m:sSub>
+                      <m:sSubPr>
+                        <m:ctrlPr>
+                          <w:rPr>
+                            <w:rFonts w:ascii="Cambria Math" w:hAnsi="Cambria Math"/>
+                          </w:rPr>
+                        </m:ctrlPr>
+                      </m:sSubPr>
+                      <m:e>
+                        <m:acc>
+                          <m:accPr>
+                            <m:chr m:val="̿"/>
+                            <m:ctrlPr>
+                              <w:rPr>
+                                <w:rFonts w:ascii="Cambria Math" w:hAnsi="Cambria Math"/>
+                              </w:rPr>
+                            </m:ctrlPr>
+                          </m:accPr>
+                          <m:e>
+                            <m:r>
+                              <m:rPr>
+                                <m:sty m:val="b"/>
+                              </m:rPr>
+                              <w:rPr>
+                                <w:rFonts w:ascii="Cambria Math" w:hAnsi="Cambria Math"/>
+                              </w:rPr>
+                              <m:t>ε</m:t>
+                            </m:r>
+                          </m:e>
+                        </m:acc>
+                      </m:e>
+                      <m:sub>
+                        <m:r>
+                          <m:rPr>
+                            <m:sty m:val="p"/>
+                          </m:rPr>
+                          <w:rPr>
+                            <w:rFonts w:ascii="Cambria Math" w:hAnsi="Cambria Math"/>
+                          </w:rPr>
+                          <m:t>i</m:t>
+                        </m:r>
+                      </m:sub>
+                    </m:sSub>
+                    <m:r>
+                      <m:rPr>
+                        <m:sty m:val="p"/>
+                      </m:rPr>
+                      <w:rPr>
+                        <w:rFonts w:ascii="Cambria Math" w:hAnsi="Cambria Math"/>
+                      </w:rPr>
+                      <m:t>-</m:t>
+                    </m:r>
+                    <m:sSub>
+                      <m:sSubPr>
+                        <m:ctrlPr>
+                          <w:rPr>
+                            <w:rFonts w:ascii="Cambria Math" w:hAnsi="Cambria Math"/>
+                          </w:rPr>
+                        </m:ctrlPr>
+                      </m:sSubPr>
+                      <m:e>
+                        <m:r>
+                          <m:rPr>
+                            <m:sty m:val="p"/>
+                          </m:rPr>
+                          <w:rPr>
+                            <w:rFonts w:ascii="Cambria Math" w:hAnsi="Cambria Math"/>
+                          </w:rPr>
+                          <m:t>ε</m:t>
+                        </m:r>
+                      </m:e>
+                      <m:sub>
+                        <m:r>
+                          <m:rPr>
+                            <m:sty m:val="p"/>
+                          </m:rPr>
+                          <w:rPr>
+                            <w:rFonts w:ascii="Cambria Math" w:hAnsi="Cambria Math"/>
+                          </w:rPr>
+                          <m:t>e</m:t>
+                        </m:r>
+                      </m:sub>
+                    </m:sSub>
+                    <m:acc>
+                      <m:accPr>
+                        <m:chr m:val="̿"/>
+                        <m:ctrlPr>
+                          <w:rPr>
+                            <w:rFonts w:ascii="Cambria Math" w:hAnsi="Cambria Math"/>
+                          </w:rPr>
+                        </m:ctrlPr>
+                      </m:accPr>
+                      <m:e>
+                        <m:r>
+                          <m:rPr>
+                            <m:sty m:val="b"/>
+                          </m:rPr>
+                          <w:rPr>
+                            <w:rFonts w:ascii="Cambria Math" w:hAnsi="Cambria Math"/>
+                          </w:rPr>
+                          <m:t>1</m:t>
+                        </m:r>
+                      </m:e>
+                    </m:acc>
+                  </m:e>
+                </m:d>
+                <m:d>
+                  <m:dPr>
+                    <m:ctrlPr>
+                      <w:rPr>
+                        <w:rFonts w:ascii="Cambria Math" w:hAnsi="Cambria Math"/>
+                      </w:rPr>
+                    </m:ctrlPr>
+                  </m:dPr>
+                  <m:e>
+                    <m:sSub>
+                      <m:sSubPr>
+                        <m:ctrlPr>
+                          <w:rPr>
+                            <w:rFonts w:ascii="Cambria Math" w:hAnsi="Cambria Math"/>
+                          </w:rPr>
+                        </m:ctrlPr>
+                      </m:sSubPr>
+                      <m:e>
+                        <m:acc>
+                          <m:accPr>
+                            <m:chr m:val="̅"/>
+                            <m:ctrlPr>
+                              <w:rPr>
+                                <w:rFonts w:ascii="Cambria Math" w:hAnsi="Cambria Math"/>
+                              </w:rPr>
+                            </m:ctrlPr>
+                          </m:accPr>
+                          <m:e>
+                            <m:r>
+                              <m:rPr>
+                                <m:sty m:val="b"/>
+                              </m:rPr>
+                              <w:rPr>
+                                <w:rFonts w:ascii="Cambria Math" w:hAnsi="Cambria Math"/>
+                              </w:rPr>
+                              <m:t>E</m:t>
+                            </m:r>
+                          </m:e>
+                        </m:acc>
+                      </m:e>
+                      <m:sub>
+                        <m:r>
+                          <m:rPr>
+                            <m:sty m:val="p"/>
+                          </m:rPr>
+                          <w:rPr>
+                            <w:rFonts w:ascii="Cambria Math" w:hAnsi="Cambria Math"/>
+                          </w:rPr>
+                          <m:t>e</m:t>
+                        </m:r>
+                      </m:sub>
+                    </m:sSub>
+                    <m:r>
+                      <m:rPr>
+                        <m:sty m:val="p"/>
+                      </m:rPr>
+                      <w:rPr>
+                        <w:rFonts w:ascii="Cambria Math" w:hAnsi="Cambria Math"/>
+                      </w:rPr>
+                      <m:t>+</m:t>
+                    </m:r>
+                    <m:sSub>
+                      <m:sSubPr>
+                        <m:ctrlPr>
+                          <w:rPr>
+                            <w:rFonts w:ascii="Cambria Math" w:hAnsi="Cambria Math"/>
+                          </w:rPr>
+                        </m:ctrlPr>
+                      </m:sSubPr>
+                      <m:e>
+                        <m:acc>
+                          <m:accPr>
+                            <m:chr m:val="̅"/>
+                            <m:ctrlPr>
+                              <w:rPr>
+                                <w:rFonts w:ascii="Cambria Math" w:hAnsi="Cambria Math"/>
+                              </w:rPr>
+                            </m:ctrlPr>
+                          </m:accPr>
+                          <m:e>
+                            <m:r>
+                              <m:rPr>
+                                <m:sty m:val="b"/>
+                              </m:rPr>
+                              <w:rPr>
+                                <w:rFonts w:ascii="Cambria Math" w:hAnsi="Cambria Math"/>
+                              </w:rPr>
+                              <m:t>E</m:t>
+                            </m:r>
+                          </m:e>
+                        </m:acc>
+                      </m:e>
+                      <m:sub>
+                        <m:r>
+                          <m:rPr>
+                            <m:sty m:val="p"/>
+                          </m:rPr>
+                          <w:rPr>
+                            <w:rFonts w:ascii="Cambria Math" w:hAnsi="Cambria Math"/>
+                          </w:rPr>
+                          <m:t>d</m:t>
+                        </m:r>
+                      </m:sub>
+                    </m:sSub>
+                  </m:e>
+                </m:d>
+              </m:oMath>
+            </m:oMathPara>
+          </w:p>
+        </w:tc>
+        <w:tc>
+          <w:tcPr>
+            <w:tcW w:w="1479" w:type="dxa"/>
+            <w:vAlign w:val="center"/>
+          </w:tcPr>
+          <w:p>
+            <w:r>
+              <w:t xml:space="preserve">Equation </w:t>
+            </w:r>
+            <w:r>
+              <w:t>31</w:t>
+            </w:r>
+          </w:p>
+        </w:tc>
+      </w:tr>
+      <w:tr>
+        <w:tc>
+          <w:tcPr>
+            <w:tcW w:w="7763" w:type="dxa"/>
+            <w:vAlign w:val="center"/>
+          </w:tcPr>
+          <w:p>
+            <m:oMathPara>
+              <m:oMathParaPr>
+                <m:jc m:val="left"/>
+              </m:oMathParaPr>
+              <m:oMath>
+                <m:m>
+                  <m:mPr>
+                    <m:plcHide m:val="on"/>
+                    <m:cGp m:val="8"/>
+                    <m:mcs>
+                      <m:mc>
+                        <m:mcPr>
+                          <m:count m:val="1"/>
+                          <m:mcJc m:val="center"/>
+                        </m:mcPr>
+                      </m:mc>
+                    </m:mcs>
+                    <m:ctrlPr>
+                      <w:rPr>
+                        <w:rFonts w:ascii="Cambria Math" w:hAnsi="Cambria Math"/>
+                      </w:rPr>
+                    </m:ctrlPr>
+                  </m:mPr>
+                  <m:mr>
+                    <m:e>
+                      <m:sSub>
+                        <m:sSubPr>
+                          <m:ctrlPr>
+                            <w:rPr>
+                              <w:rFonts w:ascii="Cambria Math" w:hAnsi="Cambria Math"/>
+                            </w:rPr>
+                          </m:ctrlPr>
+                        </m:sSubPr>
+                        <m:e>
+                          <m:acc>
+                            <m:accPr>
+                              <m:chr m:val="̅"/>
+                              <m:ctrlPr>
+                                <w:rPr>
+                                  <w:rFonts w:ascii="Cambria Math" w:hAnsi="Cambria Math"/>
+                                </w:rPr>
+                              </m:ctrlPr>
+                            </m:accPr>
+                            <m:e>
+                              <m:r>
+                                <m:rPr>
+                                  <m:sty m:val="b"/>
+                                </m:rPr>
+                                <w:rPr>
+                                  <w:rFonts w:ascii="Cambria Math" w:hAnsi="Cambria Math"/>
+                                </w:rPr>
+                                <m:t>E</m:t>
+                              </m:r>
+                            </m:e>
+                          </m:acc>
+                        </m:e>
+                        <m:sub>
+                          <m:r>
+                            <m:rPr>
+                              <m:sty m:val="p"/>
+                            </m:rPr>
+                            <w:rPr>
+                              <w:rFonts w:ascii="Cambria Math" w:hAnsi="Cambria Math"/>
+                            </w:rPr>
+                            <m:t>d</m:t>
+                          </m:r>
+                        </m:sub>
+                      </m:sSub>
+                      <m:r>
+                        <m:rPr>
+                          <m:sty m:val="p"/>
+                        </m:rPr>
+                        <w:rPr>
+                          <w:rFonts w:ascii="Cambria Math" w:hAnsi="Cambria Math"/>
+                        </w:rPr>
+                        <m:t>=-</m:t>
+                      </m:r>
+                      <m:f>
+                        <m:fPr>
+                          <m:ctrlPr>
+                            <w:rPr>
+                              <w:rFonts w:ascii="Cambria Math" w:hAnsi="Cambria Math"/>
+                            </w:rPr>
+                          </m:ctrlPr>
+                        </m:fPr>
+                        <m:num>
+                          <m:d>
+                            <m:dPr>
+                              <m:ctrlPr>
+                                <w:rPr>
+                                  <w:rFonts w:ascii="Cambria Math" w:hAnsi="Cambria Math"/>
+                                </w:rPr>
+                              </m:ctrlPr>
+                            </m:dPr>
+                            <m:e>
+                              <m:r>
+                                <m:rPr>
+                                  <m:sty m:val="p"/>
+                                </m:rPr>
+                                <w:rPr>
+                                  <w:rFonts w:ascii="Cambria Math" w:hAnsi="Cambria Math"/>
+                                </w:rPr>
+                                <m:t>1-</m:t>
+                              </m:r>
+                              <m:sSup>
+                                <m:sSupPr>
+                                  <m:ctrlPr>
+                                    <w:rPr>
+                                      <w:rFonts w:ascii="Cambria Math" w:hAnsi="Cambria Math"/>
+                                      <w:i/>
+                                    </w:rPr>
+                                  </m:ctrlPr>
+                                </m:sSupPr>
+                                <m:e>
+                                  <m:r>
+                                    <w:rPr>
+                                      <w:rFonts w:ascii="Cambria Math" w:hAnsi="Cambria Math"/>
+                                    </w:rPr>
+                                    <m:t>q</m:t>
+                                  </m:r>
+                                </m:e>
+                                <m:sup>
+                                  <m:r>
+                                    <w:rPr>
+                                      <w:rFonts w:ascii="Cambria Math" w:hAnsi="Cambria Math"/>
+                                    </w:rPr>
+                                    <m:t>2</m:t>
+                                  </m:r>
+                                </m:sup>
+                              </m:sSup>
+                              <m:r>
+                                <w:rPr>
+                                  <w:rFonts w:ascii="Cambria Math" w:hAnsi="Cambria Math"/>
+                                </w:rPr>
+                                <m:t>-i</m:t>
+                              </m:r>
+                              <m:f>
+                                <m:fPr>
+                                  <m:ctrlPr>
+                                    <w:rPr>
+                                      <w:rFonts w:ascii="Cambria Math" w:hAnsi="Cambria Math"/>
+                                      <w:i/>
+                                    </w:rPr>
+                                  </m:ctrlPr>
+                                </m:fPr>
+                                <m:num>
+                                  <m:r>
+                                    <w:rPr>
+                                      <w:rFonts w:ascii="Cambria Math" w:hAnsi="Cambria Math"/>
+                                    </w:rPr>
+                                    <m:t>2</m:t>
+                                  </m:r>
+                                </m:num>
+                                <m:den>
+                                  <m:r>
+                                    <w:rPr>
+                                      <w:rFonts w:ascii="Cambria Math" w:hAnsi="Cambria Math"/>
+                                    </w:rPr>
+                                    <m:t>3</m:t>
+                                  </m:r>
+                                </m:den>
+                              </m:f>
+                              <m:sSup>
+                                <m:sSupPr>
+                                  <m:ctrlPr>
+                                    <w:rPr>
+                                      <w:rFonts w:ascii="Cambria Math" w:hAnsi="Cambria Math"/>
+                                      <w:i/>
+                                    </w:rPr>
+                                  </m:ctrlPr>
+                                </m:sSupPr>
+                                <m:e>
+                                  <m:r>
+                                    <w:rPr>
+                                      <w:rFonts w:ascii="Cambria Math" w:hAnsi="Cambria Math"/>
+                                    </w:rPr>
+                                    <m:t>q</m:t>
+                                  </m:r>
+                                </m:e>
+                                <m:sup>
+                                  <m:r>
+                                    <w:rPr>
+                                      <w:rFonts w:ascii="Cambria Math" w:hAnsi="Cambria Math"/>
+                                    </w:rPr>
+                                    <m:t>3</m:t>
+                                  </m:r>
+                                </m:sup>
+                              </m:sSup>
+                            </m:e>
+                          </m:d>
+                        </m:num>
+                        <m:den>
+                          <m:sSub>
+                            <m:sSubPr>
+                              <m:ctrlPr>
+                                <w:rPr>
+                                  <w:rFonts w:ascii="Cambria Math" w:hAnsi="Cambria Math"/>
+                                </w:rPr>
+                              </m:ctrlPr>
+                            </m:sSubPr>
+                            <m:e>
+                              <m:r>
+                                <m:rPr>
+                                  <m:sty m:val="p"/>
+                                </m:rPr>
+                                <w:rPr>
+                                  <w:rFonts w:ascii="Cambria Math" w:hAnsi="Cambria Math"/>
+                                </w:rPr>
+                                <m:t>ε</m:t>
+                              </m:r>
+                            </m:e>
+                            <m:sub>
+                              <m:r>
+                                <m:rPr>
+                                  <m:sty m:val="p"/>
+                                </m:rPr>
+                                <w:rPr>
+                                  <w:rFonts w:ascii="Cambria Math" w:hAnsi="Cambria Math"/>
+                                </w:rPr>
+                                <m:t>e</m:t>
+                              </m:r>
+                            </m:sub>
+                          </m:sSub>
+                        </m:den>
+                      </m:f>
+                      <m:acc>
+                        <m:accPr>
+                          <m:chr m:val="̿"/>
+                          <m:ctrlPr>
+                            <w:rPr>
+                              <w:rFonts w:ascii="Cambria Math" w:hAnsi="Cambria Math"/>
+                            </w:rPr>
+                          </m:ctrlPr>
+                        </m:accPr>
+                        <m:e>
+                          <m:r>
+                            <m:rPr>
+                              <m:sty m:val="b"/>
+                            </m:rPr>
+                            <w:rPr>
+                              <w:rFonts w:ascii="Cambria Math" w:hAnsi="Cambria Math"/>
+                            </w:rPr>
+                            <m:t>L</m:t>
+                          </m:r>
+                        </m:e>
+                      </m:acc>
+                      <m:r>
+                        <m:rPr>
+                          <m:sty m:val="p"/>
+                        </m:rPr>
+                        <w:rPr>
+                          <w:rFonts w:ascii="Cambria Math" w:hAnsi="Cambria Math"/>
+                        </w:rPr>
+                        <m:t>⋅</m:t>
+                      </m:r>
+                      <m:acc>
+                        <m:accPr>
+                          <m:chr m:val="̅"/>
+                          <m:ctrlPr>
+                            <w:rPr>
+                              <w:rFonts w:ascii="Cambria Math" w:hAnsi="Cambria Math"/>
+                            </w:rPr>
+                          </m:ctrlPr>
+                        </m:accPr>
+                        <m:e>
+                          <m:r>
+                            <m:rPr>
+                              <m:sty m:val="b"/>
+                            </m:rPr>
+                            <w:rPr>
+                              <w:rFonts w:ascii="Cambria Math" w:hAnsi="Cambria Math"/>
+                            </w:rPr>
+                            <m:t>P</m:t>
+                          </m:r>
+                        </m:e>
+                      </m:acc>
+                    </m:e>
+                  </m:mr>
+                </m:m>
+              </m:oMath>
+            </m:oMathPara>
+          </w:p>
+        </w:tc>
+        <w:tc>
+          <w:tcPr>
+            <w:tcW w:w="1479" w:type="dxa"/>
+            <w:vAlign w:val="center"/>
+          </w:tcPr>
+          <w:p>
+            <w:r>
+              <w:t xml:space="preserve">Equation </w:t>
+            </w:r>
+            <w:r>
+              <w:t>32</w:t>
+            </w:r>
+          </w:p>
+        </w:tc>
+      </w:tr>
+      <w:tr>
+        <w:tc>
+          <w:tcPr>
+            <w:tcW w:w="7763" w:type="dxa"/>
+            <w:vAlign w:val="center"/>
+          </w:tcPr>
+          <w:p>
+            <w:pPr>
+              <w:rPr>
+                <w:rFonts w:ascii="Calibri" w:eastAsia="Times New Roman" w:hAnsi="Calibri" w:cs="Times New Roman"/>
+                <w:i/>
+              </w:rPr>
+            </w:pPr>
+            <m:oMathPara>
+              <m:oMathParaPr>
+                <m:jc m:val="left"/>
+              </m:oMathParaPr>
+              <m:oMath>
+                <m:m>
+                  <m:mPr>
+                    <m:plcHide m:val="on"/>
+                    <m:cGp m:val="8"/>
+                    <m:mcs>
+                      <m:mc>
+                        <m:mcPr>
+                          <m:count m:val="1"/>
+                          <m:mcJc m:val="center"/>
+                        </m:mcPr>
+                      </m:mc>
+                    </m:mcs>
+                    <m:ctrlPr>
+                      <w:rPr>
+                        <w:rFonts w:ascii="Cambria Math" w:hAnsi="Cambria Math"/>
+                        <w:i/>
+                      </w:rPr>
+                    </m:ctrlPr>
+                  </m:mPr>
+                  <m:mr>
+                    <m:e>
+                      <m:r>
+                        <w:rPr>
+                          <w:rFonts w:ascii="Cambria Math" w:hAnsi="Cambria Math"/>
+                        </w:rPr>
+                        <m:t>q=ak=</m:t>
+                      </m:r>
+                      <m:f>
+                        <m:fPr>
+                          <m:ctrlPr>
+                            <w:rPr>
+                              <w:rFonts w:ascii="Cambria Math" w:hAnsi="Cambria Math"/>
+                              <w:i/>
+                            </w:rPr>
+                          </m:ctrlPr>
+                        </m:fPr>
+                        <m:num>
+                          <m:r>
+                            <w:rPr>
+                              <w:rFonts w:ascii="Cambria Math" w:hAnsi="Cambria Math"/>
+                            </w:rPr>
+                            <m:t>2πa</m:t>
+                          </m:r>
+                        </m:num>
+                        <m:den>
+                          <m:r>
+                            <w:rPr>
+                              <w:rFonts w:ascii="Cambria Math" w:hAnsi="Cambria Math"/>
+                            </w:rPr>
+                            <m:t>λ</m:t>
+                          </m:r>
+                        </m:den>
+                      </m:f>
+                    </m:e>
+                  </m:mr>
+                </m:m>
+              </m:oMath>
+            </m:oMathPara>
+          </w:p>
+        </w:tc>
+        <w:tc>
+          <w:tcPr>
+            <w:tcW w:w="1479" w:type="dxa"/>
+            <w:vAlign w:val="center"/>
+          </w:tcPr>
+          <w:p/>
+        </w:tc>
+      </w:tr>
+    </w:tbl>
+    <w:p>
+      <w:r>
+        <w:t xml:space="preserve">Here </w:t>
+      </w:r>
+      <w:proofErr w:type="spellStart"/>
+      <w:proofErr w:type="gramStart"/>
+      <w:r>
+        <w:rPr>
+          <w:i/>
+        </w:rPr>
+        <w:t>a</w:t>
+      </w:r>
+      <w:proofErr w:type="spellEnd"/>
+      <w:r>
+        <w:t xml:space="preserve"> is</w:t>
+      </w:r>
+      <w:proofErr w:type="gramEnd"/>
+      <w:r>
+        <w:t xml:space="preserve"> the size of the particle and </w:t>
+      </w:r>
+      <w:r>
+        <w:rPr>
+          <w:i/>
+        </w:rPr>
+        <w:t>q</w:t>
+      </w:r>
+      <w:r>
+        <w:t xml:space="preserve"> is the dimensionless ‘size’ of the particle with respect to the wavelength of the incident light.  The first term relating the depolarisation field to the polarisability is the same as that used above in equation 15.  The second term is a dynamic depolarisation term and the third term is a radiation damping correction to the electrostatic solution</w:t>
+      </w:r>
+      <w:r>
+        <w:rPr>
+          <w:vertAlign w:val="superscript"/>
+        </w:rPr>
+        <w:t>31</w:t>
+      </w:r>
+      <w:r>
+        <w:t xml:space="preserve">. </w:t>
+      </w:r>
+    </w:p>
+    <w:p>
+      <w:r>
+        <w:t>A slightly different, but related, approach is presented by Sihvola</w:t>
+      </w:r>
+      <w:r>
+        <w:rPr>
+          <w:vertAlign w:val="superscript"/>
+        </w:rPr>
+        <w:t>25</w:t>
+      </w:r>
+      <w:r>
+        <w:t xml:space="preserve">.  Starting from Equation 17, we introduce a size dependent term </w:t>
+      </w:r>
+      <w:r>
+        <w:rPr>
+          <w:i/>
+        </w:rPr>
+        <w:t>G(x)</w:t>
+      </w:r>
+      <w:r>
+        <w:t xml:space="preserve"> taken</w:t>
+      </w:r>
+      <w:r>
+        <w:t xml:space="preserve"> from the work of Peltoniemi</w:t>
+      </w:r>
+      <w:r>
+        <w:rPr>
+          <w:vertAlign w:val="superscript"/>
+        </w:rPr>
+        <w:t>32</w:t>
+      </w:r>
+      <w:r>
+        <w:t>;</w:t>
+      </w:r>
+    </w:p>
+    <w:tbl>
+      <w:tblPr>
+        <w:tblStyle w:val="TableGrid"/>
+        <w:tblW w:w="0" w:type="auto"/>
+        <w:tblBorders>
+          <w:top w:val="none" w:sz="0" w:space="0" w:color="auto"/>
+          <w:left w:val="none" w:sz="0" w:space="0" w:color="auto"/>
+          <w:bottom w:val="none" w:sz="0" w:space="0" w:color="auto"/>
+          <w:right w:val="none" w:sz="0" w:space="0" w:color="auto"/>
+          <w:insideH w:val="none" w:sz="0" w:space="0" w:color="auto"/>
+          <w:insideV w:val="none" w:sz="0" w:space="0" w:color="auto"/>
+        </w:tblBorders>
+        <w:tblLook w:val="04A0"/>
+      </w:tblPr>
+      <w:tblGrid>
+        <w:gridCol w:w="7763"/>
+        <w:gridCol w:w="1479"/>
+      </w:tblGrid>
+      <w:tr>
+        <w:tc>
+          <w:tcPr>
+            <w:tcW w:w="7763" w:type="dxa"/>
+            <w:vAlign w:val="center"/>
+          </w:tcPr>
+          <w:p>
+            <w:pPr>
+              <w:rPr>
+                <w:i/>
+              </w:rPr>
+            </w:pPr>
+            <m:oMathPara>
+              <m:oMathParaPr>
+                <m:jc m:val="left"/>
+              </m:oMathParaPr>
+              <m:oMath>
+                <m:r>
+                  <w:rPr>
+                    <w:rFonts w:ascii="Cambria Math" w:hAnsi="Cambria Math"/>
+                  </w:rPr>
+                  <m:t>G</m:t>
+                </m:r>
+                <m:d>
+                  <m:dPr>
+                    <m:ctrlPr>
+                      <w:rPr>
+                        <w:rFonts w:ascii="Cambria Math" w:hAnsi="Cambria Math"/>
+                        <w:i/>
+                      </w:rPr>
+                    </m:ctrlPr>
+                  </m:dPr>
+                  <m:e>
+                    <m:r>
+                      <w:rPr>
+                        <w:rFonts w:ascii="Cambria Math" w:hAnsi="Cambria Math"/>
+                      </w:rPr>
+                      <m:t>x</m:t>
+                    </m:r>
+                  </m:e>
+                </m:d>
+                <m:r>
+                  <w:rPr>
+                    <w:rFonts w:ascii="Cambria Math" w:hAnsi="Cambria Math"/>
+                  </w:rPr>
+                  <m:t xml:space="preserve">= </m:t>
+                </m:r>
+                <m:sSub>
+                  <m:sSubPr>
+                    <m:ctrlPr>
+                      <w:rPr>
+                        <w:rFonts w:ascii="Cambria Math" w:hAnsi="Cambria Math"/>
+                        <w:i/>
+                      </w:rPr>
+                    </m:ctrlPr>
+                  </m:sSubPr>
+                  <m:e>
+                    <m:r>
+                      <w:rPr>
+                        <w:rFonts w:ascii="Cambria Math" w:hAnsi="Cambria Math"/>
+                      </w:rPr>
+                      <m:t>G</m:t>
+                    </m:r>
+                  </m:e>
+                  <m:sub>
+                    <m:r>
+                      <w:rPr>
+                        <w:rFonts w:ascii="Cambria Math" w:hAnsi="Cambria Math"/>
+                      </w:rPr>
+                      <m:t>1</m:t>
+                    </m:r>
+                  </m:sub>
+                </m:sSub>
+                <m:d>
+                  <m:dPr>
+                    <m:ctrlPr>
+                      <w:rPr>
+                        <w:rFonts w:ascii="Cambria Math" w:hAnsi="Cambria Math"/>
+                        <w:i/>
+                      </w:rPr>
+                    </m:ctrlPr>
+                  </m:dPr>
+                  <m:e>
+                    <m:r>
+                      <w:rPr>
+                        <w:rFonts w:ascii="Cambria Math" w:hAnsi="Cambria Math"/>
+                      </w:rPr>
+                      <m:t>x</m:t>
+                    </m:r>
+                  </m:e>
+                </m:d>
+                <m:r>
+                  <w:rPr>
+                    <w:rFonts w:ascii="Cambria Math" w:hAnsi="Cambria Math"/>
+                  </w:rPr>
+                  <m:t>+</m:t>
+                </m:r>
+                <m:sSub>
+                  <m:sSubPr>
+                    <m:ctrlPr>
+                      <w:rPr>
+                        <w:rFonts w:ascii="Cambria Math" w:hAnsi="Cambria Math"/>
+                        <w:i/>
+                      </w:rPr>
+                    </m:ctrlPr>
+                  </m:sSubPr>
+                  <m:e>
+                    <m:r>
+                      <w:rPr>
+                        <w:rFonts w:ascii="Cambria Math" w:hAnsi="Cambria Math"/>
+                      </w:rPr>
+                      <m:t>G</m:t>
+                    </m:r>
+                  </m:e>
+                  <m:sub>
+                    <m:r>
+                      <w:rPr>
+                        <w:rFonts w:ascii="Cambria Math" w:hAnsi="Cambria Math"/>
+                      </w:rPr>
+                      <m:t>2</m:t>
+                    </m:r>
+                  </m:sub>
+                </m:sSub>
+                <m:d>
+                  <m:dPr>
+                    <m:ctrlPr>
+                      <w:rPr>
+                        <w:rFonts w:ascii="Cambria Math" w:hAnsi="Cambria Math"/>
+                        <w:i/>
+                      </w:rPr>
+                    </m:ctrlPr>
+                  </m:dPr>
+                  <m:e>
+                    <m:r>
+                      <w:rPr>
+                        <w:rFonts w:ascii="Cambria Math" w:hAnsi="Cambria Math"/>
+                      </w:rPr>
+                      <m:t>x</m:t>
+                    </m:r>
+                  </m:e>
+                </m:d>
+              </m:oMath>
+            </m:oMathPara>
+          </w:p>
+          <w:p>
+            <w:pPr>
+              <w:rPr>
+                <w:i/>
+              </w:rPr>
+            </w:pPr>
+            <m:oMathPara>
+              <m:oMathParaPr>
+                <m:jc m:val="left"/>
+              </m:oMathParaPr>
+              <m:oMath>
+                <m:sSub>
+                  <m:sSubPr>
+                    <m:ctrlPr>
+                      <w:rPr>
+                        <w:rFonts w:ascii="Cambria Math" w:hAnsi="Cambria Math"/>
+                        <w:i/>
+                      </w:rPr>
+                    </m:ctrlPr>
+                  </m:sSubPr>
+                  <m:e>
+                    <m:r>
+                      <w:rPr>
+                        <w:rFonts w:ascii="Cambria Math" w:hAnsi="Cambria Math"/>
+                      </w:rPr>
+                      <m:t>G</m:t>
+                    </m:r>
+                  </m:e>
+                  <m:sub>
+                    <m:r>
+                      <w:rPr>
+                        <w:rFonts w:ascii="Cambria Math" w:hAnsi="Cambria Math"/>
+                      </w:rPr>
+                      <m:t>1</m:t>
+                    </m:r>
+                  </m:sub>
+                </m:sSub>
+                <m:d>
+                  <m:dPr>
+                    <m:ctrlPr>
+                      <w:rPr>
+                        <w:rFonts w:ascii="Cambria Math" w:hAnsi="Cambria Math"/>
+                        <w:i/>
+                      </w:rPr>
+                    </m:ctrlPr>
+                  </m:dPr>
+                  <m:e>
+                    <m:r>
+                      <w:rPr>
+                        <w:rFonts w:ascii="Cambria Math" w:hAnsi="Cambria Math"/>
+                      </w:rPr>
+                      <m:t>x</m:t>
+                    </m:r>
+                  </m:e>
+                </m:d>
+                <m:r>
+                  <w:rPr>
+                    <w:rFonts w:ascii="Cambria Math" w:hAnsi="Cambria Math"/>
+                  </w:rPr>
+                  <m:t xml:space="preserve">= </m:t>
+                </m:r>
+                <m:f>
+                  <m:fPr>
+                    <m:ctrlPr>
+                      <w:rPr>
+                        <w:rFonts w:ascii="Cambria Math" w:hAnsi="Cambria Math"/>
+                        <w:i/>
+                      </w:rPr>
+                    </m:ctrlPr>
+                  </m:fPr>
+                  <m:num>
+                    <m:r>
+                      <w:rPr>
+                        <w:rFonts w:ascii="Cambria Math" w:hAnsi="Cambria Math"/>
+                      </w:rPr>
+                      <m:t>2</m:t>
+                    </m:r>
+                  </m:num>
+                  <m:den>
+                    <m:r>
+                      <w:rPr>
+                        <w:rFonts w:ascii="Cambria Math" w:hAnsi="Cambria Math"/>
+                      </w:rPr>
+                      <m:t>3</m:t>
+                    </m:r>
+                  </m:den>
+                </m:f>
+                <m:d>
+                  <m:dPr>
+                    <m:begChr m:val="["/>
+                    <m:endChr m:val="]"/>
+                    <m:ctrlPr>
+                      <w:rPr>
+                        <w:rFonts w:ascii="Cambria Math" w:hAnsi="Cambria Math"/>
+                        <w:i/>
+                      </w:rPr>
+                    </m:ctrlPr>
+                  </m:dPr>
+                  <m:e>
+                    <m:d>
+                      <m:dPr>
+                        <m:ctrlPr>
+                          <w:rPr>
+                            <w:rFonts w:ascii="Cambria Math" w:hAnsi="Cambria Math"/>
+                            <w:i/>
+                          </w:rPr>
+                        </m:ctrlPr>
+                      </m:dPr>
+                      <m:e>
+                        <m:r>
+                          <w:rPr>
+                            <w:rFonts w:ascii="Cambria Math" w:hAnsi="Cambria Math"/>
+                          </w:rPr>
+                          <m:t>1+ix</m:t>
+                        </m:r>
+                      </m:e>
+                    </m:d>
+                    <m:sSup>
+                      <m:sSupPr>
+                        <m:ctrlPr>
+                          <w:rPr>
+                            <w:rFonts w:ascii="Cambria Math" w:hAnsi="Cambria Math"/>
+                            <w:i/>
+                          </w:rPr>
+                        </m:ctrlPr>
+                      </m:sSupPr>
+                      <m:e>
+                        <m:r>
+                          <w:rPr>
+                            <w:rFonts w:ascii="Cambria Math" w:hAnsi="Cambria Math"/>
+                          </w:rPr>
+                          <m:t>e</m:t>
+                        </m:r>
+                      </m:e>
+                      <m:sup>
+                        <m:r>
+                          <w:rPr>
+                            <w:rFonts w:ascii="Cambria Math" w:hAnsi="Cambria Math"/>
+                          </w:rPr>
+                          <m:t>-ix</m:t>
+                        </m:r>
+                      </m:sup>
+                    </m:sSup>
+                    <m:r>
+                      <w:rPr>
+                        <w:rFonts w:ascii="Cambria Math" w:hAnsi="Cambria Math"/>
+                      </w:rPr>
+                      <m:t>-1</m:t>
+                    </m:r>
+                  </m:e>
+                </m:d>
+              </m:oMath>
+            </m:oMathPara>
+          </w:p>
+          <w:p>
+            <w:pPr>
+              <w:rPr>
+                <w:i/>
+              </w:rPr>
+            </w:pPr>
+            <m:oMathPara>
+              <m:oMathParaPr>
+                <m:jc m:val="left"/>
+              </m:oMathParaPr>
+              <m:oMath>
+                <m:sSub>
+                  <m:sSubPr>
+                    <m:ctrlPr>
+                      <w:rPr>
+                        <w:rFonts w:ascii="Cambria Math" w:hAnsi="Cambria Math"/>
+                        <w:i/>
+                      </w:rPr>
+                    </m:ctrlPr>
+                  </m:sSubPr>
+                  <m:e>
+                    <m:r>
+                      <w:rPr>
+                        <w:rFonts w:ascii="Cambria Math" w:hAnsi="Cambria Math"/>
+                      </w:rPr>
+                      <m:t>G</m:t>
+                    </m:r>
+                  </m:e>
+                  <m:sub>
+                    <m:r>
+                      <w:rPr>
+                        <w:rFonts w:ascii="Cambria Math" w:hAnsi="Cambria Math"/>
+                      </w:rPr>
+                      <m:t>2</m:t>
+                    </m:r>
+                  </m:sub>
+                </m:sSub>
+                <m:d>
+                  <m:dPr>
+                    <m:ctrlPr>
+                      <w:rPr>
+                        <w:rFonts w:ascii="Cambria Math" w:hAnsi="Cambria Math"/>
+                        <w:i/>
+                      </w:rPr>
+                    </m:ctrlPr>
+                  </m:dPr>
+                  <m:e>
+                    <m:r>
+                      <w:rPr>
+                        <w:rFonts w:ascii="Cambria Math" w:hAnsi="Cambria Math"/>
+                      </w:rPr>
+                      <m:t>x</m:t>
+                    </m:r>
+                  </m:e>
+                </m:d>
+                <m:r>
+                  <w:rPr>
+                    <w:rFonts w:ascii="Cambria Math" w:hAnsi="Cambria Math"/>
+                  </w:rPr>
+                  <m:t xml:space="preserve">= </m:t>
+                </m:r>
+                <m:d>
+                  <m:dPr>
+                    <m:ctrlPr>
+                      <w:rPr>
+                        <w:rFonts w:ascii="Cambria Math" w:hAnsi="Cambria Math"/>
+                        <w:i/>
+                      </w:rPr>
+                    </m:ctrlPr>
+                  </m:dPr>
+                  <m:e>
+                    <m:r>
+                      <w:rPr>
+                        <w:rFonts w:ascii="Cambria Math" w:hAnsi="Cambria Math"/>
+                      </w:rPr>
+                      <m:t>1+ix-</m:t>
+                    </m:r>
+                    <m:f>
+                      <m:fPr>
+                        <m:ctrlPr>
+                          <w:rPr>
+                            <w:rFonts w:ascii="Cambria Math" w:hAnsi="Cambria Math"/>
+                            <w:i/>
+                          </w:rPr>
+                        </m:ctrlPr>
+                      </m:fPr>
+                      <m:num>
+                        <m:r>
+                          <w:rPr>
+                            <w:rFonts w:ascii="Cambria Math" w:hAnsi="Cambria Math"/>
+                          </w:rPr>
+                          <m:t>7</m:t>
+                        </m:r>
+                      </m:num>
+                      <m:den>
+                        <m:r>
+                          <w:rPr>
+                            <w:rFonts w:ascii="Cambria Math" w:hAnsi="Cambria Math"/>
+                          </w:rPr>
+                          <m:t>15</m:t>
+                        </m:r>
+                      </m:den>
+                    </m:f>
+                    <m:sSup>
+                      <m:sSupPr>
+                        <m:ctrlPr>
+                          <w:rPr>
+                            <w:rFonts w:ascii="Cambria Math" w:hAnsi="Cambria Math"/>
+                            <w:i/>
+                          </w:rPr>
+                        </m:ctrlPr>
+                      </m:sSupPr>
+                      <m:e>
+                        <m:r>
+                          <w:rPr>
+                            <w:rFonts w:ascii="Cambria Math" w:hAnsi="Cambria Math"/>
+                          </w:rPr>
+                          <m:t>x</m:t>
+                        </m:r>
+                      </m:e>
+                      <m:sup>
+                        <m:r>
+                          <w:rPr>
+                            <w:rFonts w:ascii="Cambria Math" w:hAnsi="Cambria Math"/>
+                          </w:rPr>
+                          <m:t>2</m:t>
+                        </m:r>
+                      </m:sup>
+                    </m:sSup>
+                    <m:r>
+                      <w:rPr>
+                        <w:rFonts w:ascii="Cambria Math" w:hAnsi="Cambria Math"/>
+                      </w:rPr>
+                      <m:t>-i</m:t>
+                    </m:r>
+                    <m:f>
+                      <m:fPr>
+                        <m:ctrlPr>
+                          <w:rPr>
+                            <w:rFonts w:ascii="Cambria Math" w:hAnsi="Cambria Math"/>
+                            <w:i/>
+                          </w:rPr>
+                        </m:ctrlPr>
+                      </m:fPr>
+                      <m:num>
+                        <m:r>
+                          <w:rPr>
+                            <w:rFonts w:ascii="Cambria Math" w:hAnsi="Cambria Math"/>
+                          </w:rPr>
+                          <m:t>2</m:t>
+                        </m:r>
+                      </m:num>
+                      <m:den>
+                        <m:r>
+                          <w:rPr>
+                            <w:rFonts w:ascii="Cambria Math" w:hAnsi="Cambria Math"/>
+                          </w:rPr>
+                          <m:t>15</m:t>
+                        </m:r>
+                      </m:den>
+                    </m:f>
+                    <m:sSup>
+                      <m:sSupPr>
+                        <m:ctrlPr>
+                          <w:rPr>
+                            <w:rFonts w:ascii="Cambria Math" w:hAnsi="Cambria Math"/>
+                            <w:i/>
+                          </w:rPr>
+                        </m:ctrlPr>
+                      </m:sSupPr>
+                      <m:e>
+                        <m:r>
+                          <w:rPr>
+                            <w:rFonts w:ascii="Cambria Math" w:hAnsi="Cambria Math"/>
+                          </w:rPr>
+                          <m:t>x</m:t>
+                        </m:r>
+                      </m:e>
+                      <m:sup>
+                        <m:r>
+                          <w:rPr>
+                            <w:rFonts w:ascii="Cambria Math" w:hAnsi="Cambria Math"/>
+                          </w:rPr>
+                          <m:t>3</m:t>
+                        </m:r>
+                      </m:sup>
+                    </m:sSup>
+                  </m:e>
+                </m:d>
+                <m:sSup>
+                  <m:sSupPr>
+                    <m:ctrlPr>
+                      <w:rPr>
+                        <w:rFonts w:ascii="Cambria Math" w:hAnsi="Cambria Math"/>
+                        <w:i/>
+                      </w:rPr>
+                    </m:ctrlPr>
+                  </m:sSupPr>
+                  <m:e>
+                    <m:r>
+                      <w:rPr>
+                        <w:rFonts w:ascii="Cambria Math" w:hAnsi="Cambria Math"/>
+                      </w:rPr>
+                      <m:t>e</m:t>
+                    </m:r>
+                  </m:e>
+                  <m:sup>
+                    <m:r>
+                      <w:rPr>
+                        <w:rFonts w:ascii="Cambria Math" w:hAnsi="Cambria Math"/>
+                      </w:rPr>
+                      <m:t>-ix</m:t>
+                    </m:r>
+                  </m:sup>
+                </m:sSup>
+                <m:r>
+                  <w:rPr>
+                    <w:rFonts w:ascii="Cambria Math" w:hAnsi="Cambria Math"/>
+                  </w:rPr>
+                  <m:t>-1</m:t>
+                </m:r>
+              </m:oMath>
+            </m:oMathPara>
+          </w:p>
+          <w:p/>
+          <w:p>
+            <w:r>
+              <w:t>The modified equation for the relationship between the internal field and the external field based on equation 17 becomes;</w:t>
+            </w:r>
+          </w:p>
+        </w:tc>
+        <w:tc>
+          <w:tcPr>
+            <w:tcW w:w="1479" w:type="dxa"/>
+            <w:vAlign w:val="center"/>
+          </w:tcPr>
+          <w:p>
+            <w:r>
+              <w:t xml:space="preserve">Equation </w:t>
+            </w:r>
+            <w:r>
+              <w:t>33</w:t>
+            </w:r>
+          </w:p>
+        </w:tc>
+      </w:tr>
+      <w:tr>
+        <w:tc>
+          <w:tcPr>
+            <w:tcW w:w="7763" w:type="dxa"/>
+            <w:vAlign w:val="center"/>
+          </w:tcPr>
+          <w:p>
+            <m:oMathPara>
+              <m:oMathParaPr>
+                <m:jc m:val="left"/>
+              </m:oMathParaPr>
+              <m:oMath>
+                <m:m>
+                  <m:mPr>
+                    <m:plcHide m:val="on"/>
+                    <m:mcs>
+                      <m:mc>
+                        <m:mcPr>
+                          <m:count m:val="1"/>
+                          <m:mcJc m:val="center"/>
+                        </m:mcPr>
+                      </m:mc>
+                    </m:mcs>
+                    <m:ctrlPr>
+                      <w:rPr>
+                        <w:rFonts w:ascii="Cambria Math" w:hAnsi="Cambria Math"/>
+                      </w:rPr>
+                    </m:ctrlPr>
+                  </m:mPr>
+                  <m:mr>
+                    <m:e>
+                      <m:sSub>
+                        <m:sSubPr>
+                          <m:ctrlPr>
+                            <w:rPr>
+                              <w:rFonts w:ascii="Cambria Math" w:hAnsi="Cambria Math"/>
+                            </w:rPr>
+                          </m:ctrlPr>
+                        </m:sSubPr>
+                        <m:e>
+                          <m:acc>
+                            <m:accPr>
+                              <m:chr m:val="̅"/>
+                              <m:ctrlPr>
+                                <w:rPr>
+                                  <w:rFonts w:ascii="Cambria Math" w:hAnsi="Cambria Math"/>
+                                </w:rPr>
+                              </m:ctrlPr>
+                            </m:accPr>
+                            <m:e>
+                              <m:r>
+                                <m:rPr>
+                                  <m:sty m:val="b"/>
+                                </m:rPr>
+                                <w:rPr>
+                                  <w:rFonts w:ascii="Cambria Math" w:hAnsi="Cambria Math"/>
+                                </w:rPr>
+                                <m:t>E</m:t>
+                              </m:r>
+                            </m:e>
+                          </m:acc>
+                        </m:e>
+                        <m:sub>
+                          <m:r>
+                            <m:rPr>
+                              <m:sty m:val="p"/>
+                            </m:rPr>
+                            <w:rPr>
+                              <w:rFonts w:ascii="Cambria Math" w:hAnsi="Cambria Math"/>
+                            </w:rPr>
+                            <m:t>i</m:t>
+                          </m:r>
+                        </m:sub>
+                      </m:sSub>
+                      <m:r>
+                        <m:rPr>
+                          <m:sty m:val="p"/>
+                        </m:rPr>
+                        <w:rPr>
+                          <w:rFonts w:ascii="Cambria Math" w:hAnsi="Cambria Math"/>
+                        </w:rPr>
+                        <m:t>=</m:t>
+                      </m:r>
+                      <m:sSub>
+                        <m:sSubPr>
+                          <m:ctrlPr>
+                            <w:rPr>
+                              <w:rFonts w:ascii="Cambria Math" w:hAnsi="Cambria Math"/>
+                            </w:rPr>
+                          </m:ctrlPr>
+                        </m:sSubPr>
+                        <m:e>
+                          <m:acc>
+                            <m:accPr>
+                              <m:chr m:val="̅"/>
+                              <m:ctrlPr>
+                                <w:rPr>
+                                  <w:rFonts w:ascii="Cambria Math" w:hAnsi="Cambria Math"/>
+                                </w:rPr>
+                              </m:ctrlPr>
+                            </m:accPr>
+                            <m:e>
+                              <m:r>
+                                <m:rPr>
+                                  <m:sty m:val="b"/>
+                                </m:rPr>
+                                <w:rPr>
+                                  <w:rFonts w:ascii="Cambria Math" w:hAnsi="Cambria Math"/>
+                                </w:rPr>
+                                <m:t>E</m:t>
+                              </m:r>
+                            </m:e>
+                          </m:acc>
+                        </m:e>
+                        <m:sub>
+                          <m:r>
+                            <m:rPr>
+                              <m:sty m:val="p"/>
+                            </m:rPr>
+                            <w:rPr>
+                              <w:rFonts w:ascii="Cambria Math" w:hAnsi="Cambria Math"/>
+                            </w:rPr>
+                            <m:t>e</m:t>
+                          </m:r>
+                        </m:sub>
+                      </m:sSub>
+                      <m:r>
+                        <m:rPr>
+                          <m:sty m:val="p"/>
+                        </m:rPr>
+                        <w:rPr>
+                          <w:rFonts w:ascii="Cambria Math" w:hAnsi="Cambria Math"/>
+                        </w:rPr>
+                        <m:t>-</m:t>
+                      </m:r>
+                      <m:f>
+                        <m:fPr>
+                          <m:ctrlPr>
+                            <w:rPr>
+                              <w:rFonts w:ascii="Cambria Math" w:hAnsi="Cambria Math"/>
+                            </w:rPr>
+                          </m:ctrlPr>
+                        </m:fPr>
+                        <m:num>
+                          <m:d>
+                            <m:dPr>
+                              <m:ctrlPr>
+                                <w:rPr>
+                                  <w:rFonts w:ascii="Cambria Math" w:hAnsi="Cambria Math"/>
+                                  <w:i/>
+                                </w:rPr>
+                              </m:ctrlPr>
+                            </m:dPr>
+                            <m:e>
+                              <m:r>
+                                <w:rPr>
+                                  <w:rFonts w:ascii="Cambria Math" w:hAnsi="Cambria Math"/>
+                                </w:rPr>
+                                <m:t>1-G</m:t>
+                              </m:r>
+                              <m:d>
+                                <m:dPr>
+                                  <m:ctrlPr>
+                                    <w:rPr>
+                                      <w:rFonts w:ascii="Cambria Math" w:hAnsi="Cambria Math"/>
+                                      <w:i/>
+                                    </w:rPr>
+                                  </m:ctrlPr>
+                                </m:dPr>
+                                <m:e>
+                                  <m:r>
+                                    <w:rPr>
+                                      <w:rFonts w:ascii="Cambria Math" w:hAnsi="Cambria Math"/>
+                                    </w:rPr>
+                                    <m:t>x</m:t>
+                                  </m:r>
+                                </m:e>
+                              </m:d>
+                            </m:e>
+                          </m:d>
+                        </m:num>
+                        <m:den>
+                          <m:sSub>
+                            <m:sSubPr>
+                              <m:ctrlPr>
+                                <w:rPr>
+                                  <w:rFonts w:ascii="Cambria Math" w:hAnsi="Cambria Math"/>
+                                </w:rPr>
+                              </m:ctrlPr>
+                            </m:sSubPr>
+                            <m:e>
+                              <m:r>
+                                <m:rPr>
+                                  <m:sty m:val="p"/>
+                                </m:rPr>
+                                <w:rPr>
+                                  <w:rFonts w:ascii="Cambria Math" w:hAnsi="Cambria Math"/>
+                                </w:rPr>
+                                <m:t>ε</m:t>
+                              </m:r>
+                            </m:e>
+                            <m:sub>
+                              <m:r>
+                                <m:rPr>
+                                  <m:sty m:val="p"/>
+                                </m:rPr>
+                                <w:rPr>
+                                  <w:rFonts w:ascii="Cambria Math" w:hAnsi="Cambria Math"/>
+                                </w:rPr>
+                                <m:t>e</m:t>
+                              </m:r>
+                            </m:sub>
+                          </m:sSub>
+                        </m:den>
+                      </m:f>
+                      <m:acc>
+                        <m:accPr>
+                          <m:chr m:val="̿"/>
+                          <m:ctrlPr>
+                            <w:rPr>
+                              <w:rFonts w:ascii="Cambria Math" w:hAnsi="Cambria Math"/>
+                            </w:rPr>
+                          </m:ctrlPr>
+                        </m:accPr>
+                        <m:e>
+                          <m:r>
+                            <m:rPr>
+                              <m:sty m:val="b"/>
+                            </m:rPr>
+                            <w:rPr>
+                              <w:rFonts w:ascii="Cambria Math" w:hAnsi="Cambria Math"/>
+                            </w:rPr>
+                            <m:t>L</m:t>
+                          </m:r>
+                        </m:e>
+                      </m:acc>
+                      <m:r>
+                        <m:rPr>
+                          <m:sty m:val="p"/>
+                        </m:rPr>
+                        <w:rPr>
+                          <w:rFonts w:ascii="Cambria Math" w:hAnsi="Cambria Math"/>
+                        </w:rPr>
+                        <m:t>⋅</m:t>
+                      </m:r>
+                      <m:d>
+                        <m:dPr>
+                          <m:ctrlPr>
+                            <w:rPr>
+                              <w:rFonts w:ascii="Cambria Math" w:hAnsi="Cambria Math"/>
+                            </w:rPr>
+                          </m:ctrlPr>
+                        </m:dPr>
+                        <m:e>
+                          <m:sSub>
+                            <m:sSubPr>
+                              <m:ctrlPr>
+                                <w:rPr>
+                                  <w:rFonts w:ascii="Cambria Math" w:hAnsi="Cambria Math"/>
+                                </w:rPr>
+                              </m:ctrlPr>
+                            </m:sSubPr>
+                            <m:e>
+                              <m:acc>
+                                <m:accPr>
+                                  <m:chr m:val="̿"/>
+                                  <m:ctrlPr>
+                                    <w:rPr>
+                                      <w:rFonts w:ascii="Cambria Math" w:hAnsi="Cambria Math"/>
+                                    </w:rPr>
+                                  </m:ctrlPr>
+                                </m:accPr>
+                                <m:e>
+                                  <m:r>
+                                    <m:rPr>
+                                      <m:sty m:val="b"/>
+                                    </m:rPr>
+                                    <w:rPr>
+                                      <w:rFonts w:ascii="Cambria Math" w:hAnsi="Cambria Math"/>
+                                    </w:rPr>
+                                    <m:t>ε</m:t>
+                                  </m:r>
+                                </m:e>
+                              </m:acc>
+                            </m:e>
+                            <m:sub>
+                              <m:r>
+                                <m:rPr>
+                                  <m:sty m:val="p"/>
+                                </m:rPr>
+                                <w:rPr>
+                                  <w:rFonts w:ascii="Cambria Math" w:hAnsi="Cambria Math"/>
+                                </w:rPr>
+                                <m:t>i</m:t>
+                              </m:r>
+                            </m:sub>
+                          </m:sSub>
+                          <m:r>
+                            <m:rPr>
+                              <m:sty m:val="p"/>
+                            </m:rPr>
+                            <w:rPr>
+                              <w:rFonts w:ascii="Cambria Math" w:hAnsi="Cambria Math"/>
+                            </w:rPr>
+                            <m:t>-</m:t>
+                          </m:r>
+                          <m:sSub>
+                            <m:sSubPr>
+                              <m:ctrlPr>
+                                <w:rPr>
+                                  <w:rFonts w:ascii="Cambria Math" w:hAnsi="Cambria Math"/>
+                                </w:rPr>
+                              </m:ctrlPr>
+                            </m:sSubPr>
+                            <m:e>
+                              <m:r>
+                                <m:rPr>
+                                  <m:sty m:val="p"/>
+                                </m:rPr>
+                                <w:rPr>
+                                  <w:rFonts w:ascii="Cambria Math" w:hAnsi="Cambria Math"/>
+                                </w:rPr>
+                                <m:t>ε</m:t>
+                              </m:r>
+                            </m:e>
+                            <m:sub>
+                              <m:r>
+                                <m:rPr>
+                                  <m:sty m:val="p"/>
+                                </m:rPr>
+                                <w:rPr>
+                                  <w:rFonts w:ascii="Cambria Math" w:hAnsi="Cambria Math"/>
+                                </w:rPr>
+                                <m:t>e</m:t>
+                              </m:r>
+                            </m:sub>
+                          </m:sSub>
+                          <m:acc>
+                            <m:accPr>
+                              <m:chr m:val="̿"/>
+                              <m:ctrlPr>
+                                <w:rPr>
+                                  <w:rFonts w:ascii="Cambria Math" w:hAnsi="Cambria Math"/>
+                                </w:rPr>
+                              </m:ctrlPr>
+                            </m:accPr>
+                            <m:e>
+                              <m:r>
+                                <m:rPr>
+                                  <m:sty m:val="b"/>
+                                </m:rPr>
+                                <w:rPr>
+                                  <w:rFonts w:ascii="Cambria Math" w:hAnsi="Cambria Math"/>
+                                </w:rPr>
+                                <m:t>1</m:t>
+                              </m:r>
+                            </m:e>
+                          </m:acc>
+                        </m:e>
+                      </m:d>
+                      <m:sSub>
+                        <m:sSubPr>
+                          <m:ctrlPr>
+                            <w:rPr>
+                              <w:rFonts w:ascii="Cambria Math" w:hAnsi="Cambria Math"/>
+                            </w:rPr>
+                          </m:ctrlPr>
+                        </m:sSubPr>
+                        <m:e>
+                          <m:acc>
+                            <m:accPr>
+                              <m:chr m:val="̅"/>
+                              <m:ctrlPr>
+                                <w:rPr>
+                                  <w:rFonts w:ascii="Cambria Math" w:hAnsi="Cambria Math"/>
+                                </w:rPr>
+                              </m:ctrlPr>
+                            </m:accPr>
+                            <m:e>
+                              <m:r>
+                                <m:rPr>
+                                  <m:sty m:val="b"/>
+                                </m:rPr>
+                                <w:rPr>
+                                  <w:rFonts w:ascii="Cambria Math" w:hAnsi="Cambria Math"/>
+                                </w:rPr>
+                                <m:t>E</m:t>
+                              </m:r>
+                            </m:e>
+                          </m:acc>
+                        </m:e>
+                        <m:sub>
+                          <m:r>
+                            <m:rPr>
+                              <m:sty m:val="p"/>
+                            </m:rPr>
+                            <w:rPr>
+                              <w:rFonts w:ascii="Cambria Math" w:hAnsi="Cambria Math"/>
+                            </w:rPr>
+                            <m:t>i</m:t>
+                          </m:r>
+                        </m:sub>
+                      </m:sSub>
+                    </m:e>
+                  </m:mr>
+                </m:m>
+              </m:oMath>
+            </m:oMathPara>
+          </w:p>
+        </w:tc>
+        <w:tc>
+          <w:tcPr>
+            <w:tcW w:w="1479" w:type="dxa"/>
+            <w:vAlign w:val="center"/>
+          </w:tcPr>
+          <w:p>
+            <w:r>
+              <w:t xml:space="preserve">Equation </w:t>
+            </w:r>
+            <w:r>
+              <w:t>34</w:t>
+            </w:r>
+          </w:p>
+        </w:tc>
+      </w:tr>
+      <w:tr>
+        <w:tc>
+          <w:tcPr>
+            <w:tcW w:w="7763" w:type="dxa"/>
+            <w:vAlign w:val="center"/>
+          </w:tcPr>
+          <w:p>
+            <w:pPr>
+              <w:rPr>
+                <w:rFonts w:ascii="Calibri" w:eastAsia="Times New Roman" w:hAnsi="Calibri" w:cs="Times New Roman"/>
+              </w:rPr>
+            </w:pPr>
+            <w:r>
+              <w:rPr>
+                <w:rFonts w:ascii="Calibri" w:eastAsia="Times New Roman" w:hAnsi="Calibri" w:cs="Times New Roman"/>
+              </w:rPr>
+              <w:t>This leads to a modified equation for the polarisability of spherical particles</w:t>
+            </w:r>
+          </w:p>
+        </w:tc>
+        <w:tc>
+          <w:tcPr>
+            <w:tcW w:w="1479" w:type="dxa"/>
+            <w:vAlign w:val="center"/>
+          </w:tcPr>
+          <w:p/>
+        </w:tc>
+      </w:tr>
+      <w:tr>
+        <w:tc>
+          <w:tcPr>
+            <w:tcW w:w="7763" w:type="dxa"/>
+            <w:vAlign w:val="center"/>
+          </w:tcPr>
+          <w:p>
+            <m:oMathPara>
+              <m:oMathParaPr>
+                <m:jc m:val="left"/>
+              </m:oMathParaPr>
+              <m:oMath>
+                <m:m>
+                  <m:mPr>
+                    <m:plcHide m:val="on"/>
+                    <m:mcs>
+                      <m:mc>
+                        <m:mcPr>
+                          <m:count m:val="1"/>
+                          <m:mcJc m:val="center"/>
+                        </m:mcPr>
+                      </m:mc>
+                    </m:mcs>
+                    <m:ctrlPr>
+                      <w:rPr>
+                        <w:rFonts w:ascii="Cambria Math" w:hAnsi="Cambria Math"/>
+                      </w:rPr>
+                    </m:ctrlPr>
+                  </m:mPr>
+                  <m:mr>
+                    <m:e>
+                      <m:acc>
+                        <m:accPr>
+                          <m:chr m:val="̿"/>
+                          <m:ctrlPr>
+                            <w:rPr>
+                              <w:rFonts w:ascii="Cambria Math" w:hAnsi="Cambria Math"/>
+                            </w:rPr>
+                          </m:ctrlPr>
+                        </m:accPr>
+                        <m:e>
+                          <m:r>
+                            <m:rPr>
+                              <m:sty m:val="b"/>
+                            </m:rPr>
+                            <w:rPr>
+                              <w:rFonts w:ascii="Cambria Math" w:hAnsi="Cambria Math"/>
+                            </w:rPr>
+                            <m:t>α</m:t>
+                          </m:r>
+                        </m:e>
+                      </m:acc>
+                      <m:d>
+                        <m:dPr>
+                          <m:ctrlPr>
+                            <w:rPr>
+                              <w:rFonts w:ascii="Cambria Math" w:hAnsi="Cambria Math"/>
+                            </w:rPr>
+                          </m:ctrlPr>
+                        </m:dPr>
+                        <m:e>
+                          <m:r>
+                            <w:rPr>
+                              <w:rFonts w:ascii="Cambria Math" w:hAnsi="Cambria Math"/>
+                            </w:rPr>
+                            <m:t>x</m:t>
+                          </m:r>
+                        </m:e>
+                      </m:d>
+                      <m:r>
+                        <m:rPr>
+                          <m:sty m:val="p"/>
+                        </m:rPr>
+                        <w:rPr>
+                          <w:rFonts w:ascii="Cambria Math" w:hAnsi="Cambria Math"/>
+                        </w:rPr>
+                        <m:t>=</m:t>
+                      </m:r>
+                      <m:r>
+                        <w:rPr>
+                          <w:rFonts w:ascii="Cambria Math" w:hAnsi="Cambria Math"/>
+                        </w:rPr>
+                        <m:t>V</m:t>
+                      </m:r>
+                      <m:sSub>
+                        <m:sSubPr>
+                          <m:ctrlPr>
+                            <w:rPr>
+                              <w:rFonts w:ascii="Cambria Math" w:hAnsi="Cambria Math"/>
+                            </w:rPr>
+                          </m:ctrlPr>
+                        </m:sSubPr>
+                        <m:e>
+                          <m:r>
+                            <m:rPr>
+                              <m:sty m:val="p"/>
+                            </m:rPr>
+                            <w:rPr>
+                              <w:rFonts w:ascii="Cambria Math" w:hAnsi="Cambria Math"/>
+                            </w:rPr>
+                            <m:t>ε</m:t>
+                          </m:r>
+                        </m:e>
+                        <m:sub>
+                          <m:r>
+                            <m:rPr>
+                              <m:sty m:val="p"/>
+                            </m:rPr>
+                            <w:rPr>
+                              <w:rFonts w:ascii="Cambria Math" w:hAnsi="Cambria Math"/>
+                            </w:rPr>
+                            <m:t>e</m:t>
+                          </m:r>
+                        </m:sub>
+                      </m:sSub>
+                      <m:d>
+                        <m:dPr>
+                          <m:ctrlPr>
+                            <w:rPr>
+                              <w:rFonts w:ascii="Cambria Math" w:hAnsi="Cambria Math"/>
+                            </w:rPr>
+                          </m:ctrlPr>
+                        </m:dPr>
+                        <m:e>
+                          <m:sSub>
+                            <m:sSubPr>
+                              <m:ctrlPr>
+                                <w:rPr>
+                                  <w:rFonts w:ascii="Cambria Math" w:hAnsi="Cambria Math"/>
+                                </w:rPr>
+                              </m:ctrlPr>
+                            </m:sSubPr>
+                            <m:e>
+                              <m:acc>
+                                <m:accPr>
+                                  <m:chr m:val="̿"/>
+                                  <m:ctrlPr>
+                                    <w:rPr>
+                                      <w:rFonts w:ascii="Cambria Math" w:hAnsi="Cambria Math"/>
+                                    </w:rPr>
+                                  </m:ctrlPr>
+                                </m:accPr>
+                                <m:e>
+                                  <m:r>
+                                    <m:rPr>
+                                      <m:sty m:val="b"/>
+                                    </m:rPr>
+                                    <w:rPr>
+                                      <w:rFonts w:ascii="Cambria Math" w:hAnsi="Cambria Math"/>
+                                    </w:rPr>
+                                    <m:t>ε</m:t>
+                                  </m:r>
+                                </m:e>
+                              </m:acc>
+                            </m:e>
+                            <m:sub>
+                              <m:r>
+                                <m:rPr>
+                                  <m:sty m:val="b"/>
+                                </m:rPr>
+                                <w:rPr>
+                                  <w:rFonts w:ascii="Cambria Math" w:hAnsi="Cambria Math"/>
+                                </w:rPr>
+                                <m:t>i</m:t>
+                              </m:r>
+                            </m:sub>
+                          </m:sSub>
+                          <m:r>
+                            <m:rPr>
+                              <m:sty m:val="p"/>
+                            </m:rPr>
+                            <w:rPr>
+                              <w:rFonts w:ascii="Cambria Math" w:hAnsi="Cambria Math"/>
+                            </w:rPr>
+                            <m:t>-</m:t>
+                          </m:r>
+                          <m:sSub>
+                            <m:sSubPr>
+                              <m:ctrlPr>
+                                <w:rPr>
+                                  <w:rFonts w:ascii="Cambria Math" w:hAnsi="Cambria Math"/>
+                                </w:rPr>
+                              </m:ctrlPr>
+                            </m:sSubPr>
+                            <m:e>
+                              <m:r>
+                                <m:rPr>
+                                  <m:sty m:val="p"/>
+                                </m:rPr>
+                                <w:rPr>
+                                  <w:rFonts w:ascii="Cambria Math" w:hAnsi="Cambria Math"/>
+                                </w:rPr>
+                                <m:t>ε</m:t>
+                              </m:r>
+                            </m:e>
+                            <m:sub>
+                              <m:r>
+                                <m:rPr>
+                                  <m:sty m:val="p"/>
+                                </m:rPr>
+                                <w:rPr>
+                                  <w:rFonts w:ascii="Cambria Math" w:hAnsi="Cambria Math"/>
+                                </w:rPr>
+                                <m:t>e</m:t>
+                              </m:r>
+                            </m:sub>
+                          </m:sSub>
+                          <m:acc>
+                            <m:accPr>
+                              <m:chr m:val="̿"/>
+                              <m:ctrlPr>
+                                <w:rPr>
+                                  <w:rFonts w:ascii="Cambria Math" w:hAnsi="Cambria Math"/>
+                                </w:rPr>
+                              </m:ctrlPr>
+                            </m:accPr>
+                            <m:e>
+                              <m:r>
+                                <m:rPr>
+                                  <m:sty m:val="b"/>
+                                </m:rPr>
+                                <w:rPr>
+                                  <w:rFonts w:ascii="Cambria Math" w:hAnsi="Cambria Math"/>
+                                </w:rPr>
+                                <m:t>1</m:t>
+                              </m:r>
+                            </m:e>
+                          </m:acc>
+                        </m:e>
+                      </m:d>
+                      <m:sSup>
+                        <m:sSupPr>
+                          <m:ctrlPr>
+                            <w:rPr>
+                              <w:rFonts w:ascii="Cambria Math" w:hAnsi="Cambria Math"/>
+                            </w:rPr>
+                          </m:ctrlPr>
+                        </m:sSupPr>
+                        <m:e>
+                          <m:d>
+                            <m:dPr>
+                              <m:ctrlPr>
+                                <w:rPr>
+                                  <w:rFonts w:ascii="Cambria Math" w:hAnsi="Cambria Math"/>
+                                </w:rPr>
+                              </m:ctrlPr>
+                            </m:dPr>
+                            <m:e>
+                              <m:sSub>
+                                <m:sSubPr>
+                                  <m:ctrlPr>
+                                    <w:rPr>
+                                      <w:rFonts w:ascii="Cambria Math" w:hAnsi="Cambria Math"/>
+                                    </w:rPr>
+                                  </m:ctrlPr>
+                                </m:sSubPr>
+                                <m:e>
+                                  <m:r>
+                                    <m:rPr>
+                                      <m:sty m:val="p"/>
+                                    </m:rPr>
+                                    <w:rPr>
+                                      <w:rFonts w:ascii="Cambria Math" w:hAnsi="Cambria Math"/>
+                                    </w:rPr>
+                                    <m:t>ε</m:t>
+                                  </m:r>
+                                </m:e>
+                                <m:sub>
+                                  <m:r>
+                                    <m:rPr>
+                                      <m:sty m:val="p"/>
+                                    </m:rPr>
+                                    <w:rPr>
+                                      <w:rFonts w:ascii="Cambria Math" w:hAnsi="Cambria Math"/>
+                                    </w:rPr>
+                                    <m:t>e</m:t>
+                                  </m:r>
+                                </m:sub>
+                              </m:sSub>
+                              <m:acc>
+                                <m:accPr>
+                                  <m:chr m:val="̿"/>
+                                  <m:ctrlPr>
+                                    <w:rPr>
+                                      <w:rFonts w:ascii="Cambria Math" w:hAnsi="Cambria Math"/>
+                                    </w:rPr>
+                                  </m:ctrlPr>
+                                </m:accPr>
+                                <m:e>
+                                  <m:r>
+                                    <m:rPr>
+                                      <m:sty m:val="b"/>
+                                    </m:rPr>
+                                    <w:rPr>
+                                      <w:rFonts w:ascii="Cambria Math" w:hAnsi="Cambria Math"/>
+                                    </w:rPr>
+                                    <m:t>1</m:t>
+                                  </m:r>
+                                </m:e>
+                              </m:acc>
+                              <m:r>
+                                <m:rPr>
+                                  <m:sty m:val="p"/>
+                                </m:rPr>
+                                <w:rPr>
+                                  <w:rFonts w:ascii="Cambria Math" w:hAnsi="Cambria Math"/>
+                                </w:rPr>
+                                <m:t>+</m:t>
+                              </m:r>
+                              <m:d>
+                                <m:dPr>
+                                  <m:ctrlPr>
+                                    <w:rPr>
+                                      <w:rFonts w:ascii="Cambria Math" w:hAnsi="Cambria Math"/>
+                                      <w:i/>
+                                    </w:rPr>
+                                  </m:ctrlPr>
+                                </m:dPr>
+                                <m:e>
+                                  <m:r>
+                                    <w:rPr>
+                                      <w:rFonts w:ascii="Cambria Math" w:hAnsi="Cambria Math"/>
+                                    </w:rPr>
+                                    <m:t>1-G</m:t>
+                                  </m:r>
+                                  <m:d>
+                                    <m:dPr>
+                                      <m:ctrlPr>
+                                        <w:rPr>
+                                          <w:rFonts w:ascii="Cambria Math" w:hAnsi="Cambria Math"/>
+                                          <w:i/>
+                                        </w:rPr>
+                                      </m:ctrlPr>
+                                    </m:dPr>
+                                    <m:e>
+                                      <m:r>
+                                        <w:rPr>
+                                          <w:rFonts w:ascii="Cambria Math" w:hAnsi="Cambria Math"/>
+                                        </w:rPr>
+                                        <m:t>x</m:t>
+                                      </m:r>
+                                    </m:e>
+                                  </m:d>
+                                </m:e>
+                              </m:d>
+                              <m:acc>
+                                <m:accPr>
+                                  <m:chr m:val="̿"/>
+                                  <m:ctrlPr>
+                                    <w:rPr>
+                                      <w:rFonts w:ascii="Cambria Math" w:hAnsi="Cambria Math"/>
+                                    </w:rPr>
+                                  </m:ctrlPr>
+                                </m:accPr>
+                                <m:e>
+                                  <m:r>
+                                    <m:rPr>
+                                      <m:sty m:val="b"/>
+                                    </m:rPr>
+                                    <w:rPr>
+                                      <w:rFonts w:ascii="Cambria Math" w:hAnsi="Cambria Math"/>
+                                    </w:rPr>
+                                    <m:t>L</m:t>
+                                  </m:r>
+                                </m:e>
+                              </m:acc>
+                              <m:r>
+                                <m:rPr>
+                                  <m:sty m:val="p"/>
+                                </m:rPr>
+                                <w:rPr>
+                                  <w:rFonts w:ascii="Cambria Math" w:hAnsi="Cambria Math"/>
+                                </w:rPr>
+                                <m:t>⋅</m:t>
+                              </m:r>
+                              <m:d>
+                                <m:dPr>
+                                  <m:ctrlPr>
+                                    <w:rPr>
+                                      <w:rFonts w:ascii="Cambria Math" w:hAnsi="Cambria Math"/>
+                                    </w:rPr>
+                                  </m:ctrlPr>
+                                </m:dPr>
+                                <m:e>
+                                  <m:sSub>
+                                    <m:sSubPr>
+                                      <m:ctrlPr>
+                                        <w:rPr>
+                                          <w:rFonts w:ascii="Cambria Math" w:hAnsi="Cambria Math"/>
+                                        </w:rPr>
+                                      </m:ctrlPr>
+                                    </m:sSubPr>
+                                    <m:e>
+                                      <m:acc>
+                                        <m:accPr>
+                                          <m:chr m:val="̿"/>
+                                          <m:ctrlPr>
+                                            <w:rPr>
+                                              <w:rFonts w:ascii="Cambria Math" w:hAnsi="Cambria Math"/>
+                                            </w:rPr>
+                                          </m:ctrlPr>
+                                        </m:accPr>
+                                        <m:e>
+                                          <m:r>
+                                            <m:rPr>
+                                              <m:sty m:val="b"/>
+                                            </m:rPr>
+                                            <w:rPr>
+                                              <w:rFonts w:ascii="Cambria Math" w:hAnsi="Cambria Math"/>
+                                            </w:rPr>
+                                            <m:t>ε</m:t>
+                                          </m:r>
+                                        </m:e>
+                                      </m:acc>
+                                    </m:e>
+                                    <m:sub>
+                                      <m:r>
+                                        <m:rPr>
+                                          <m:sty m:val="b"/>
+                                        </m:rPr>
+                                        <w:rPr>
+                                          <w:rFonts w:ascii="Cambria Math" w:hAnsi="Cambria Math"/>
+                                        </w:rPr>
+                                        <m:t>i</m:t>
+                                      </m:r>
+                                    </m:sub>
+                                  </m:sSub>
+                                  <m:r>
+                                    <m:rPr>
+                                      <m:sty m:val="p"/>
+                                    </m:rPr>
+                                    <w:rPr>
+                                      <w:rFonts w:ascii="Cambria Math" w:hAnsi="Cambria Math"/>
+                                    </w:rPr>
+                                    <m:t>-</m:t>
+                                  </m:r>
+                                  <m:sSub>
+                                    <m:sSubPr>
+                                      <m:ctrlPr>
+                                        <w:rPr>
+                                          <w:rFonts w:ascii="Cambria Math" w:hAnsi="Cambria Math"/>
+                                        </w:rPr>
+                                      </m:ctrlPr>
+                                    </m:sSubPr>
+                                    <m:e>
+                                      <m:r>
+                                        <m:rPr>
+                                          <m:sty m:val="p"/>
+                                        </m:rPr>
+                                        <w:rPr>
+                                          <w:rFonts w:ascii="Cambria Math" w:hAnsi="Cambria Math"/>
+                                        </w:rPr>
+                                        <m:t>ε</m:t>
+                                      </m:r>
+                                    </m:e>
+                                    <m:sub>
+                                      <m:r>
+                                        <m:rPr>
+                                          <m:sty m:val="p"/>
+                                        </m:rPr>
+                                        <w:rPr>
+                                          <w:rFonts w:ascii="Cambria Math" w:hAnsi="Cambria Math"/>
+                                        </w:rPr>
+                                        <m:t>e</m:t>
+                                      </m:r>
+                                    </m:sub>
+                                  </m:sSub>
+                                  <m:acc>
+                                    <m:accPr>
+                                      <m:chr m:val="̿"/>
+                                      <m:ctrlPr>
+                                        <w:rPr>
+                                          <w:rFonts w:ascii="Cambria Math" w:hAnsi="Cambria Math"/>
+                                        </w:rPr>
+                                      </m:ctrlPr>
+                                    </m:accPr>
+                                    <m:e>
+                                      <m:r>
+                                        <m:rPr>
+                                          <m:sty m:val="b"/>
+                                        </m:rPr>
+                                        <w:rPr>
+                                          <w:rFonts w:ascii="Cambria Math" w:hAnsi="Cambria Math"/>
+                                        </w:rPr>
+                                        <m:t>1</m:t>
+                                      </m:r>
+                                    </m:e>
+                                  </m:acc>
+                                </m:e>
+                              </m:d>
+                            </m:e>
+                          </m:d>
+                        </m:e>
+                        <m:sup>
+                          <m:r>
+                            <m:rPr>
+                              <m:sty m:val="p"/>
+                            </m:rPr>
+                            <w:rPr>
+                              <w:rFonts w:ascii="Cambria Math" w:hAnsi="Cambria Math"/>
+                            </w:rPr>
+                            <m:t>-1</m:t>
+                          </m:r>
+                        </m:sup>
+                      </m:sSup>
+                      <m:r>
+                        <m:rPr>
+                          <m:sty m:val="p"/>
+                        </m:rPr>
+                        <w:rPr>
+                          <w:rFonts w:ascii="Cambria Math" w:hAnsi="Cambria Math"/>
+                        </w:rPr>
+                        <m:t xml:space="preserve"> </m:t>
+                      </m:r>
+                    </m:e>
+                  </m:mr>
+                </m:m>
+              </m:oMath>
+            </m:oMathPara>
+          </w:p>
+        </w:tc>
+        <w:tc>
+          <w:tcPr>
+            <w:tcW w:w="1479" w:type="dxa"/>
+            <w:vAlign w:val="center"/>
+          </w:tcPr>
+          <w:p>
+            <w:r>
+              <w:t>Equation 35</w:t>
+            </w:r>
+          </w:p>
+        </w:tc>
+      </w:tr>
+    </w:tbl>
+    <w:p>
+      <w:r>
+        <w:t xml:space="preserve">Using the modified, sized dependent polarisability all the mixing schemes can be implemented in a way that incorporates size effects. </w:t>
+      </w:r>
+    </w:p>
+    <w:p>
+      <w:r>
+        <w:t>Generally speaking the on-set of changes in the calculated absorption is an indication that size effects are important and should be treated properly in some way.</w:t>
+      </w:r>
+    </w:p>
+    <w:p>
+      <w:pPr>
         <w:pStyle w:val="Heading1"/>
       </w:pPr>
       <w:r>
@@ -18643,230 +21024,209 @@
         <w:rPr>
           <w:vertAlign w:val="superscript"/>
         </w:rPr>
+        <w:t>33</w:t>
+      </w:r>
+      <w:r>
+        <w:t xml:space="preserve"> </w:t>
+      </w:r>
+      <w:r>
+        <w:t xml:space="preserve">The package requires </w:t>
+      </w:r>
+      <w:r>
+        <w:t>SCIPY</w:t>
+      </w:r>
+      <w:r>
+        <w:rPr>
+          <w:vertAlign w:val="superscript"/>
+        </w:rPr>
+        <w:t>34</w:t>
+      </w:r>
+      <w:r>
+        <w:t xml:space="preserve">, </w:t>
+      </w:r>
+      <w:proofErr w:type="gramStart"/>
+      <w:r>
+        <w:t>NUMPY</w:t>
+      </w:r>
+      <w:r>
+        <w:rPr>
+          <w:vertAlign w:val="superscript"/>
+        </w:rPr>
+        <w:t>34</w:t>
+      </w:r>
+      <w:r>
+        <w:t xml:space="preserve"> </w:t>
+      </w:r>
+      <w:r>
+        <w:t>,</w:t>
+      </w:r>
+      <w:proofErr w:type="gramEnd"/>
+      <w:r>
+        <w:t xml:space="preserve"> </w:t>
+      </w:r>
+      <w:proofErr w:type="spellStart"/>
+      <w:r>
+        <w:t>Py</w:t>
+      </w:r>
+      <w:r>
+        <w:t>YAML</w:t>
+      </w:r>
+      <w:proofErr w:type="spellEnd"/>
+      <w:r>
+        <w:t xml:space="preserve">, </w:t>
+      </w:r>
+      <w:r>
+        <w:t xml:space="preserve">and if visualization of the predicted spectra is required </w:t>
+      </w:r>
+      <w:r>
+        <w:t>MATPLOTLIB</w:t>
+      </w:r>
+      <w:r>
+        <w:rPr>
+          <w:vertAlign w:val="superscript"/>
+        </w:rPr>
+        <w:t>34</w:t>
+      </w:r>
+      <w:r>
+        <w:t>.</w:t>
+      </w:r>
+      <w:r>
+        <w:t xml:space="preserve">  </w:t>
+      </w:r>
+      <w:r>
+        <w:t xml:space="preserve">The program is run </w:t>
+      </w:r>
+      <w:r>
+        <w:t>from</w:t>
+      </w:r>
+      <w:r>
+        <w:t xml:space="preserve"> the command line.  There are </w:t>
+      </w:r>
+      <w:r>
+        <w:t>several command</w:t>
+      </w:r>
+      <w:r>
+        <w:t xml:space="preserve"> options and these are summarized below in Table 1.  At the moment the package has interfaces to </w:t>
+      </w:r>
+      <w:r>
+        <w:t>five</w:t>
+      </w:r>
+      <w:r>
+        <w:t xml:space="preserve"> solid state QM codes, VASP</w:t>
+      </w:r>
+      <w:r>
+        <w:rPr>
+          <w:vertAlign w:val="superscript"/>
+        </w:rPr>
+        <w:t>1</w:t>
+      </w:r>
+      <w:r>
+        <w:t>,</w:t>
+      </w:r>
+      <w:r>
+        <w:t xml:space="preserve"> CASTEP</w:t>
+      </w:r>
+      <w:r>
+        <w:rPr>
+          <w:vertAlign w:val="superscript"/>
+        </w:rPr>
+        <w:t>2</w:t>
+      </w:r>
+      <w:r>
+        <w:t xml:space="preserve"> and CRYSTAL</w:t>
+      </w:r>
+      <w:r>
+        <w:rPr>
+          <w:vertAlign w:val="superscript"/>
+        </w:rPr>
         <w:t>3</w:t>
       </w:r>
       <w:r>
+        <w:t>, Abinit</w:t>
+      </w:r>
+      <w:r>
         <w:rPr>
           <w:vertAlign w:val="superscript"/>
         </w:rPr>
-        <w:t>1</w:t>
+        <w:t>4</w:t>
+      </w:r>
+      <w:r>
+        <w:t xml:space="preserve">, </w:t>
+      </w:r>
+      <w:r>
+        <w:t>Qu</w:t>
+      </w:r>
+      <w:r>
+        <w:t>a</w:t>
+      </w:r>
+      <w:r>
+        <w:t>n</w:t>
+      </w:r>
+      <w:r>
+        <w:t>tum Espresso</w:t>
+      </w:r>
+      <w:r>
+        <w:rPr>
+          <w:vertAlign w:val="superscript"/>
+        </w:rPr>
+        <w:t>5</w:t>
+      </w:r>
+      <w:r>
+        <w:t xml:space="preserve"> and </w:t>
+      </w:r>
+      <w:proofErr w:type="gramStart"/>
+      <w:r>
+        <w:t>Phonopy</w:t>
+      </w:r>
+      <w:r>
+        <w:rPr>
+          <w:vertAlign w:val="superscript"/>
+        </w:rPr>
+        <w:t>6</w:t>
+      </w:r>
+      <w:r>
+        <w:t xml:space="preserve">  </w:t>
+      </w:r>
+      <w:r>
+        <w:t>In</w:t>
+      </w:r>
+      <w:proofErr w:type="gramEnd"/>
+      <w:r>
+        <w:t xml:space="preserve"> addition </w:t>
+      </w:r>
+      <w:r>
+        <w:t xml:space="preserve">an interface is available for </w:t>
+      </w:r>
+      <w:r>
+        <w:t>GULP</w:t>
+      </w:r>
+      <w:r>
+        <w:rPr>
+          <w:vertAlign w:val="superscript"/>
+        </w:rPr>
+        <w:t>5</w:t>
       </w:r>
       <w:r>
         <w:t xml:space="preserve"> </w:t>
       </w:r>
       <w:r>
-        <w:t xml:space="preserve">The package requires </w:t>
-      </w:r>
-      <w:r>
-        <w:t>SCIPY</w:t>
-      </w:r>
-      <w:r>
-        <w:rPr>
-          <w:vertAlign w:val="superscript"/>
-        </w:rPr>
-        <w:t>3</w:t>
-      </w:r>
-      <w:r>
-        <w:rPr>
-          <w:vertAlign w:val="superscript"/>
-        </w:rPr>
-        <w:t>2</w:t>
-      </w:r>
-      <w:r>
-        <w:t xml:space="preserve">, </w:t>
-      </w:r>
-      <w:proofErr w:type="gramStart"/>
-      <w:r>
-        <w:t>NUMPY</w:t>
-      </w:r>
-      <w:r>
-        <w:rPr>
-          <w:vertAlign w:val="superscript"/>
-        </w:rPr>
-        <w:t>3</w:t>
-      </w:r>
-      <w:r>
-        <w:rPr>
-          <w:vertAlign w:val="superscript"/>
-        </w:rPr>
-        <w:t>2</w:t>
-      </w:r>
-      <w:r>
-        <w:t xml:space="preserve"> </w:t>
-      </w:r>
-      <w:r>
-        <w:t>,</w:t>
-      </w:r>
-      <w:proofErr w:type="gramEnd"/>
-      <w:r>
-        <w:t xml:space="preserve"> </w:t>
-      </w:r>
-      <w:proofErr w:type="spellStart"/>
-      <w:r>
-        <w:t>Py</w:t>
-      </w:r>
-      <w:r>
-        <w:t>YAML</w:t>
-      </w:r>
-      <w:proofErr w:type="spellEnd"/>
-      <w:r>
-        <w:t xml:space="preserve">, </w:t>
-      </w:r>
-      <w:r>
-        <w:t xml:space="preserve">and if visualization of the predicted spectra is required </w:t>
-      </w:r>
-      <w:r>
-        <w:t>MATPLOTLIB</w:t>
-      </w:r>
-      <w:r>
-        <w:rPr>
-          <w:vertAlign w:val="superscript"/>
-        </w:rPr>
-        <w:t>3</w:t>
-      </w:r>
-      <w:r>
-        <w:rPr>
-          <w:vertAlign w:val="superscript"/>
-        </w:rPr>
-        <w:t>2</w:t>
-      </w:r>
-      <w:r>
-        <w:t>.</w:t>
+        <w:t xml:space="preserve">which is a force field based solid state code. </w:t>
       </w:r>
       <w:r>
         <w:t xml:space="preserve">  </w:t>
       </w:r>
       <w:r>
-        <w:t xml:space="preserve">The program is run </w:t>
-      </w:r>
-      <w:r>
-        <w:t>from</w:t>
-      </w:r>
-      <w:r>
-        <w:t xml:space="preserve"> the command line.  There are </w:t>
-      </w:r>
-      <w:r>
-        <w:t>several command</w:t>
-      </w:r>
-      <w:r>
-        <w:t xml:space="preserve"> options and these are summarized below in Table 1.  At the moment the package has interfaces to </w:t>
-      </w:r>
-      <w:r>
-        <w:t>five</w:t>
-      </w:r>
-      <w:r>
-        <w:t xml:space="preserve"> solid state QM codes, VASP</w:t>
-      </w:r>
-      <w:r>
-        <w:rPr>
-          <w:vertAlign w:val="superscript"/>
-        </w:rPr>
-        <w:t>1</w:t>
-      </w:r>
-      <w:r>
-        <w:t>,</w:t>
-      </w:r>
-      <w:r>
-        <w:t xml:space="preserve"> CASTEP</w:t>
-      </w:r>
-      <w:r>
-        <w:rPr>
-          <w:vertAlign w:val="superscript"/>
-        </w:rPr>
-        <w:t>2</w:t>
-      </w:r>
-      <w:r>
-        <w:t xml:space="preserve"> and CRYSTAL</w:t>
-      </w:r>
-      <w:r>
-        <w:rPr>
-          <w:vertAlign w:val="superscript"/>
-        </w:rPr>
-        <w:t>3</w:t>
-      </w:r>
-      <w:r>
-        <w:t>, Abinit</w:t>
-      </w:r>
-      <w:r>
-        <w:rPr>
-          <w:vertAlign w:val="superscript"/>
-        </w:rPr>
-        <w:t>4</w:t>
-      </w:r>
-      <w:r>
-        <w:t xml:space="preserve">, </w:t>
-      </w:r>
-      <w:r>
-        <w:t>Qu</w:t>
-      </w:r>
-      <w:r>
-        <w:t>a</w:t>
-      </w:r>
-      <w:r>
-        <w:t>n</w:t>
-      </w:r>
-      <w:r>
-        <w:t>tum Espresso</w:t>
-      </w:r>
-      <w:r>
-        <w:rPr>
-          <w:vertAlign w:val="superscript"/>
-        </w:rPr>
-        <w:t>5</w:t>
-      </w:r>
-      <w:r>
-        <w:t xml:space="preserve"> and </w:t>
-      </w:r>
-      <w:proofErr w:type="gramStart"/>
-      <w:r>
-        <w:t>Phonopy</w:t>
-      </w:r>
-      <w:r>
-        <w:rPr>
-          <w:vertAlign w:val="superscript"/>
-        </w:rPr>
-        <w:t>6</w:t>
-      </w:r>
-      <w:r>
-        <w:t xml:space="preserve">  </w:t>
+        <w:t xml:space="preserve">The origin of the dataset(s) used for processing is determined </w:t>
+      </w:r>
+      <w:r>
+        <w:t>by a command line switch, -program</w:t>
+      </w:r>
+      <w:r>
+        <w:t xml:space="preserve">.  An </w:t>
       </w:r>
       <w:r>
         <w:lastRenderedPageBreak/>
-        <w:t>In</w:t>
-      </w:r>
-      <w:proofErr w:type="gramEnd"/>
-      <w:r>
-        <w:t xml:space="preserve"> addition </w:t>
-      </w:r>
-      <w:r>
-        <w:t xml:space="preserve">an interface is available for </w:t>
-      </w:r>
-      <w:r>
-        <w:t>GULP</w:t>
-      </w:r>
-      <w:r>
-        <w:rPr>
-          <w:vertAlign w:val="superscript"/>
-        </w:rPr>
-        <w:t>5</w:t>
-      </w:r>
-      <w:r>
-        <w:t xml:space="preserve"> </w:t>
-      </w:r>
-      <w:r>
-        <w:t xml:space="preserve">which is a force field based solid state code. </w:t>
-      </w:r>
-      <w:r>
-        <w:t xml:space="preserve">  </w:t>
-      </w:r>
-      <w:r>
-        <w:t xml:space="preserve">The origin of the dataset(s) used for processing is determined </w:t>
-      </w:r>
-      <w:r>
-        <w:t>by a command line switch, -program</w:t>
-      </w:r>
-      <w:r>
-        <w:t>.  An outline of the interfaces to these codes is given here.</w:t>
+        <w:t>outline of the interfaces to these codes is given here.</w:t>
       </w:r>
       <w:r>
         <w:t xml:space="preserve">  </w:t>
@@ -19153,7 +21513,6 @@
         <w:rPr>
           <w:b/>
         </w:rPr>
-        <w:lastRenderedPageBreak/>
         <w:t>QE</w:t>
       </w:r>
       <w:r>
@@ -19169,7 +21528,11 @@
       </w:r>
       <w:proofErr w:type="gramEnd"/>
       <w:r>
-        <w:t xml:space="preserve"> output file is the dynamical matrix file, specified by “filedyn” in a run of the quantum espresso phonon package.  Examples of input and output files are given in the </w:t>
+        <w:t xml:space="preserve"> output file is the dynamical matrix file, specified by “filedyn” in a run of the </w:t>
+      </w:r>
+      <w:r>
+        <w:lastRenderedPageBreak/>
+        <w:t xml:space="preserve">quantum espresso phonon package.  Examples of input and output files are given in the </w:t>
       </w:r>
       <w:r>
         <w:t>PDielec</w:t>
@@ -22208,6 +24571,71 @@
                 <w:rFonts w:ascii="Wingdings" w:hAnsi="Wingdings"/>
               </w:rPr>
             </w:pPr>
+          </w:p>
+        </w:tc>
+      </w:tr>
+      <w:tr>
+        <w:tc>
+          <w:tcPr>
+            <w:tcW w:w="1844" w:type="dxa"/>
+          </w:tcPr>
+          <w:p>
+            <w:pPr>
+              <w:pStyle w:val="NoSpacing"/>
+              <w:keepNext/>
+              <w:keepLines/>
+            </w:pPr>
+            <w:r>
+              <w:t>-size z</w:t>
+            </w:r>
+          </w:p>
+        </w:tc>
+        <w:tc>
+          <w:tcPr>
+            <w:tcW w:w="992" w:type="dxa"/>
+          </w:tcPr>
+          <w:p>
+            <w:pPr>
+              <w:pStyle w:val="NoSpacing"/>
+              <w:keepNext/>
+              <w:keepLines/>
+            </w:pPr>
+          </w:p>
+        </w:tc>
+        <w:tc>
+          <w:tcPr>
+            <w:tcW w:w="6237" w:type="dxa"/>
+          </w:tcPr>
+          <w:p>
+            <w:pPr>
+              <w:pStyle w:val="NoSpacing"/>
+              <w:keepNext/>
+              <w:keepLines/>
+            </w:pPr>
+            <w:r>
+              <w:t>Uses a modified polarisability (Eq. 34) for spherical particles which incorporates the diameter of the particle (z)</w:t>
+            </w:r>
+          </w:p>
+        </w:tc>
+        <w:tc>
+          <w:tcPr>
+            <w:tcW w:w="425" w:type="dxa"/>
+          </w:tcPr>
+          <w:p>
+            <w:pPr>
+              <w:pStyle w:val="NoSpacing"/>
+              <w:keepNext/>
+              <w:keepLines/>
+              <w:rPr>
+                <w:rFonts w:ascii="Wingdings" w:hAnsi="Wingdings"/>
+              </w:rPr>
+            </w:pPr>
+            <w:r>
+              <w:rPr>
+                <w:rFonts w:ascii="Wingdings" w:hAnsi="Wingdings"/>
+              </w:rPr>
+              <w:sym w:font="Wingdings" w:char="F0FC"/>
+            </w:r>
           </w:p>
         </w:tc>
       </w:tr>
@@ -23641,6 +26069,7 @@
     </w:p>
     <w:p>
       <w:r>
+        <w:lastRenderedPageBreak/>
         <w:t xml:space="preserve">The three directions defined by </w:t>
       </w:r>
       <m:oMath>
@@ -23898,11 +26327,7 @@
         <w:t xml:space="preserve">an </w:t>
       </w:r>
       <w:r>
-        <w:t xml:space="preserve">ellipsoid, </w:t>
-      </w:r>
-      <w:r>
-        <w:lastRenderedPageBreak/>
-        <w:t xml:space="preserve">the parameters </w:t>
+        <w:t xml:space="preserve">ellipsoid, the parameters </w:t>
       </w:r>
       <w:r>
         <w:rPr>
@@ -25418,14 +27843,14 @@
         <w:t xml:space="preserve">NUMPY can be compiled with several different BLAS libraries, including; MKL (from Intel), OPENBLAS and ATLAS, or indeed no optimized BLAS library is necessary.  </w:t>
       </w:r>
       <w:r>
-        <w:t xml:space="preserve">To explore the BLAS version compiled with your version of NUMPY please use the test_numpy_1, test_numpy_2 and test_numpy_3 scripts included in the Python/ subdirectory.  If you are using MKL or OPENBLAS, the number of threads being used needs to be set with the </w:t>
-      </w:r>
-      <w:r>
-        <w:t xml:space="preserve">MKL_NUM_THREADS or OPENBLAS_NUM_THREADS </w:t>
+        <w:t xml:space="preserve">To explore the BLAS version compiled with </w:t>
       </w:r>
       <w:r>
         <w:lastRenderedPageBreak/>
-        <w:t>environment variable (sometimes OMP_NUM_THREADS is also used).  Use the test routines to determine the optimum for your system.  Experience indicates that no performance benefit is obtained with more than two threads.  In the case of Phonopy the dynamical matrix is read from a yaml file.  This has been found to be very slow unless the C parser is used.  If the C parser is not available a warning is issued and the program reverts back to the Python parser.</w:t>
+        <w:t xml:space="preserve">your version of NUMPY please use the test_numpy_1, test_numpy_2 and test_numpy_3 scripts included in the Python/ subdirectory.  If you are using MKL or OPENBLAS, the number of threads being used needs to be set with the </w:t>
+      </w:r>
+      <w:r>
+        <w:t>MKL_NUM_THREADS or OPENBLAS_NUM_THREADS environment variable (sometimes OMP_NUM_THREADS is also used).  Use the test routines to determine the optimum for your system.  Experience indicates that no performance benefit is obtained with more than two threads.  In the case of Phonopy the dynamical matrix is read from a yaml file.  This has been found to be very slow unless the C parser is used.  If the C parser is not available a warning is issued and the program reverts back to the Python parser.</w:t>
       </w:r>
     </w:p>
     <w:p>
@@ -26275,7 +28700,11 @@
         <w:t>ting from a GULP calculation.  The supporting matrix density and permittivity are those of high density polyethylene, t</w:t>
       </w:r>
       <w:r>
-        <w:t>he frequency range is 0 to 2000 cm</w:t>
+        <w:t xml:space="preserve">he frequency </w:t>
+      </w:r>
+      <w:r>
+        <w:lastRenderedPageBreak/>
+        <w:t>range is 0 to 2000 cm</w:t>
       </w:r>
       <w:r>
         <w:rPr>
@@ -26399,7 +28828,6 @@
         <w:pStyle w:val="Heading2"/>
       </w:pPr>
       <w:r>
-        <w:lastRenderedPageBreak/>
         <w:t xml:space="preserve">Contents of the </w:t>
       </w:r>
       <w:proofErr w:type="spellStart"/>
@@ -26676,100 +29104,82 @@
         <w:rPr>
           <w:vertAlign w:val="superscript"/>
         </w:rPr>
-        <w:t>3</w:t>
+        <w:t>35</w:t>
+      </w:r>
+      <w:proofErr w:type="gramEnd"/>
+      <w:r>
+        <w:t xml:space="preserve"> reference number </w:t>
+      </w:r>
+      <w:r>
+        <w:t>ICSD</w:t>
+      </w:r>
+      <w:r>
+        <w:t>-</w:t>
+      </w:r>
+      <w:r>
+        <w:t>52026</w:t>
+      </w:r>
+      <w:r>
+        <w:t>.</w:t>
       </w:r>
       <w:r>
         <w:rPr>
           <w:vertAlign w:val="superscript"/>
         </w:rPr>
-        <w:t>3</w:t>
-      </w:r>
-      <w:proofErr w:type="gramEnd"/>
-      <w:r>
-        <w:t xml:space="preserve"> reference number </w:t>
-      </w:r>
-      <w:r>
-        <w:t>ICSD</w:t>
-      </w:r>
-      <w:r>
-        <w:t>-</w:t>
-      </w:r>
-      <w:r>
-        <w:t>52026</w:t>
-      </w:r>
-      <w:r>
-        <w:t>.</w:t>
+        <w:t>36</w:t>
+      </w:r>
+      <w:r>
+        <w:t xml:space="preserve"> </w:t>
+      </w:r>
+      <w:r>
+        <w:t xml:space="preserve">  The primitive cell was optimized </w:t>
+      </w:r>
+      <w:r>
+        <w:t>using CASTEP.</w:t>
+      </w:r>
+      <w:r>
+        <w:t xml:space="preserve"> </w:t>
+      </w:r>
+      <w:r>
+        <w:t>Norm-</w:t>
+      </w:r>
+      <w:r>
+        <w:t xml:space="preserve">conserving </w:t>
+      </w:r>
+      <w:r>
+        <w:t>pseudo-</w:t>
+      </w:r>
+      <w:r>
+        <w:t xml:space="preserve">potentials were used to represent the core electrons of magnesium and oxygen.  </w:t>
+      </w:r>
+      <w:r>
+        <w:t>An energy cutoff of 1000 eV was used with the PBE</w:t>
       </w:r>
       <w:r>
         <w:rPr>
           <w:vertAlign w:val="superscript"/>
         </w:rPr>
-        <w:t>3</w:t>
+        <w:t>37</w:t>
+      </w:r>
+      <w:r>
+        <w:t xml:space="preserve"> density functional and a k-point spacing for the Monkhorst-Pack grid of 0.04 Å</w:t>
       </w:r>
       <w:r>
         <w:rPr>
           <w:vertAlign w:val="superscript"/>
         </w:rPr>
-        <w:t>4</w:t>
+        <w:t>-1</w:t>
+      </w:r>
+      <w:r>
+        <w:t xml:space="preserve">.  The primitive cell was optimized and </w:t>
+      </w:r>
+      <w:r>
+        <w:t>a</w:t>
       </w:r>
       <w:r>
         <w:t xml:space="preserve"> </w:t>
       </w:r>
       <w:r>
-        <w:t xml:space="preserve">  The primitive cell was optimized </w:t>
-      </w:r>
-      <w:r>
-        <w:t>using CASTEP.</w:t>
-      </w:r>
-      <w:r>
-        <w:t xml:space="preserve"> </w:t>
-      </w:r>
-      <w:r>
-        <w:t>Norm-</w:t>
-      </w:r>
-      <w:r>
-        <w:t xml:space="preserve">conserving </w:t>
-      </w:r>
-      <w:r>
-        <w:t>pseudo-</w:t>
-      </w:r>
-      <w:r>
-        <w:t xml:space="preserve">potentials were used to represent the core electrons of magnesium and oxygen.  </w:t>
-      </w:r>
-      <w:r>
-        <w:t>An energy cutoff of 1000 eV was used with the PBE</w:t>
-      </w:r>
-      <w:r>
-        <w:rPr>
-          <w:vertAlign w:val="superscript"/>
-        </w:rPr>
-        <w:t>3</w:t>
-      </w:r>
-      <w:r>
-        <w:rPr>
-          <w:vertAlign w:val="superscript"/>
-        </w:rPr>
-        <w:t>5</w:t>
-      </w:r>
-      <w:r>
-        <w:t xml:space="preserve"> density functional and a k-point spacing for the Monkhorst-Pack grid of 0.04 Å</w:t>
-      </w:r>
-      <w:r>
-        <w:rPr>
-          <w:vertAlign w:val="superscript"/>
-        </w:rPr>
-        <w:t>-1</w:t>
-      </w:r>
-      <w:r>
-        <w:t xml:space="preserve">.  The primitive cell was optimized and </w:t>
-      </w:r>
-      <w:r>
-        <w:t>a</w:t>
-      </w:r>
-      <w:r>
-        <w:t xml:space="preserve"> </w:t>
-      </w:r>
-      <w:r>
         <w:t>Density Functional Perturb</w:t>
       </w:r>
       <w:r>
@@ -26779,7 +29189,11 @@
         <w:t>s</w:t>
       </w:r>
       <w:r>
-        <w:t>ed lattice parameter was found to be 2.1234 Å, compared with the experimental value of 2.107 Å.  Only 3 degenerate modes contribute to the permittivity</w:t>
+        <w:t xml:space="preserve">ed lattice parameter was found </w:t>
+      </w:r>
+      <w:r>
+        <w:lastRenderedPageBreak/>
+        <w:t>to be 2.1234 Å, compared with the experimental value of 2.107 Å.  Only 3 degenerate modes contribute to the permittivity</w:t>
       </w:r>
       <w:r>
         <w:t>.  A summary of the</w:t>
@@ -26798,7 +29212,6 @@
         </w:rPr>
       </w:pPr>
       <w:r>
-        <w:lastRenderedPageBreak/>
         <w:t xml:space="preserve">Table </w:t>
       </w:r>
       <w:r>
@@ -27348,6 +29761,7 @@
           <w:noProof/>
           <w:lang w:val="en-GB" w:eastAsia="en-GB" w:bidi="ar-SA"/>
         </w:rPr>
+        <w:lastRenderedPageBreak/>
         <w:drawing>
           <wp:inline distT="0" distB="0" distL="0" distR="0">
             <wp:extent cx="4750308" cy="3721608"/>
@@ -27387,7 +29801,6 @@
     </w:p>
     <w:p>
       <w:r>
-        <w:lastRenderedPageBreak/>
         <w:t xml:space="preserve">Figure </w:t>
       </w:r>
       <w:fldSimple w:instr=" SEQ Figure \* ARABIC ">
@@ -27506,6 +29919,7 @@
     <w:p/>
     <w:p>
       <w:r>
+        <w:lastRenderedPageBreak/>
         <w:t xml:space="preserve">Using the </w:t>
       </w:r>
       <w:r>
@@ -27637,7 +30051,6 @@
           <w:noProof/>
           <w:lang w:val="en-GB" w:eastAsia="en-GB" w:bidi="ar-SA"/>
         </w:rPr>
-        <w:lastRenderedPageBreak/>
         <w:drawing>
           <wp:inline distT="0" distB="0" distL="0" distR="0">
             <wp:extent cx="4788408" cy="3721608"/>
@@ -27738,7 +30151,11 @@
         <w:t>5</w:t>
       </w:r>
       <w:r>
-        <w:t xml:space="preserve">  At 10% loading the Bruggeman predicted absorption is broad with the peak shifted to lower wavenumber.  This broadening increases with </w:t>
+        <w:t xml:space="preserve">  At 10% loading the Bruggeman predicted absorption is broad with the peak </w:t>
+      </w:r>
+      <w:r>
+        <w:lastRenderedPageBreak/>
+        <w:t xml:space="preserve">shifted to lower wavenumber.  This broadening increases with </w:t>
       </w:r>
       <w:r>
         <w:t xml:space="preserve">increased </w:t>
@@ -27771,7 +30188,6 @@
           <w:noProof/>
           <w:lang w:val="en-GB" w:eastAsia="en-GB" w:bidi="ar-SA"/>
         </w:rPr>
-        <w:lastRenderedPageBreak/>
         <w:drawing>
           <wp:inline distT="0" distB="0" distL="0" distR="0">
             <wp:extent cx="4788408" cy="3721608"/>
@@ -27834,6 +30250,7 @@
           <w:noProof/>
           <w:lang w:val="en-GB" w:eastAsia="en-GB" w:bidi="ar-SA"/>
         </w:rPr>
+        <w:lastRenderedPageBreak/>
         <w:drawing>
           <wp:inline distT="0" distB="0" distL="0" distR="0">
             <wp:extent cx="4788408" cy="3721608"/>
@@ -27899,7 +30316,6 @@
     <w:p/>
     <w:p>
       <w:r>
-        <w:lastRenderedPageBreak/>
         <w:t>Figure 7</w:t>
       </w:r>
       <w:r>
@@ -27936,6 +30352,7 @@
           <w:noProof/>
           <w:lang w:val="en-GB" w:eastAsia="en-GB" w:bidi="ar-SA"/>
         </w:rPr>
+        <w:lastRenderedPageBreak/>
         <w:drawing>
           <wp:inline distT="0" distB="0" distL="0" distR="0">
             <wp:extent cx="4788408" cy="3721608"/>
@@ -28081,57 +30498,134 @@
         <w:rPr>
           <w:vertAlign w:val="superscript"/>
         </w:rPr>
-        <w:t>3</w:t>
+        <w:t>38</w:t>
+      </w:r>
+      <w:r>
+        <w:t xml:space="preserve"> </w:t>
+      </w:r>
+      <w:r>
+        <w:t>pseudo-</w:t>
+      </w:r>
+      <w:r>
+        <w:t xml:space="preserve">potentials, </w:t>
+      </w:r>
+      <w:r>
+        <w:t>the PBE</w:t>
       </w:r>
       <w:r>
         <w:rPr>
           <w:vertAlign w:val="superscript"/>
         </w:rPr>
-        <w:t>6</w:t>
+        <w:t>37</w:t>
+      </w:r>
+      <w:r>
+        <w:t xml:space="preserve"> density functional, </w:t>
+      </w:r>
+      <w:proofErr w:type="gramStart"/>
+      <w:r>
+        <w:t>an</w:t>
+      </w:r>
+      <w:proofErr w:type="gramEnd"/>
+      <w:r>
+        <w:t xml:space="preserve"> en</w:t>
+      </w:r>
+      <w:r>
+        <w:t xml:space="preserve">ergy cutoff of 600 eV and a k-point resolution of </w:t>
+      </w:r>
+      <w:r>
+        <w:t>approximately</w:t>
+      </w:r>
+      <w:r>
+        <w:t xml:space="preserve"> 0.1 Å</w:t>
+      </w:r>
+      <w:r>
+        <w:rPr>
+          <w:vertAlign w:val="superscript"/>
+        </w:rPr>
+        <w:t>-1</w:t>
+      </w:r>
+      <w:r>
+        <w:t xml:space="preserve">.  The initial unit cell was taken from </w:t>
+      </w:r>
+      <w:r>
+        <w:t xml:space="preserve">the </w:t>
+      </w:r>
+      <w:r>
+        <w:t>ICSD</w:t>
+      </w:r>
+      <w:r>
+        <w:rPr>
+          <w:vertAlign w:val="superscript"/>
+        </w:rPr>
+        <w:t>35</w:t>
       </w:r>
       <w:r>
         <w:t xml:space="preserve"> </w:t>
       </w:r>
       <w:r>
-        <w:t>pseudo-</w:t>
-      </w:r>
-      <w:r>
-        <w:t xml:space="preserve">potentials, </w:t>
-      </w:r>
-      <w:r>
-        <w:t>the PBE</w:t>
+        <w:t>with code ICSD</w:t>
+      </w:r>
+      <w:r>
+        <w:t>-</w:t>
+      </w:r>
+      <w:proofErr w:type="gramStart"/>
+      <w:r>
+        <w:t>26170</w:t>
+      </w:r>
+      <w:r>
+        <w:t>.</w:t>
       </w:r>
       <w:r>
         <w:rPr>
           <w:vertAlign w:val="superscript"/>
         </w:rPr>
-        <w:t>3</w:t>
+        <w:t>39</w:t>
+      </w:r>
+      <w:r>
+        <w:t xml:space="preserve">  The</w:t>
+      </w:r>
+      <w:proofErr w:type="gramEnd"/>
+      <w:r>
+        <w:t xml:space="preserve"> unit cell and atom positions were optimized using VASP and the </w:t>
+      </w:r>
+      <w:r>
+        <w:t>permittivity</w:t>
+      </w:r>
+      <w:r>
+        <w:t xml:space="preserve"> was calculated using DFPT and the res</w:t>
+      </w:r>
+      <w:r>
+        <w:t>ults reported in Table 5</w:t>
+      </w:r>
+      <w:r>
+        <w:t xml:space="preserve">.  </w:t>
+      </w:r>
+      <w:r>
+        <w:t xml:space="preserve">Only two of the </w:t>
+      </w:r>
+      <w:r>
+        <w:t>bands showed any significant intensity, a doubly degenerate band (E) with a TO frequency of 372.</w:t>
+      </w:r>
+      <w:r>
+        <w:t>1</w:t>
+      </w:r>
+      <w:r>
+        <w:t xml:space="preserve"> cm</w:t>
       </w:r>
       <w:r>
         <w:rPr>
           <w:vertAlign w:val="superscript"/>
         </w:rPr>
-        <w:t>5</w:t>
-      </w:r>
-      <w:r>
-        <w:t xml:space="preserve"> density functional, </w:t>
-      </w:r>
-      <w:proofErr w:type="gramStart"/>
-      <w:r>
-        <w:t>an</w:t>
-      </w:r>
-      <w:proofErr w:type="gramEnd"/>
-      <w:r>
-        <w:t xml:space="preserve"> en</w:t>
-      </w:r>
-      <w:r>
-        <w:t xml:space="preserve">ergy cutoff of 600 eV and a k-point resolution of </w:t>
-      </w:r>
-      <w:r>
-        <w:t>approximately</w:t>
-      </w:r>
-      <w:r>
-        <w:t xml:space="preserve"> 0.1 Å</w:t>
+        <w:t>-1</w:t>
+      </w:r>
+      <w:r>
+        <w:t xml:space="preserve"> and a non-degenerate band (A) with a TO frequency of 3</w:t>
+      </w:r>
+      <w:r>
+        <w:t>50.0</w:t>
+      </w:r>
+      <w:r>
+        <w:t xml:space="preserve"> cm</w:t>
       </w:r>
       <w:r>
         <w:rPr>
@@ -28140,162 +30634,55 @@
         <w:t>-1</w:t>
       </w:r>
       <w:r>
-        <w:t xml:space="preserve">.  The initial unit cell was taken from </w:t>
-      </w:r>
-      <w:r>
-        <w:t xml:space="preserve">the </w:t>
-      </w:r>
-      <w:r>
-        <w:t>ICSD</w:t>
+        <w:t xml:space="preserve">.  </w:t>
+      </w:r>
+      <w:r>
+        <w:t>The</w:t>
+      </w:r>
+      <w:r>
+        <w:t xml:space="preserve"> LO frequency of the non-degenerate band is shifted to 502.0 cm</w:t>
       </w:r>
       <w:r>
         <w:rPr>
           <w:vertAlign w:val="superscript"/>
         </w:rPr>
-        <w:t>3</w:t>
+        <w:t>-1</w:t>
+      </w:r>
+      <w:r>
+        <w:t xml:space="preserve"> for a wave-vector with direction (</w:t>
+      </w:r>
+      <w:r>
+        <w:t>001</w:t>
+      </w:r>
+      <w:r>
+        <w:t>), whilst the degenerate modes are unaffected.  In the case of the (010) direction the LO frequency of one of the E modes is shifted to 511.2 cm</w:t>
       </w:r>
       <w:r>
         <w:rPr>
           <w:vertAlign w:val="superscript"/>
         </w:rPr>
-        <w:t>3</w:t>
+        <w:t>-1</w:t>
+      </w:r>
+      <w:r>
+        <w:t>.</w:t>
       </w:r>
       <w:r>
         <w:t xml:space="preserve"> </w:t>
       </w:r>
       <w:r>
-        <w:t>with code ICSD</w:t>
-      </w:r>
-      <w:r>
-        <w:t>-</w:t>
-      </w:r>
-      <w:proofErr w:type="gramStart"/>
-      <w:r>
-        <w:t>26170</w:t>
-      </w:r>
-      <w:r>
-        <w:t>.</w:t>
+        <w:t>It is known</w:t>
+      </w:r>
+      <w:r>
+        <w:t xml:space="preserve"> </w:t>
+      </w:r>
+      <w:r>
+        <w:t>that ZnO can crystallize with a plate morphology</w:t>
       </w:r>
       <w:r>
         <w:rPr>
           <w:vertAlign w:val="superscript"/>
         </w:rPr>
-        <w:t>3</w:t>
-      </w:r>
-      <w:r>
-        <w:rPr>
-          <w:vertAlign w:val="superscript"/>
-        </w:rPr>
-        <w:t>7</w:t>
-      </w:r>
-      <w:r>
-        <w:t xml:space="preserve">  The</w:t>
-      </w:r>
-      <w:proofErr w:type="gramEnd"/>
-      <w:r>
-        <w:t xml:space="preserve"> unit cell and atom positions were optimized using VASP and the </w:t>
-      </w:r>
-      <w:r>
-        <w:t>permittivity</w:t>
-      </w:r>
-      <w:r>
-        <w:t xml:space="preserve"> was calculated using DFPT and the res</w:t>
-      </w:r>
-      <w:r>
-        <w:t>ults reported in Table 5</w:t>
-      </w:r>
-      <w:r>
-        <w:t xml:space="preserve">.  </w:t>
-      </w:r>
-      <w:r>
-        <w:t xml:space="preserve">Only two of the </w:t>
-      </w:r>
-      <w:r>
-        <w:t>bands showed any significant intensity, a doubly degenerate band (E) with a TO frequency of 372.</w:t>
-      </w:r>
-      <w:r>
-        <w:t>1</w:t>
-      </w:r>
-      <w:r>
-        <w:t xml:space="preserve"> cm</w:t>
-      </w:r>
-      <w:r>
-        <w:rPr>
-          <w:vertAlign w:val="superscript"/>
-        </w:rPr>
-        <w:t>-1</w:t>
-      </w:r>
-      <w:r>
-        <w:t xml:space="preserve"> and a non-degenerate band (A) with a TO frequency of 3</w:t>
-      </w:r>
-      <w:r>
-        <w:t>50.0</w:t>
-      </w:r>
-      <w:r>
-        <w:t xml:space="preserve"> cm</w:t>
-      </w:r>
-      <w:r>
-        <w:rPr>
-          <w:vertAlign w:val="superscript"/>
-        </w:rPr>
-        <w:t>-1</w:t>
-      </w:r>
-      <w:r>
-        <w:t xml:space="preserve">.  </w:t>
-      </w:r>
-      <w:r>
-        <w:t>The</w:t>
-      </w:r>
-      <w:r>
-        <w:t xml:space="preserve"> LO frequency of the non-degenerate band is shifted to 502.0 cm</w:t>
-      </w:r>
-      <w:r>
-        <w:rPr>
-          <w:vertAlign w:val="superscript"/>
-        </w:rPr>
-        <w:t>-1</w:t>
-      </w:r>
-      <w:r>
-        <w:t xml:space="preserve"> for a wave-vector with direction (</w:t>
-      </w:r>
-      <w:r>
-        <w:t>001</w:t>
-      </w:r>
-      <w:r>
-        <w:t>), whilst the degenerate modes are unaffected.  In the case of the (010) direction the LO frequency of one of the E modes is shifted to 511.2 cm</w:t>
-      </w:r>
-      <w:r>
-        <w:rPr>
-          <w:vertAlign w:val="superscript"/>
-        </w:rPr>
-        <w:t>-1</w:t>
-      </w:r>
-      <w:r>
-        <w:t>.</w:t>
-      </w:r>
-      <w:r>
-        <w:t xml:space="preserve"> </w:t>
-      </w:r>
-      <w:r>
-        <w:t>It is known</w:t>
-      </w:r>
-      <w:r>
-        <w:t xml:space="preserve"> </w:t>
-      </w:r>
-      <w:r>
-        <w:t>that ZnO can crystallize with a plate morphology</w:t>
-      </w:r>
-      <w:r>
-        <w:rPr>
-          <w:vertAlign w:val="superscript"/>
-        </w:rPr>
-        <w:t>3</w:t>
-      </w:r>
-      <w:r>
-        <w:rPr>
-          <w:vertAlign w:val="superscript"/>
-        </w:rPr>
-        <w:t>8</w:t>
+        <w:t>40</w:t>
       </w:r>
       <w:r>
         <w:t xml:space="preserve"> with the </w:t>
@@ -28304,11 +30691,7 @@
         <w:t>(001) surface dominant</w:t>
       </w:r>
       <w:r>
-        <w:t xml:space="preserve">.  Calculations of the molar absorption were performed for a sphere, </w:t>
-      </w:r>
-      <w:r>
-        <w:lastRenderedPageBreak/>
-        <w:t xml:space="preserve">plate and needle like shapes with the unique directions of the plate and the needle </w:t>
+        <w:t xml:space="preserve">.  Calculations of the molar absorption were performed for a sphere, plate and needle like shapes with the unique directions of the plate and the needle </w:t>
       </w:r>
       <w:r>
         <w:t>being normal to the (001) surface</w:t>
@@ -28348,6 +30731,7 @@
         <w:keepLines/>
       </w:pPr>
       <w:r>
+        <w:lastRenderedPageBreak/>
         <w:t xml:space="preserve">Table </w:t>
       </w:r>
       <w:r>
@@ -29029,11 +31413,52 @@
         <w:t>-1</w:t>
       </w:r>
       <w:r>
-        <w:t xml:space="preserve">.  The plate morphology </w:t>
+        <w:t>.  The plate morphology results in one of the peaks moving to higher wavenumber by about 130 cm</w:t>
+      </w:r>
+      <w:r>
+        <w:rPr>
+          <w:vertAlign w:val="superscript"/>
+        </w:rPr>
+        <w:t>-1</w:t>
+      </w:r>
+      <w:r>
+        <w:t xml:space="preserve">, whilst the other remains at the TO position.   </w:t>
+      </w:r>
+      <w:r>
+        <w:t xml:space="preserve">The Maxwell-Garnett results are in close accord with some experimental results by Yamamoto </w:t>
+      </w:r>
+      <w:proofErr w:type="gramStart"/>
+      <w:r>
+        <w:t>et</w:t>
+      </w:r>
+      <w:proofErr w:type="gramEnd"/>
+      <w:r>
+        <w:t xml:space="preserve"> al</w:t>
+      </w:r>
+      <w:r>
+        <w:t>.</w:t>
+      </w:r>
+      <w:r>
+        <w:rPr>
+          <w:vertAlign w:val="superscript"/>
+        </w:rPr>
+        <w:t>41</w:t>
+      </w:r>
+      <w:r>
+        <w:t xml:space="preserve"> </w:t>
+      </w:r>
+      <w:r>
+        <w:t>who measure</w:t>
+      </w:r>
+      <w:r>
+        <w:t>d</w:t>
+      </w:r>
+      <w:r>
+        <w:t xml:space="preserve"> the infrared spectrum of ZnO smoke </w:t>
       </w:r>
       <w:r>
         <w:lastRenderedPageBreak/>
-        <w:t>results in one of the peaks moving to higher wavenumber by about 130 cm</w:t>
+        <w:t>particles and observed peaks in the absorption at 380, 530 and 550 cm</w:t>
       </w:r>
       <w:r>
         <w:rPr>
@@ -29042,79 +31467,26 @@
         <w:t>-1</w:t>
       </w:r>
       <w:r>
-        <w:t xml:space="preserve">, whilst the other remains at the TO position.   </w:t>
-      </w:r>
-      <w:r>
-        <w:t xml:space="preserve">The Maxwell-Garnett results are in close accord with some experimental results by Yamamoto </w:t>
+        <w:t>.  Previous work</w:t>
+      </w:r>
+      <w:r>
+        <w:rPr>
+          <w:vertAlign w:val="superscript"/>
+        </w:rPr>
+        <w:t>42</w:t>
       </w:r>
       <w:proofErr w:type="gramStart"/>
       <w:r>
-        <w:t>et</w:t>
-      </w:r>
-      <w:proofErr w:type="gramEnd"/>
-      <w:r>
-        <w:t xml:space="preserve"> al</w:t>
-      </w:r>
-      <w:r>
-        <w:t>.</w:t>
-      </w:r>
-      <w:r>
         <w:rPr>
           <w:vertAlign w:val="superscript"/>
         </w:rPr>
-        <w:t>3</w:t>
+        <w:t>,</w:t>
       </w:r>
       <w:r>
         <w:rPr>
           <w:vertAlign w:val="superscript"/>
         </w:rPr>
-        <w:t>9</w:t>
-      </w:r>
-      <w:r>
-        <w:t xml:space="preserve"> </w:t>
-      </w:r>
-      <w:r>
-        <w:t>who measure</w:t>
-      </w:r>
-      <w:r>
-        <w:t>d</w:t>
-      </w:r>
-      <w:r>
-        <w:t xml:space="preserve"> the infrared spectrum of ZnO smoke particles and observed peaks in the absorption at 380, 530 and 550 cm</w:t>
-      </w:r>
-      <w:r>
-        <w:rPr>
-          <w:vertAlign w:val="superscript"/>
-        </w:rPr>
-        <w:t>-1</w:t>
-      </w:r>
-      <w:r>
-        <w:t>.  Previous work</w:t>
-      </w:r>
-      <w:r>
-        <w:rPr>
-          <w:vertAlign w:val="superscript"/>
-        </w:rPr>
-        <w:t>40</w:t>
-      </w:r>
-      <w:proofErr w:type="gramStart"/>
-      <w:r>
-        <w:rPr>
-          <w:vertAlign w:val="superscript"/>
-        </w:rPr>
-        <w:t>,</w:t>
-      </w:r>
-      <w:r>
-        <w:rPr>
-          <w:vertAlign w:val="superscript"/>
-        </w:rPr>
-        <w:t>4</w:t>
-      </w:r>
-      <w:r>
-        <w:rPr>
-          <w:vertAlign w:val="superscript"/>
-        </w:rPr>
-        <w:t>1</w:t>
+        <w:t>43</w:t>
       </w:r>
       <w:proofErr w:type="gramEnd"/>
       <w:r>
@@ -29223,46 +31595,34 @@
         <w:rPr>
           <w:vertAlign w:val="superscript"/>
         </w:rPr>
-        <w:t>4</w:t>
+        <w:t>44</w:t>
+      </w:r>
+      <w:r>
+        <w:t xml:space="preserve"> </w:t>
+      </w:r>
+      <w:r>
+        <w:t>Briefly, t</w:t>
+      </w:r>
+      <w:r>
+        <w:t xml:space="preserve">he oxygen ions </w:t>
+      </w:r>
+      <w:r>
+        <w:t>are</w:t>
+      </w:r>
+      <w:r>
+        <w:t xml:space="preserve"> described using a core-s</w:t>
+      </w:r>
+      <w:r>
+        <w:t>hell model</w:t>
+      </w:r>
+      <w:r>
+        <w:t>.</w:t>
       </w:r>
       <w:r>
         <w:rPr>
           <w:vertAlign w:val="superscript"/>
         </w:rPr>
-        <w:t>2</w:t>
-      </w:r>
-      <w:r>
-        <w:t xml:space="preserve"> </w:t>
-      </w:r>
-      <w:r>
-        <w:t>Briefly, t</w:t>
-      </w:r>
-      <w:r>
-        <w:t xml:space="preserve">he oxygen ions </w:t>
-      </w:r>
-      <w:r>
-        <w:t>are</w:t>
-      </w:r>
-      <w:r>
-        <w:t xml:space="preserve"> described using a core-s</w:t>
-      </w:r>
-      <w:r>
-        <w:t>hell model</w:t>
-      </w:r>
-      <w:r>
-        <w:t>.</w:t>
-      </w:r>
-      <w:r>
-        <w:rPr>
-          <w:vertAlign w:val="superscript"/>
-        </w:rPr>
-        <w:t>4</w:t>
-      </w:r>
-      <w:r>
-        <w:rPr>
-          <w:vertAlign w:val="superscript"/>
-        </w:rPr>
-        <w:t>3</w:t>
+        <w:t>45</w:t>
       </w:r>
       <w:r>
         <w:t xml:space="preserve"> The carbon - oxygen potential of the carbonate </w:t>
@@ -29901,13 +32261,7 @@
         <w:rPr>
           <w:vertAlign w:val="superscript"/>
         </w:rPr>
-        <w:t>4</w:t>
-      </w:r>
-      <w:r>
-        <w:rPr>
-          <w:vertAlign w:val="superscript"/>
-        </w:rPr>
-        <w:t>2</w:t>
+        <w:t>44</w:t>
       </w:r>
       <w:r>
         <w:t xml:space="preserve"> </w:t>
@@ -29965,114 +32319,111 @@
     <w:p/>
     <w:p>
       <w:r>
+        <w:t xml:space="preserve">Figure </w:t>
+      </w:r>
+      <w:r>
+        <w:t>10</w:t>
+      </w:r>
+      <w:r>
+        <w:t xml:space="preserve"> shows the results of analysis of the results using PDielec.  The </w:t>
+      </w:r>
+      <w:r>
+        <w:t>damping</w:t>
+      </w:r>
+      <w:r>
+        <w:t xml:space="preserve"> parameter used in the calculation was a </w:t>
+      </w:r>
+      <w:r>
+        <w:t>value</w:t>
+      </w:r>
+      <w:r>
+        <w:t xml:space="preserve"> of 5 cm</w:t>
+      </w:r>
+      <w:r>
+        <w:rPr>
+          <w:vertAlign w:val="superscript"/>
+        </w:rPr>
+        <w:t>-1</w:t>
+      </w:r>
+      <w:r>
+        <w:t>.  A</w:t>
+      </w:r>
+      <w:r>
+        <w:t xml:space="preserve"> 1</w:t>
+      </w:r>
+      <w:r>
+        <w:t>0</w:t>
+      </w:r>
+      <w:r>
+        <w:t>%</w:t>
+      </w:r>
+      <w:r>
+        <w:t xml:space="preserve"> volume fraction </w:t>
+      </w:r>
+      <w:r>
+        <w:t>was used</w:t>
+      </w:r>
+      <w:r>
+        <w:t xml:space="preserve"> with sphere and plate </w:t>
+      </w:r>
+      <w:r>
         <w:lastRenderedPageBreak/>
-        <w:t xml:space="preserve">Figure </w:t>
-      </w:r>
-      <w:r>
-        <w:t>10</w:t>
-      </w:r>
-      <w:r>
-        <w:t xml:space="preserve"> shows the results of analysis of the results using PDielec.  The </w:t>
-      </w:r>
-      <w:r>
-        <w:t>damping</w:t>
-      </w:r>
-      <w:r>
-        <w:t xml:space="preserve"> parameter used in the calculation was a </w:t>
-      </w:r>
-      <w:r>
-        <w:t>value</w:t>
-      </w:r>
-      <w:r>
-        <w:t xml:space="preserve"> of 5 cm</w:t>
+        <w:t xml:space="preserve">morphologies for the particles.  The unique axis for the plate was taken to be the </w:t>
+      </w:r>
+      <w:r>
+        <w:t>normal to the (</w:t>
+      </w:r>
+      <w:r>
+        <w:t>2</w:t>
+      </w:r>
+      <w:r>
+        <w:t>11)</w:t>
+      </w:r>
+      <w:r>
+        <w:t xml:space="preserve"> </w:t>
+      </w:r>
+      <w:r>
+        <w:t>surfaces</w:t>
+      </w:r>
+      <w:r>
+        <w:t xml:space="preserve"> in the primitive cell axes</w:t>
+      </w:r>
+      <w:r>
+        <w:t xml:space="preserve"> (or the </w:t>
+      </w:r>
+      <w:r>
+        <w:t>{</w:t>
+      </w:r>
+      <w:r>
+        <w:t>104</w:t>
+      </w:r>
+      <w:r>
+        <w:t>}</w:t>
+      </w:r>
+      <w:r>
+        <w:t xml:space="preserve"> </w:t>
+      </w:r>
+      <w:r>
+        <w:t>surfaces</w:t>
+      </w:r>
+      <w:r>
+        <w:t xml:space="preserve"> in the standard unit cell)</w:t>
+      </w:r>
+      <w:r>
+        <w:t xml:space="preserve">.  </w:t>
+      </w:r>
+      <w:r>
+        <w:t xml:space="preserve">Such surfaces define the rhombohedral faces commonly seen in calcite </w:t>
+      </w:r>
+      <w:proofErr w:type="gramStart"/>
+      <w:r>
+        <w:t>crystals.</w:t>
       </w:r>
       <w:r>
         <w:rPr>
           <w:vertAlign w:val="superscript"/>
         </w:rPr>
-        <w:t>-1</w:t>
-      </w:r>
-      <w:r>
-        <w:t>.  A</w:t>
-      </w:r>
-      <w:r>
-        <w:t xml:space="preserve"> 1</w:t>
-      </w:r>
-      <w:r>
-        <w:t>0</w:t>
-      </w:r>
-      <w:r>
-        <w:t>%</w:t>
-      </w:r>
-      <w:r>
-        <w:t xml:space="preserve"> volume fraction </w:t>
-      </w:r>
-      <w:r>
-        <w:t>was used</w:t>
-      </w:r>
-      <w:r>
-        <w:t xml:space="preserve"> with sphere and plate morphologies for the particles.  The unique axis for the plate was taken to be the </w:t>
-      </w:r>
-      <w:r>
-        <w:t>normal to the (</w:t>
-      </w:r>
-      <w:r>
-        <w:t>2</w:t>
-      </w:r>
-      <w:r>
-        <w:t>11)</w:t>
-      </w:r>
-      <w:r>
-        <w:t xml:space="preserve"> </w:t>
-      </w:r>
-      <w:r>
-        <w:t>surfaces</w:t>
-      </w:r>
-      <w:r>
-        <w:t xml:space="preserve"> in the primitive cell axes</w:t>
-      </w:r>
-      <w:r>
-        <w:t xml:space="preserve"> (or the </w:t>
-      </w:r>
-      <w:r>
-        <w:t>{</w:t>
-      </w:r>
-      <w:r>
-        <w:t>104</w:t>
-      </w:r>
-      <w:r>
-        <w:t>}</w:t>
-      </w:r>
-      <w:r>
-        <w:t xml:space="preserve"> </w:t>
-      </w:r>
-      <w:r>
-        <w:t>surfaces</w:t>
-      </w:r>
-      <w:r>
-        <w:t xml:space="preserve"> in the standard unit cell)</w:t>
-      </w:r>
-      <w:r>
-        <w:t xml:space="preserve">.  </w:t>
-      </w:r>
-      <w:r>
-        <w:t xml:space="preserve">Such surfaces define the rhombohedral faces commonly seen in calcite </w:t>
-      </w:r>
-      <w:proofErr w:type="gramStart"/>
-      <w:r>
-        <w:t>crystals.</w:t>
-      </w:r>
-      <w:r>
-        <w:rPr>
-          <w:vertAlign w:val="superscript"/>
-        </w:rPr>
-        <w:t>4</w:t>
-      </w:r>
-      <w:r>
-        <w:rPr>
-          <w:vertAlign w:val="superscript"/>
-        </w:rPr>
-        <w:t>4</w:t>
+        <w:t>46</w:t>
       </w:r>
       <w:r>
         <w:t xml:space="preserve">  </w:t>
@@ -30387,154 +32738,133 @@
         <w:keepNext/>
       </w:pPr>
       <w:r>
+        <w:t>All calculations were performed by VASP</w:t>
+      </w:r>
+      <w:r>
+        <w:rPr>
+          <w:vertAlign w:val="superscript"/>
+        </w:rPr>
+        <w:t>1</w:t>
+      </w:r>
+      <w:r>
+        <w:t xml:space="preserve"> using projector augmented-wave PAW</w:t>
+      </w:r>
+      <w:r>
+        <w:rPr>
+          <w:vertAlign w:val="superscript"/>
+        </w:rPr>
+        <w:t>38</w:t>
+      </w:r>
+      <w:r>
+        <w:t xml:space="preserve"> </w:t>
+      </w:r>
+      <w:r>
+        <w:t>pseudo-</w:t>
+      </w:r>
+      <w:r>
+        <w:t>potentials, the PBE</w:t>
+      </w:r>
+      <w:r>
+        <w:rPr>
+          <w:vertAlign w:val="superscript"/>
+        </w:rPr>
+        <w:t>37</w:t>
+      </w:r>
+      <w:r>
+        <w:t xml:space="preserve"> density functional, </w:t>
+      </w:r>
+      <w:proofErr w:type="gramStart"/>
+      <w:r>
+        <w:t>an</w:t>
+      </w:r>
+      <w:proofErr w:type="gramEnd"/>
+      <w:r>
+        <w:t xml:space="preserve"> energy cutoff of 600 eV and a k-point resolution of approximately 0.1 Å</w:t>
+      </w:r>
+      <w:r>
+        <w:rPr>
+          <w:vertAlign w:val="superscript"/>
+        </w:rPr>
+        <w:t>-1</w:t>
+      </w:r>
+      <w:r>
+        <w:t xml:space="preserve">.  </w:t>
+      </w:r>
+      <w:r>
+        <w:t>Table 7</w:t>
+      </w:r>
+      <w:r>
+        <w:t xml:space="preserve"> summarises the results of the calculations.  Only the 3 highest </w:t>
+      </w:r>
+      <w:r>
         <w:lastRenderedPageBreak/>
-        <w:t>All calculations were performed by VASP</w:t>
+        <w:t>frequency bands are reported and discussed.  The TO intensity</w:t>
+      </w:r>
+      <w:r>
+        <w:t xml:space="preserve"> of the highest frequency band a</w:t>
+      </w:r>
+      <w:r>
+        <w:t>t 1038 cm</w:t>
       </w:r>
       <w:r>
         <w:rPr>
           <w:vertAlign w:val="superscript"/>
         </w:rPr>
-        <w:t>1</w:t>
-      </w:r>
-      <w:r>
-        <w:t xml:space="preserve"> using projector augmented-wave PAW</w:t>
+        <w:t>-1</w:t>
+      </w:r>
+      <w:r>
+        <w:t xml:space="preserve"> is low and will not be discussed further.   The B</w:t>
+      </w:r>
+      <w:r>
+        <w:t xml:space="preserve">ravais Friedel Donnay Harker </w:t>
+      </w:r>
+      <w:r>
+        <w:t>(</w:t>
+      </w:r>
+      <w:r>
+        <w:t>B</w:t>
+      </w:r>
+      <w:r>
+        <w:t>FD</w:t>
+      </w:r>
+      <w:r>
+        <w:t>H</w:t>
+      </w:r>
+      <w:proofErr w:type="gramStart"/>
+      <w:r>
+        <w:t>)</w:t>
       </w:r>
       <w:r>
         <w:rPr>
           <w:vertAlign w:val="superscript"/>
         </w:rPr>
-        <w:t>3</w:t>
+        <w:t>47</w:t>
+      </w:r>
+      <w:proofErr w:type="gramEnd"/>
+      <w:r>
+        <w:t xml:space="preserve"> crystal habit</w:t>
+      </w:r>
+      <w:r>
+        <w:t xml:space="preserve"> of the optimiz</w:t>
+      </w:r>
+      <w:r>
+        <w:t>ed crystal is shown in Figure 11</w:t>
+      </w:r>
+      <w:r>
+        <w:t xml:space="preserve">.  </w:t>
+      </w:r>
+      <w:r>
+        <w:t xml:space="preserve">The habit was calculated using the Mercury software </w:t>
+      </w:r>
+      <w:proofErr w:type="gramStart"/>
+      <w:r>
+        <w:t>package.</w:t>
       </w:r>
       <w:r>
         <w:rPr>
           <w:vertAlign w:val="superscript"/>
         </w:rPr>
-        <w:t>6</w:t>
-      </w:r>
-      <w:r>
-        <w:t xml:space="preserve"> </w:t>
-      </w:r>
-      <w:r>
-        <w:t>pseudo-</w:t>
-      </w:r>
-      <w:r>
-        <w:t>potentials, the PBE</w:t>
-      </w:r>
-      <w:r>
-        <w:rPr>
-          <w:vertAlign w:val="superscript"/>
-        </w:rPr>
-        <w:t>3</w:t>
-      </w:r>
-      <w:r>
-        <w:rPr>
-          <w:vertAlign w:val="superscript"/>
-        </w:rPr>
-        <w:t>5</w:t>
-      </w:r>
-      <w:r>
-        <w:t xml:space="preserve"> density functional, </w:t>
-      </w:r>
-      <w:proofErr w:type="gramStart"/>
-      <w:r>
-        <w:t>an</w:t>
-      </w:r>
-      <w:proofErr w:type="gramEnd"/>
-      <w:r>
-        <w:t xml:space="preserve"> energy cutoff of 600 eV and a k-point resolution of approximately 0.1 Å</w:t>
-      </w:r>
-      <w:r>
-        <w:rPr>
-          <w:vertAlign w:val="superscript"/>
-        </w:rPr>
-        <w:t>-1</w:t>
-      </w:r>
-      <w:r>
-        <w:t xml:space="preserve">.  </w:t>
-      </w:r>
-      <w:r>
-        <w:t>Table 7</w:t>
-      </w:r>
-      <w:r>
-        <w:t xml:space="preserve"> summarises the results of the calculations.  Only the 3 highest frequency bands are reported and discussed.  The TO intensity</w:t>
-      </w:r>
-      <w:r>
-        <w:t xml:space="preserve"> of the highest frequency band a</w:t>
-      </w:r>
-      <w:r>
-        <w:t>t 1038 cm</w:t>
-      </w:r>
-      <w:r>
-        <w:rPr>
-          <w:vertAlign w:val="superscript"/>
-        </w:rPr>
-        <w:t>-1</w:t>
-      </w:r>
-      <w:r>
-        <w:t xml:space="preserve"> is low and will not be discussed further.   The B</w:t>
-      </w:r>
-      <w:r>
-        <w:t xml:space="preserve">ravais Friedel Donnay Harker </w:t>
-      </w:r>
-      <w:r>
-        <w:t>(</w:t>
-      </w:r>
-      <w:r>
-        <w:t>B</w:t>
-      </w:r>
-      <w:r>
-        <w:t>FD</w:t>
-      </w:r>
-      <w:r>
-        <w:t>H</w:t>
-      </w:r>
-      <w:proofErr w:type="gramStart"/>
-      <w:r>
-        <w:t>)</w:t>
-      </w:r>
-      <w:r>
-        <w:rPr>
-          <w:vertAlign w:val="superscript"/>
-        </w:rPr>
-        <w:t>4</w:t>
-      </w:r>
-      <w:r>
-        <w:rPr>
-          <w:vertAlign w:val="superscript"/>
-        </w:rPr>
-        <w:t>5</w:t>
-      </w:r>
-      <w:proofErr w:type="gramEnd"/>
-      <w:r>
-        <w:t xml:space="preserve"> crystal habit</w:t>
-      </w:r>
-      <w:r>
-        <w:t xml:space="preserve"> of the optimiz</w:t>
-      </w:r>
-      <w:r>
-        <w:t>ed crystal is shown in Figure 11</w:t>
-      </w:r>
-      <w:r>
-        <w:t xml:space="preserve">.  </w:t>
-      </w:r>
-      <w:r>
-        <w:t xml:space="preserve">The habit was calculated using the Mercury software </w:t>
-      </w:r>
-      <w:proofErr w:type="gramStart"/>
-      <w:r>
-        <w:t>package.</w:t>
-      </w:r>
-      <w:r>
-        <w:rPr>
-          <w:vertAlign w:val="superscript"/>
-        </w:rPr>
-        <w:t>4</w:t>
-      </w:r>
-      <w:r>
-        <w:rPr>
-          <w:vertAlign w:val="superscript"/>
-        </w:rPr>
-        <w:t>6</w:t>
+        <w:t>48</w:t>
       </w:r>
       <w:r>
         <w:t xml:space="preserve">  The</w:t>
@@ -31327,13 +33657,7 @@
         <w:rPr>
           <w:vertAlign w:val="superscript"/>
         </w:rPr>
-        <w:t>4</w:t>
-      </w:r>
-      <w:r>
-        <w:rPr>
-          <w:vertAlign w:val="superscript"/>
-        </w:rPr>
-        <w:t>7</w:t>
+        <w:t>49</w:t>
       </w:r>
       <w:r>
         <w:t xml:space="preserve"> are given in brackets</w:t>
@@ -31581,97 +33905,73 @@
         <w:rPr>
           <w:vertAlign w:val="superscript"/>
         </w:rPr>
-        <w:t>4</w:t>
+        <w:t>50</w:t>
+      </w:r>
+      <w:r>
+        <w:t xml:space="preserve">  </w:t>
+      </w:r>
+      <w:r>
+        <w:t>The PBE</w:t>
       </w:r>
       <w:r>
         <w:rPr>
           <w:vertAlign w:val="superscript"/>
         </w:rPr>
-        <w:t>8</w:t>
-      </w:r>
-      <w:r>
-        <w:t xml:space="preserve">  </w:t>
-      </w:r>
-      <w:r>
-        <w:t>The PBE</w:t>
+        <w:t>37</w:t>
+      </w:r>
+      <w:r>
+        <w:t xml:space="preserve"> functional was used with a plane wave energy cutoff of 1000 eV and norm </w:t>
+      </w:r>
+      <w:r>
+        <w:t xml:space="preserve">conserving </w:t>
+      </w:r>
+      <w:r>
+        <w:t>pseudo</w:t>
+      </w:r>
+      <w:r>
+        <w:t>-</w:t>
+      </w:r>
+      <w:r>
+        <w:t xml:space="preserve">potentials.  A dispersion correction using the </w:t>
+      </w:r>
+      <w:r>
+        <w:t>Tkatchenko-Scheffler</w:t>
+      </w:r>
+      <w:r>
+        <w:t xml:space="preserve"> scheme</w:t>
       </w:r>
       <w:r>
         <w:rPr>
           <w:vertAlign w:val="superscript"/>
         </w:rPr>
-        <w:t>3</w:t>
+        <w:t>51</w:t>
+      </w:r>
+      <w:r>
+        <w:t xml:space="preserve"> available in CASTEP was applied for both the geometry optimisat</w:t>
+      </w:r>
+      <w:r>
+        <w:t>i</w:t>
+      </w:r>
+      <w:r>
+        <w:t>on and the calculation of the phonon spectrum at the gamma point, with a value</w:t>
+      </w:r>
+      <w:r>
+        <w:t xml:space="preserve"> S</w:t>
+      </w:r>
+      <w:r>
+        <w:rPr>
+          <w:vertAlign w:val="subscript"/>
+        </w:rPr>
+        <w:t>6</w:t>
+      </w:r>
+      <w:r>
+        <w:t xml:space="preserve"> scaling factor</w:t>
       </w:r>
       <w:r>
         <w:rPr>
           <w:vertAlign w:val="superscript"/>
         </w:rPr>
-        <w:t>5</w:t>
-      </w:r>
-      <w:r>
-        <w:t xml:space="preserve"> functional was used with a plane wave energy cutoff of 1000 eV and norm </w:t>
-      </w:r>
-      <w:r>
-        <w:t xml:space="preserve">conserving </w:t>
-      </w:r>
-      <w:r>
-        <w:t>pseudo</w:t>
-      </w:r>
-      <w:r>
-        <w:t>-</w:t>
-      </w:r>
-      <w:r>
-        <w:t xml:space="preserve">potentials.  A dispersion correction using the </w:t>
-      </w:r>
-      <w:r>
-        <w:t>Tkatchenko-Scheffler</w:t>
-      </w:r>
-      <w:r>
-        <w:t xml:space="preserve"> scheme</w:t>
-      </w:r>
-      <w:r>
-        <w:rPr>
-          <w:vertAlign w:val="superscript"/>
-        </w:rPr>
-        <w:t>4</w:t>
-      </w:r>
-      <w:r>
-        <w:rPr>
-          <w:vertAlign w:val="superscript"/>
-        </w:rPr>
-        <w:t>9</w:t>
-      </w:r>
-      <w:r>
-        <w:t xml:space="preserve"> available in CASTEP was applied for both the geometry optimisat</w:t>
-      </w:r>
-      <w:r>
-        <w:t>i</w:t>
-      </w:r>
-      <w:r>
-        <w:t>on and the calculation of the phonon spectrum at the gamma point, with a value</w:t>
-      </w:r>
-      <w:r>
-        <w:t xml:space="preserve"> S</w:t>
-      </w:r>
-      <w:r>
-        <w:rPr>
-          <w:vertAlign w:val="subscript"/>
-        </w:rPr>
-        <w:t>6</w:t>
-      </w:r>
-      <w:r>
-        <w:t xml:space="preserve"> scaling factor</w:t>
-      </w:r>
-      <w:r>
-        <w:rPr>
-          <w:vertAlign w:val="superscript"/>
-        </w:rPr>
-        <w:t>4</w:t>
-      </w:r>
-      <w:r>
-        <w:rPr>
-          <w:vertAlign w:val="superscript"/>
-        </w:rPr>
-        <w:t>9</w:t>
+        <w:t>51</w:t>
       </w:r>
       <w:r>
         <w:t xml:space="preserve"> of 1.0.</w:t>
@@ -32236,13 +34536,7 @@
         <w:rPr>
           <w:vertAlign w:val="superscript"/>
         </w:rPr>
-        <w:t>4</w:t>
-      </w:r>
-      <w:r>
-        <w:rPr>
-          <w:vertAlign w:val="superscript"/>
-        </w:rPr>
-        <w:t>8</w:t>
+        <w:t>50</w:t>
       </w:r>
       <w:r>
         <w:t xml:space="preserve"> are given in brackets</w:t>
@@ -32297,7 +34591,7 @@
         <w:rPr>
           <w:vertAlign w:val="superscript"/>
         </w:rPr>
-        <w:t>50</w:t>
+        <w:t>52</w:t>
       </w:r>
       <w:r>
         <w:t xml:space="preserve"> in the frequency range 0-90 cm</w:t>
@@ -32337,13 +34631,7 @@
         <w:rPr>
           <w:vertAlign w:val="superscript"/>
         </w:rPr>
-        <w:t>5</w:t>
-      </w:r>
-      <w:r>
-        <w:rPr>
-          <w:vertAlign w:val="superscript"/>
-        </w:rPr>
-        <w:t>1</w:t>
+        <w:t>53</w:t>
       </w:r>
       <w:r>
         <w:t xml:space="preserve">  </w:t>
@@ -32883,47 +35171,35 @@
         <w:rPr>
           <w:vertAlign w:val="superscript"/>
         </w:rPr>
-        <w:t>3</w:t>
+        <w:t>33</w:t>
+      </w:r>
+      <w:r>
+        <w:t xml:space="preserve">  The</w:t>
+      </w:r>
+      <w:proofErr w:type="gramEnd"/>
+      <w:r>
+        <w:t xml:space="preserve"> data used to create the </w:t>
+      </w:r>
+      <w:r>
+        <w:t xml:space="preserve">figures </w:t>
+      </w:r>
+      <w:r>
+        <w:t xml:space="preserve">and tables </w:t>
+      </w:r>
+      <w:r>
+        <w:t>are openly available from</w:t>
+      </w:r>
+      <w:r>
+        <w:t xml:space="preserve"> the Leeds University data repository</w:t>
+      </w:r>
+      <w:r>
+        <w:t>.</w:t>
       </w:r>
       <w:r>
         <w:rPr>
           <w:vertAlign w:val="superscript"/>
         </w:rPr>
-        <w:t>1</w:t>
-      </w:r>
-      <w:r>
-        <w:t xml:space="preserve">  The</w:t>
-      </w:r>
-      <w:proofErr w:type="gramEnd"/>
-      <w:r>
-        <w:t xml:space="preserve"> data used to create the </w:t>
-      </w:r>
-      <w:r>
-        <w:t xml:space="preserve">figures </w:t>
-      </w:r>
-      <w:r>
-        <w:t xml:space="preserve">and tables </w:t>
-      </w:r>
-      <w:r>
-        <w:t>are openly available from</w:t>
-      </w:r>
-      <w:r>
-        <w:t xml:space="preserve"> the Leeds University data repository</w:t>
-      </w:r>
-      <w:r>
-        <w:t>.</w:t>
-      </w:r>
-      <w:r>
-        <w:rPr>
-          <w:vertAlign w:val="superscript"/>
-        </w:rPr>
-        <w:t>5</w:t>
-      </w:r>
-      <w:r>
-        <w:rPr>
-          <w:vertAlign w:val="superscript"/>
-        </w:rPr>
-        <w:t>2</w:t>
+        <w:t>54</w:t>
       </w:r>
       <w:r>
         <w:t xml:space="preserve"> </w:t>
@@ -33002,13 +35278,7 @@
         <w:rPr>
           <w:vertAlign w:val="superscript"/>
         </w:rPr>
-        <w:t>5</w:t>
-      </w:r>
-      <w:r>
-        <w:rPr>
-          <w:vertAlign w:val="superscript"/>
-        </w:rPr>
-        <w:t>3</w:t>
+        <w:t>55</w:t>
       </w:r>
     </w:p>
     <w:p/>
@@ -34460,24 +36730,71 @@
     </w:p>
     <w:p>
       <w:r>
-        <w:t>[</w:t>
-      </w:r>
-      <w:r>
-        <w:t>31</w:t>
-      </w:r>
-      <w:r>
-        <w:t xml:space="preserve">] </w:t>
-      </w:r>
-      <w:r>
-        <w:t>http://www.github.com/JohnKendrick/PDielec</w:t>
+        <w:t xml:space="preserve">[31] M. Meier and A. </w:t>
+      </w:r>
+      <w:proofErr w:type="spellStart"/>
+      <w:r>
+        <w:t>Wokaun</w:t>
+      </w:r>
+      <w:proofErr w:type="spellEnd"/>
+      <w:r>
+        <w:t>, Optics Letters, 1983, 8, 581-583</w:t>
       </w:r>
     </w:p>
     <w:p>
       <w:r>
+        <w:t xml:space="preserve">[32] I, </w:t>
+      </w:r>
+      <w:proofErr w:type="spellStart"/>
+      <w:r>
+        <w:t>Peltoniemi</w:t>
+      </w:r>
+      <w:proofErr w:type="spellEnd"/>
+      <w:r>
+        <w:t xml:space="preserve">, J. Quant. </w:t>
+      </w:r>
+      <w:proofErr w:type="spellStart"/>
+      <w:r>
+        <w:t>Spectroc</w:t>
+      </w:r>
+      <w:proofErr w:type="spellEnd"/>
+      <w:r>
+        <w:t xml:space="preserve">. </w:t>
+      </w:r>
+      <w:proofErr w:type="spellStart"/>
+      <w:proofErr w:type="gramStart"/>
+      <w:r>
+        <w:t>Radiat</w:t>
+      </w:r>
+      <w:proofErr w:type="spellEnd"/>
+      <w:r>
+        <w:t>.</w:t>
+      </w:r>
+      <w:proofErr w:type="gramEnd"/>
+      <w:r>
+        <w:t xml:space="preserve"> Transfer, 1996, 55, 637-647</w:t>
+      </w:r>
+    </w:p>
+    <w:p>
+      <w:r>
         <w:t>[</w:t>
       </w:r>
       <w:r>
-        <w:t>32</w:t>
+        <w:t>33</w:t>
+      </w:r>
+      <w:r>
+        <w:t xml:space="preserve">] </w:t>
+      </w:r>
+      <w:r>
+        <w:t>http://www.github.com/JohnKendrick/PDielec</w:t>
+      </w:r>
+    </w:p>
+    <w:p>
+      <w:r>
+        <w:t>[</w:t>
+      </w:r>
+      <w:r>
+        <w:t>34</w:t>
       </w:r>
       <w:r>
         <w:t xml:space="preserve">] </w:t>
@@ -34496,7 +36813,7 @@
         <w:t>[</w:t>
       </w:r>
       <w:r>
-        <w:t>33</w:t>
+        <w:t>35</w:t>
       </w:r>
       <w:r>
         <w:t>]</w:t>
@@ -34537,7 +36854,7 @@
         <w:t>[</w:t>
       </w:r>
       <w:r>
-        <w:t>34</w:t>
+        <w:t>36</w:t>
       </w:r>
       <w:r>
         <w:t xml:space="preserve">] V. G. </w:t>
@@ -34637,7 +36954,7 @@
         <w:t>[</w:t>
       </w:r>
       <w:r>
-        <w:t>35</w:t>
+        <w:t>37</w:t>
       </w:r>
       <w:r>
         <w:t xml:space="preserve">] </w:t>
@@ -34676,7 +36993,7 @@
         <w:t>[</w:t>
       </w:r>
       <w:r>
-        <w:t>36</w:t>
+        <w:t>38</w:t>
       </w:r>
       <w:r>
         <w:t xml:space="preserve">] </w:t>
@@ -34706,7 +37023,7 @@
         <w:t>[</w:t>
       </w:r>
       <w:r>
-        <w:t>37</w:t>
+        <w:t>39</w:t>
       </w:r>
       <w:r>
         <w:t xml:space="preserve">] S. C. Abrahams, J. L. Bernstein, </w:t>
@@ -34783,10 +37100,7 @@
         <w:t>[</w:t>
       </w:r>
       <w:r>
-        <w:t>3</w:t>
-      </w:r>
-      <w:r>
-        <w:t>8</w:t>
+        <w:t>40</w:t>
       </w:r>
       <w:r>
         <w:t xml:space="preserve">] C. S. McNally, D. P. Turner, A. N. Kulak, F. C. Meldrum, G. </w:t>
@@ -34814,10 +37128,7 @@
         <w:t>[</w:t>
       </w:r>
       <w:r>
-        <w:t>3</w:t>
-      </w:r>
-      <w:r>
-        <w:t>9</w:t>
+        <w:t>41</w:t>
       </w:r>
       <w:r>
         <w:t>] K. Yamamoto, C.-D.</w:t>
@@ -34832,7 +37143,7 @@
         <w:t>[</w:t>
       </w:r>
       <w:r>
-        <w:t>40</w:t>
+        <w:t>42</w:t>
       </w:r>
       <w:r>
         <w:t xml:space="preserve">] J. L. </w:t>
@@ -34870,7 +37181,7 @@
         <w:t>[</w:t>
       </w:r>
       <w:r>
-        <w:t>41</w:t>
+        <w:t>43</w:t>
       </w:r>
       <w:r>
         <w:t xml:space="preserve">] S. Hayashi, N. </w:t>
@@ -34897,7 +37208,7 @@
         <w:t>[</w:t>
       </w:r>
       <w:r>
-        <w:t>42</w:t>
+        <w:t>44</w:t>
       </w:r>
       <w:r>
         <w:t xml:space="preserve">] D. K. </w:t>
@@ -34932,7 +37243,7 @@
         <w:t>[</w:t>
       </w:r>
       <w:r>
-        <w:t>43</w:t>
+        <w:t>45</w:t>
       </w:r>
       <w:r>
         <w:t xml:space="preserve">] B. G. Dick, A. W. </w:t>
@@ -34951,7 +37262,7 @@
         <w:t>[</w:t>
       </w:r>
       <w:r>
-        <w:t>44</w:t>
+        <w:t>46</w:t>
       </w:r>
       <w:r>
         <w:t xml:space="preserve">] </w:t>
@@ -34981,7 +37292,7 @@
         <w:t>[</w:t>
       </w:r>
       <w:r>
-        <w:t>45</w:t>
+        <w:t>47</w:t>
       </w:r>
       <w:r>
         <w:t xml:space="preserve">] </w:t>
@@ -35013,7 +37324,10 @@
         <w:t>[</w:t>
       </w:r>
       <w:r>
-        <w:t>46</w:t>
+        <w:t>4</w:t>
+      </w:r>
+      <w:r>
+        <w:t>8</w:t>
       </w:r>
       <w:r>
         <w:t>]</w:t>
@@ -35075,7 +37389,7 @@
         <w:t>[</w:t>
       </w:r>
       <w:r>
-        <w:t>47</w:t>
+        <w:t>49</w:t>
       </w:r>
       <w:r>
         <w:t xml:space="preserve">] J.M. </w:t>
@@ -35116,13 +37430,11 @@
     </w:p>
     <w:p>
       <w:r>
+        <w:lastRenderedPageBreak/>
         <w:t>[</w:t>
       </w:r>
       <w:r>
-        <w:t>4</w:t>
-      </w:r>
-      <w:r>
-        <w:t>8</w:t>
+        <w:t>50</w:t>
       </w:r>
       <w:r>
         <w:t xml:space="preserve">] J. L. Derissen, H. J. </w:t>
@@ -35215,10 +37527,7 @@
         <w:t>[</w:t>
       </w:r>
       <w:r>
-        <w:t>4</w:t>
-      </w:r>
-      <w:r>
-        <w:t>9</w:t>
+        <w:t>51</w:t>
       </w:r>
       <w:r>
         <w:t xml:space="preserve">] A. </w:t>
@@ -35255,11 +37564,10 @@
     </w:p>
     <w:p>
       <w:r>
-        <w:lastRenderedPageBreak/>
         <w:t>[</w:t>
       </w:r>
       <w:r>
-        <w:t>50</w:t>
+        <w:t>52</w:t>
       </w:r>
       <w:r>
         <w:t xml:space="preserve">] T. R. Juliano, T. M. </w:t>
@@ -35287,7 +37595,7 @@
         <w:t>[</w:t>
       </w:r>
       <w:r>
-        <w:t>51</w:t>
+        <w:t>53</w:t>
       </w:r>
       <w:r>
         <w:t xml:space="preserve">] J. T. Lopez </w:t>
@@ -35304,7 +37612,7 @@
     </w:p>
     <w:p>
       <w:r>
-        <w:t>[52</w:t>
+        <w:t>[54</w:t>
       </w:r>
       <w:r>
         <w:t xml:space="preserve">] </w:t>
@@ -35357,7 +37665,7 @@
     </w:p>
     <w:p>
       <w:r>
-        <w:t>[53</w:t>
+        <w:t>[55</w:t>
       </w:r>
       <w:r>
         <w:t xml:space="preserve">] </w:t>
@@ -37270,7 +39578,7 @@
 </file>
 
 <file path=customXml/itemProps1.xml><?xml version="1.0" encoding="utf-8"?>
-<ds:datastoreItem xmlns:ds="http://schemas.openxmlformats.org/officeDocument/2006/customXml" ds:itemID="{5C6133C7-41BC-49AD-909A-259000280238}">
+<ds:datastoreItem xmlns:ds="http://schemas.openxmlformats.org/officeDocument/2006/customXml" ds:itemID="{9F5C5BF9-9C42-4F5A-9D62-7A64E8FCDD9A}">
   <ds:schemaRefs>
     <ds:schemaRef ds:uri="http://schemas.openxmlformats.org/officeDocument/2006/bibliography"/>
   </ds:schemaRefs>

</xml_diff>